<commit_message>
Aggiornata tabella degli oggetti
</commit_message>
<xml_diff>
--- a/Documentazione/Object Model.docx
+++ b/Documentazione/Object Model.docx
@@ -6,13 +6,13 @@
       <w:tblPr>
         <w:tblStyle w:val="Tabellagriglia1chiara-colore1"/>
         <w:tblpPr w:leftFromText="141" w:rightFromText="141" w:vertAnchor="page" w:horzAnchor="margin" w:tblpY="1306"/>
-        <w:tblW w:w="0" w:type="auto"/>
+        <w:tblW w:w="9918" w:type="dxa"/>
         <w:tblLook w:val="04A0" w:firstRow="1" w:lastRow="0" w:firstColumn="1" w:lastColumn="0" w:noHBand="0" w:noVBand="1"/>
       </w:tblPr>
       <w:tblGrid>
-        <w:gridCol w:w="2082"/>
-        <w:gridCol w:w="1669"/>
-        <w:gridCol w:w="5696"/>
+        <w:gridCol w:w="2379"/>
+        <w:gridCol w:w="1654"/>
+        <w:gridCol w:w="5885"/>
       </w:tblGrid>
       <w:tr>
         <w:trPr>
@@ -22,7 +22,7 @@
         <w:tc>
           <w:tcPr>
             <w:cnfStyle w:val="001000000000" w:firstRow="0" w:lastRow="0" w:firstColumn="1" w:lastColumn="0" w:oddVBand="0" w:evenVBand="0" w:oddHBand="0" w:evenHBand="0" w:firstRowFirstColumn="0" w:firstRowLastColumn="0" w:lastRowFirstColumn="0" w:lastRowLastColumn="0"/>
-            <w:tcW w:w="2082" w:type="dxa"/>
+            <w:tcW w:w="2317" w:type="dxa"/>
           </w:tcPr>
           <w:p>
             <w:pPr>
@@ -35,7 +35,7 @@
         </w:tc>
         <w:tc>
           <w:tcPr>
-            <w:tcW w:w="1669" w:type="dxa"/>
+            <w:tcW w:w="1662" w:type="dxa"/>
           </w:tcPr>
           <w:p>
             <w:pPr>
@@ -49,7 +49,7 @@
         </w:tc>
         <w:tc>
           <w:tcPr>
-            <w:tcW w:w="5696" w:type="dxa"/>
+            <w:tcW w:w="5939" w:type="dxa"/>
           </w:tcPr>
           <w:p>
             <w:pPr>
@@ -69,16 +69,15 @@
         <w:tc>
           <w:tcPr>
             <w:cnfStyle w:val="001000000000" w:firstRow="0" w:lastRow="0" w:firstColumn="1" w:lastColumn="0" w:oddVBand="0" w:evenVBand="0" w:oddHBand="0" w:evenHBand="0" w:firstRowFirstColumn="0" w:firstRowLastColumn="0" w:lastRowFirstColumn="0" w:lastRowLastColumn="0"/>
-            <w:tcW w:w="2082" w:type="dxa"/>
-          </w:tcPr>
-          <w:p>
-            <w:pPr>
-              <w:rPr>
-                <w:b w:val="0"/>
-                <w:bCs w:val="0"/>
-              </w:rPr>
-            </w:pPr>
-            <w:proofErr w:type="spellStart"/>
+            <w:tcW w:w="2317" w:type="dxa"/>
+          </w:tcPr>
+          <w:p>
+            <w:pPr>
+              <w:rPr>
+                <w:b w:val="0"/>
+                <w:bCs w:val="0"/>
+              </w:rPr>
+            </w:pPr>
             <w:r>
               <w:rPr>
                 <w:b w:val="0"/>
@@ -86,40 +85,32 @@
               </w:rPr>
               <w:t>RegistrationForm</w:t>
             </w:r>
-            <w:proofErr w:type="spellEnd"/>
-          </w:p>
-        </w:tc>
-        <w:tc>
-          <w:tcPr>
-            <w:tcW w:w="1669" w:type="dxa"/>
-          </w:tcPr>
-          <w:p>
-            <w:pPr>
-              <w:cnfStyle w:val="000000000000" w:firstRow="0" w:lastRow="0" w:firstColumn="0" w:lastColumn="0" w:oddVBand="0" w:evenVBand="0" w:oddHBand="0" w:evenHBand="0" w:firstRowFirstColumn="0" w:firstRowLastColumn="0" w:lastRowFirstColumn="0" w:lastRowLastColumn="0"/>
-            </w:pPr>
-            <w:proofErr w:type="spellStart"/>
+          </w:p>
+        </w:tc>
+        <w:tc>
+          <w:tcPr>
+            <w:tcW w:w="1662" w:type="dxa"/>
+          </w:tcPr>
+          <w:p>
+            <w:pPr>
+              <w:cnfStyle w:val="000000000000" w:firstRow="0" w:lastRow="0" w:firstColumn="0" w:lastColumn="0" w:oddVBand="0" w:evenVBand="0" w:oddHBand="0" w:evenHBand="0" w:firstRowFirstColumn="0" w:firstRowLastColumn="0" w:lastRowFirstColumn="0" w:lastRowLastColumn="0"/>
+            </w:pPr>
             <w:r>
               <w:t>Boundary</w:t>
             </w:r>
-            <w:proofErr w:type="spellEnd"/>
-          </w:p>
-        </w:tc>
-        <w:tc>
-          <w:tcPr>
-            <w:tcW w:w="5696" w:type="dxa"/>
-          </w:tcPr>
-          <w:p>
-            <w:pPr>
-              <w:cnfStyle w:val="000000000000" w:firstRow="0" w:lastRow="0" w:firstColumn="0" w:lastColumn="0" w:oddVBand="0" w:evenVBand="0" w:oddHBand="0" w:evenHBand="0" w:firstRowFirstColumn="0" w:firstRowLastColumn="0" w:lastRowFirstColumn="0" w:lastRowLastColumn="0"/>
-            </w:pPr>
-            <w:r>
-              <w:t xml:space="preserve">Form da compilare per la registrazione, con campi da riempire e </w:t>
-            </w:r>
-            <w:proofErr w:type="spellStart"/>
-            <w:r>
-              <w:t>submit</w:t>
-            </w:r>
-            <w:proofErr w:type="spellEnd"/>
+          </w:p>
+        </w:tc>
+        <w:tc>
+          <w:tcPr>
+            <w:tcW w:w="5939" w:type="dxa"/>
+          </w:tcPr>
+          <w:p>
+            <w:pPr>
+              <w:cnfStyle w:val="000000000000" w:firstRow="0" w:lastRow="0" w:firstColumn="0" w:lastColumn="0" w:oddVBand="0" w:evenVBand="0" w:oddHBand="0" w:evenHBand="0" w:firstRowFirstColumn="0" w:firstRowLastColumn="0" w:lastRowFirstColumn="0" w:lastRowLastColumn="0"/>
+            </w:pPr>
+            <w:r>
+              <w:t>Form da compilare per la registrazione, con campi da riempire e submit</w:t>
+            </w:r>
           </w:p>
         </w:tc>
       </w:tr>
@@ -130,10 +121,9 @@
         <w:tc>
           <w:tcPr>
             <w:cnfStyle w:val="001000000000" w:firstRow="0" w:lastRow="0" w:firstColumn="1" w:lastColumn="0" w:oddVBand="0" w:evenVBand="0" w:oddHBand="0" w:evenHBand="0" w:firstRowFirstColumn="0" w:firstRowLastColumn="0" w:lastRowFirstColumn="0" w:lastRowLastColumn="0"/>
-            <w:tcW w:w="2082" w:type="dxa"/>
-          </w:tcPr>
-          <w:p>
-            <w:proofErr w:type="spellStart"/>
+            <w:tcW w:w="2317" w:type="dxa"/>
+          </w:tcPr>
+          <w:p>
             <w:r>
               <w:rPr>
                 <w:b w:val="0"/>
@@ -141,27 +131,24 @@
               </w:rPr>
               <w:t>LoginPage</w:t>
             </w:r>
-            <w:proofErr w:type="spellEnd"/>
-          </w:p>
-        </w:tc>
-        <w:tc>
-          <w:tcPr>
-            <w:tcW w:w="1669" w:type="dxa"/>
-          </w:tcPr>
-          <w:p>
-            <w:pPr>
-              <w:cnfStyle w:val="000000000000" w:firstRow="0" w:lastRow="0" w:firstColumn="0" w:lastColumn="0" w:oddVBand="0" w:evenVBand="0" w:oddHBand="0" w:evenHBand="0" w:firstRowFirstColumn="0" w:firstRowLastColumn="0" w:lastRowFirstColumn="0" w:lastRowLastColumn="0"/>
-            </w:pPr>
-            <w:proofErr w:type="spellStart"/>
+          </w:p>
+        </w:tc>
+        <w:tc>
+          <w:tcPr>
+            <w:tcW w:w="1662" w:type="dxa"/>
+          </w:tcPr>
+          <w:p>
+            <w:pPr>
+              <w:cnfStyle w:val="000000000000" w:firstRow="0" w:lastRow="0" w:firstColumn="0" w:lastColumn="0" w:oddVBand="0" w:evenVBand="0" w:oddHBand="0" w:evenHBand="0" w:firstRowFirstColumn="0" w:firstRowLastColumn="0" w:lastRowFirstColumn="0" w:lastRowLastColumn="0"/>
+            </w:pPr>
             <w:r>
               <w:t>Boundary</w:t>
             </w:r>
-            <w:proofErr w:type="spellEnd"/>
-          </w:p>
-        </w:tc>
-        <w:tc>
-          <w:tcPr>
-            <w:tcW w:w="5696" w:type="dxa"/>
+          </w:p>
+        </w:tc>
+        <w:tc>
+          <w:tcPr>
+            <w:tcW w:w="5939" w:type="dxa"/>
           </w:tcPr>
           <w:p>
             <w:pPr>
@@ -180,7 +167,7 @@
         <w:tc>
           <w:tcPr>
             <w:cnfStyle w:val="001000000000" w:firstRow="0" w:lastRow="0" w:firstColumn="1" w:lastColumn="0" w:oddVBand="0" w:evenVBand="0" w:oddHBand="0" w:evenHBand="0" w:firstRowFirstColumn="0" w:firstRowLastColumn="0" w:lastRowFirstColumn="0" w:lastRowLastColumn="0"/>
-            <w:tcW w:w="2082" w:type="dxa"/>
+            <w:tcW w:w="2317" w:type="dxa"/>
           </w:tcPr>
           <w:p>
             <w:pPr>
@@ -200,22 +187,20 @@
         </w:tc>
         <w:tc>
           <w:tcPr>
-            <w:tcW w:w="1669" w:type="dxa"/>
-          </w:tcPr>
-          <w:p>
-            <w:pPr>
-              <w:cnfStyle w:val="000000000000" w:firstRow="0" w:lastRow="0" w:firstColumn="0" w:lastColumn="0" w:oddVBand="0" w:evenVBand="0" w:oddHBand="0" w:evenHBand="0" w:firstRowFirstColumn="0" w:firstRowLastColumn="0" w:lastRowFirstColumn="0" w:lastRowLastColumn="0"/>
-            </w:pPr>
-            <w:proofErr w:type="spellStart"/>
+            <w:tcW w:w="1662" w:type="dxa"/>
+          </w:tcPr>
+          <w:p>
+            <w:pPr>
+              <w:cnfStyle w:val="000000000000" w:firstRow="0" w:lastRow="0" w:firstColumn="0" w:lastColumn="0" w:oddVBand="0" w:evenVBand="0" w:oddHBand="0" w:evenHBand="0" w:firstRowFirstColumn="0" w:firstRowLastColumn="0" w:lastRowFirstColumn="0" w:lastRowLastColumn="0"/>
+            </w:pPr>
             <w:r>
               <w:t>Boundary</w:t>
             </w:r>
-            <w:proofErr w:type="spellEnd"/>
-          </w:p>
-        </w:tc>
-        <w:tc>
-          <w:tcPr>
-            <w:tcW w:w="5696" w:type="dxa"/>
+          </w:p>
+        </w:tc>
+        <w:tc>
+          <w:tcPr>
+            <w:tcW w:w="5939" w:type="dxa"/>
           </w:tcPr>
           <w:p>
             <w:pPr>
@@ -234,16 +219,15 @@
         <w:tc>
           <w:tcPr>
             <w:cnfStyle w:val="001000000000" w:firstRow="0" w:lastRow="0" w:firstColumn="1" w:lastColumn="0" w:oddVBand="0" w:evenVBand="0" w:oddHBand="0" w:evenHBand="0" w:firstRowFirstColumn="0" w:firstRowLastColumn="0" w:lastRowFirstColumn="0" w:lastRowLastColumn="0"/>
-            <w:tcW w:w="2082" w:type="dxa"/>
-          </w:tcPr>
-          <w:p>
-            <w:pPr>
-              <w:rPr>
-                <w:b w:val="0"/>
-                <w:bCs w:val="0"/>
-              </w:rPr>
-            </w:pPr>
-            <w:proofErr w:type="spellStart"/>
+            <w:tcW w:w="2317" w:type="dxa"/>
+          </w:tcPr>
+          <w:p>
+            <w:pPr>
+              <w:rPr>
+                <w:b w:val="0"/>
+                <w:bCs w:val="0"/>
+              </w:rPr>
+            </w:pPr>
             <w:r>
               <w:rPr>
                 <w:b w:val="0"/>
@@ -251,27 +235,24 @@
               </w:rPr>
               <w:t>LoggedHomePage</w:t>
             </w:r>
-            <w:proofErr w:type="spellEnd"/>
-          </w:p>
-        </w:tc>
-        <w:tc>
-          <w:tcPr>
-            <w:tcW w:w="1669" w:type="dxa"/>
-          </w:tcPr>
-          <w:p>
-            <w:pPr>
-              <w:cnfStyle w:val="000000000000" w:firstRow="0" w:lastRow="0" w:firstColumn="0" w:lastColumn="0" w:oddVBand="0" w:evenVBand="0" w:oddHBand="0" w:evenHBand="0" w:firstRowFirstColumn="0" w:firstRowLastColumn="0" w:lastRowFirstColumn="0" w:lastRowLastColumn="0"/>
-            </w:pPr>
-            <w:proofErr w:type="spellStart"/>
+          </w:p>
+        </w:tc>
+        <w:tc>
+          <w:tcPr>
+            <w:tcW w:w="1662" w:type="dxa"/>
+          </w:tcPr>
+          <w:p>
+            <w:pPr>
+              <w:cnfStyle w:val="000000000000" w:firstRow="0" w:lastRow="0" w:firstColumn="0" w:lastColumn="0" w:oddVBand="0" w:evenVBand="0" w:oddHBand="0" w:evenHBand="0" w:firstRowFirstColumn="0" w:firstRowLastColumn="0" w:lastRowFirstColumn="0" w:lastRowLastColumn="0"/>
+            </w:pPr>
             <w:r>
               <w:t>Boundary</w:t>
             </w:r>
-            <w:proofErr w:type="spellEnd"/>
-          </w:p>
-        </w:tc>
-        <w:tc>
-          <w:tcPr>
-            <w:tcW w:w="5696" w:type="dxa"/>
+          </w:p>
+        </w:tc>
+        <w:tc>
+          <w:tcPr>
+            <w:tcW w:w="5939" w:type="dxa"/>
           </w:tcPr>
           <w:p>
             <w:pPr>
@@ -290,16 +271,15 @@
         <w:tc>
           <w:tcPr>
             <w:cnfStyle w:val="001000000000" w:firstRow="0" w:lastRow="0" w:firstColumn="1" w:lastColumn="0" w:oddVBand="0" w:evenVBand="0" w:oddHBand="0" w:evenHBand="0" w:firstRowFirstColumn="0" w:firstRowLastColumn="0" w:lastRowFirstColumn="0" w:lastRowLastColumn="0"/>
-            <w:tcW w:w="2082" w:type="dxa"/>
-          </w:tcPr>
-          <w:p>
-            <w:pPr>
-              <w:rPr>
-                <w:b w:val="0"/>
-                <w:bCs w:val="0"/>
-              </w:rPr>
-            </w:pPr>
-            <w:proofErr w:type="spellStart"/>
+            <w:tcW w:w="2317" w:type="dxa"/>
+          </w:tcPr>
+          <w:p>
+            <w:pPr>
+              <w:rPr>
+                <w:b w:val="0"/>
+                <w:bCs w:val="0"/>
+              </w:rPr>
+            </w:pPr>
             <w:r>
               <w:rPr>
                 <w:b w:val="0"/>
@@ -307,27 +287,31 @@
               </w:rPr>
               <w:t>ListAdder</w:t>
             </w:r>
-            <w:proofErr w:type="spellEnd"/>
-          </w:p>
-        </w:tc>
-        <w:tc>
-          <w:tcPr>
-            <w:tcW w:w="1669" w:type="dxa"/>
-          </w:tcPr>
-          <w:p>
-            <w:pPr>
-              <w:cnfStyle w:val="000000000000" w:firstRow="0" w:lastRow="0" w:firstColumn="0" w:lastColumn="0" w:oddVBand="0" w:evenVBand="0" w:oddHBand="0" w:evenHBand="0" w:firstRowFirstColumn="0" w:firstRowLastColumn="0" w:lastRowFirstColumn="0" w:lastRowLastColumn="0"/>
-            </w:pPr>
-            <w:proofErr w:type="spellStart"/>
+            <w:r>
+              <w:rPr>
+                <w:b w:val="0"/>
+                <w:bCs w:val="0"/>
+              </w:rPr>
+              <w:t>Button</w:t>
+            </w:r>
+          </w:p>
+        </w:tc>
+        <w:tc>
+          <w:tcPr>
+            <w:tcW w:w="1662" w:type="dxa"/>
+          </w:tcPr>
+          <w:p>
+            <w:pPr>
+              <w:cnfStyle w:val="000000000000" w:firstRow="0" w:lastRow="0" w:firstColumn="0" w:lastColumn="0" w:oddVBand="0" w:evenVBand="0" w:oddHBand="0" w:evenHBand="0" w:firstRowFirstColumn="0" w:firstRowLastColumn="0" w:lastRowFirstColumn="0" w:lastRowLastColumn="0"/>
+            </w:pPr>
             <w:r>
               <w:t>Boundary</w:t>
             </w:r>
-            <w:proofErr w:type="spellEnd"/>
-          </w:p>
-        </w:tc>
-        <w:tc>
-          <w:tcPr>
-            <w:tcW w:w="5696" w:type="dxa"/>
+          </w:p>
+        </w:tc>
+        <w:tc>
+          <w:tcPr>
+            <w:tcW w:w="5939" w:type="dxa"/>
           </w:tcPr>
           <w:p>
             <w:pPr>
@@ -346,7 +330,7 @@
         <w:tc>
           <w:tcPr>
             <w:cnfStyle w:val="001000000000" w:firstRow="0" w:lastRow="0" w:firstColumn="1" w:lastColumn="0" w:oddVBand="0" w:evenVBand="0" w:oddHBand="0" w:evenHBand="0" w:firstRowFirstColumn="0" w:firstRowLastColumn="0" w:lastRowFirstColumn="0" w:lastRowLastColumn="0"/>
-            <w:tcW w:w="2082" w:type="dxa"/>
+            <w:tcW w:w="2317" w:type="dxa"/>
           </w:tcPr>
           <w:p>
             <w:pPr>
@@ -362,26 +346,31 @@
               </w:rPr>
               <w:t>Vote</w:t>
             </w:r>
-          </w:p>
-        </w:tc>
-        <w:tc>
-          <w:tcPr>
-            <w:tcW w:w="1669" w:type="dxa"/>
-          </w:tcPr>
-          <w:p>
-            <w:pPr>
-              <w:cnfStyle w:val="000000000000" w:firstRow="0" w:lastRow="0" w:firstColumn="0" w:lastColumn="0" w:oddVBand="0" w:evenVBand="0" w:oddHBand="0" w:evenHBand="0" w:firstRowFirstColumn="0" w:firstRowLastColumn="0" w:lastRowFirstColumn="0" w:lastRowLastColumn="0"/>
-            </w:pPr>
-            <w:proofErr w:type="spellStart"/>
+            <w:r>
+              <w:rPr>
+                <w:b w:val="0"/>
+                <w:bCs w:val="0"/>
+              </w:rPr>
+              <w:t>Field</w:t>
+            </w:r>
+          </w:p>
+        </w:tc>
+        <w:tc>
+          <w:tcPr>
+            <w:tcW w:w="1662" w:type="dxa"/>
+          </w:tcPr>
+          <w:p>
+            <w:pPr>
+              <w:cnfStyle w:val="000000000000" w:firstRow="0" w:lastRow="0" w:firstColumn="0" w:lastColumn="0" w:oddVBand="0" w:evenVBand="0" w:oddHBand="0" w:evenHBand="0" w:firstRowFirstColumn="0" w:firstRowLastColumn="0" w:lastRowFirstColumn="0" w:lastRowLastColumn="0"/>
+            </w:pPr>
             <w:r>
               <w:t>Boundary</w:t>
             </w:r>
-            <w:proofErr w:type="spellEnd"/>
-          </w:p>
-        </w:tc>
-        <w:tc>
-          <w:tcPr>
-            <w:tcW w:w="5696" w:type="dxa"/>
+          </w:p>
+        </w:tc>
+        <w:tc>
+          <w:tcPr>
+            <w:tcW w:w="5939" w:type="dxa"/>
           </w:tcPr>
           <w:p>
             <w:pPr>
@@ -400,16 +389,15 @@
         <w:tc>
           <w:tcPr>
             <w:cnfStyle w:val="001000000000" w:firstRow="0" w:lastRow="0" w:firstColumn="1" w:lastColumn="0" w:oddVBand="0" w:evenVBand="0" w:oddHBand="0" w:evenHBand="0" w:firstRowFirstColumn="0" w:firstRowLastColumn="0" w:lastRowFirstColumn="0" w:lastRowLastColumn="0"/>
-            <w:tcW w:w="2082" w:type="dxa"/>
-          </w:tcPr>
-          <w:p>
-            <w:pPr>
-              <w:rPr>
-                <w:b w:val="0"/>
-                <w:bCs w:val="0"/>
-              </w:rPr>
-            </w:pPr>
-            <w:proofErr w:type="spellStart"/>
+            <w:tcW w:w="2317" w:type="dxa"/>
+          </w:tcPr>
+          <w:p>
+            <w:pPr>
+              <w:rPr>
+                <w:b w:val="0"/>
+                <w:bCs w:val="0"/>
+              </w:rPr>
+            </w:pPr>
             <w:r>
               <w:rPr>
                 <w:b w:val="0"/>
@@ -417,50 +405,31 @@
               </w:rPr>
               <w:t>CommentField</w:t>
             </w:r>
-            <w:proofErr w:type="spellEnd"/>
-          </w:p>
-        </w:tc>
-        <w:tc>
-          <w:tcPr>
-            <w:tcW w:w="1669" w:type="dxa"/>
-          </w:tcPr>
-          <w:p>
-            <w:pPr>
-              <w:cnfStyle w:val="000000000000" w:firstRow="0" w:lastRow="0" w:firstColumn="0" w:lastColumn="0" w:oddVBand="0" w:evenVBand="0" w:oddHBand="0" w:evenHBand="0" w:firstRowFirstColumn="0" w:firstRowLastColumn="0" w:lastRowFirstColumn="0" w:lastRowLastColumn="0"/>
-            </w:pPr>
-            <w:proofErr w:type="spellStart"/>
+          </w:p>
+        </w:tc>
+        <w:tc>
+          <w:tcPr>
+            <w:tcW w:w="1662" w:type="dxa"/>
+          </w:tcPr>
+          <w:p>
+            <w:pPr>
+              <w:cnfStyle w:val="000000000000" w:firstRow="0" w:lastRow="0" w:firstColumn="0" w:lastColumn="0" w:oddVBand="0" w:evenVBand="0" w:oddHBand="0" w:evenHBand="0" w:firstRowFirstColumn="0" w:firstRowLastColumn="0" w:lastRowFirstColumn="0" w:lastRowLastColumn="0"/>
+            </w:pPr>
             <w:r>
               <w:t>Boundary</w:t>
             </w:r>
-            <w:proofErr w:type="spellEnd"/>
-          </w:p>
-        </w:tc>
-        <w:tc>
-          <w:tcPr>
-            <w:tcW w:w="5696" w:type="dxa"/>
-          </w:tcPr>
-          <w:p>
-            <w:pPr>
-              <w:cnfStyle w:val="000000000000" w:firstRow="0" w:lastRow="0" w:firstColumn="0" w:lastColumn="0" w:oddVBand="0" w:evenVBand="0" w:oddHBand="0" w:evenHBand="0" w:firstRowFirstColumn="0" w:firstRowLastColumn="0" w:lastRowFirstColumn="0" w:lastRowLastColumn="0"/>
-            </w:pPr>
-            <w:r>
-              <w:t xml:space="preserve">Form costituito da un </w:t>
-            </w:r>
-            <w:proofErr w:type="spellStart"/>
-            <w:r>
-              <w:t>TextField</w:t>
-            </w:r>
-            <w:proofErr w:type="spellEnd"/>
-            <w:r>
-              <w:t xml:space="preserve"> (non vuoto) e </w:t>
-            </w:r>
-            <w:proofErr w:type="spellStart"/>
-            <w:r>
-              <w:t>Submit</w:t>
-            </w:r>
-            <w:proofErr w:type="spellEnd"/>
-            <w:r>
-              <w:t xml:space="preserve"> per inviare un commento (da utente registrato)</w:t>
+          </w:p>
+        </w:tc>
+        <w:tc>
+          <w:tcPr>
+            <w:tcW w:w="5939" w:type="dxa"/>
+          </w:tcPr>
+          <w:p>
+            <w:pPr>
+              <w:cnfStyle w:val="000000000000" w:firstRow="0" w:lastRow="0" w:firstColumn="0" w:lastColumn="0" w:oddVBand="0" w:evenVBand="0" w:oddHBand="0" w:evenHBand="0" w:firstRowFirstColumn="0" w:firstRowLastColumn="0" w:lastRowFirstColumn="0" w:lastRowLastColumn="0"/>
+            </w:pPr>
+            <w:r>
+              <w:t>Form costituito da un TextField (non vuoto) e Submit per inviare un commento (da utente registrato)</w:t>
             </w:r>
           </w:p>
         </w:tc>
@@ -472,16 +441,15 @@
         <w:tc>
           <w:tcPr>
             <w:cnfStyle w:val="001000000000" w:firstRow="0" w:lastRow="0" w:firstColumn="1" w:lastColumn="0" w:oddVBand="0" w:evenVBand="0" w:oddHBand="0" w:evenHBand="0" w:firstRowFirstColumn="0" w:firstRowLastColumn="0" w:lastRowFirstColumn="0" w:lastRowLastColumn="0"/>
-            <w:tcW w:w="2082" w:type="dxa"/>
-          </w:tcPr>
-          <w:p>
-            <w:pPr>
-              <w:rPr>
-                <w:b w:val="0"/>
-                <w:bCs w:val="0"/>
-              </w:rPr>
-            </w:pPr>
-            <w:proofErr w:type="spellStart"/>
+            <w:tcW w:w="2317" w:type="dxa"/>
+          </w:tcPr>
+          <w:p>
+            <w:pPr>
+              <w:rPr>
+                <w:b w:val="0"/>
+                <w:bCs w:val="0"/>
+              </w:rPr>
+            </w:pPr>
             <w:r>
               <w:rPr>
                 <w:b w:val="0"/>
@@ -489,27 +457,24 @@
               </w:rPr>
               <w:t>SearchField</w:t>
             </w:r>
-            <w:proofErr w:type="spellEnd"/>
-          </w:p>
-        </w:tc>
-        <w:tc>
-          <w:tcPr>
-            <w:tcW w:w="1669" w:type="dxa"/>
-          </w:tcPr>
-          <w:p>
-            <w:pPr>
-              <w:cnfStyle w:val="000000000000" w:firstRow="0" w:lastRow="0" w:firstColumn="0" w:lastColumn="0" w:oddVBand="0" w:evenVBand="0" w:oddHBand="0" w:evenHBand="0" w:firstRowFirstColumn="0" w:firstRowLastColumn="0" w:lastRowFirstColumn="0" w:lastRowLastColumn="0"/>
-            </w:pPr>
-            <w:proofErr w:type="spellStart"/>
+          </w:p>
+        </w:tc>
+        <w:tc>
+          <w:tcPr>
+            <w:tcW w:w="1662" w:type="dxa"/>
+          </w:tcPr>
+          <w:p>
+            <w:pPr>
+              <w:cnfStyle w:val="000000000000" w:firstRow="0" w:lastRow="0" w:firstColumn="0" w:lastColumn="0" w:oddVBand="0" w:evenVBand="0" w:oddHBand="0" w:evenHBand="0" w:firstRowFirstColumn="0" w:firstRowLastColumn="0" w:lastRowFirstColumn="0" w:lastRowLastColumn="0"/>
+            </w:pPr>
             <w:r>
               <w:t>Boundary</w:t>
             </w:r>
-            <w:proofErr w:type="spellEnd"/>
-          </w:p>
-        </w:tc>
-        <w:tc>
-          <w:tcPr>
-            <w:tcW w:w="5696" w:type="dxa"/>
+          </w:p>
+        </w:tc>
+        <w:tc>
+          <w:tcPr>
+            <w:tcW w:w="5939" w:type="dxa"/>
           </w:tcPr>
           <w:p>
             <w:pPr>
@@ -528,16 +493,15 @@
         <w:tc>
           <w:tcPr>
             <w:cnfStyle w:val="001000000000" w:firstRow="0" w:lastRow="0" w:firstColumn="1" w:lastColumn="0" w:oddVBand="0" w:evenVBand="0" w:oddHBand="0" w:evenHBand="0" w:firstRowFirstColumn="0" w:firstRowLastColumn="0" w:lastRowFirstColumn="0" w:lastRowLastColumn="0"/>
-            <w:tcW w:w="2082" w:type="dxa"/>
-          </w:tcPr>
-          <w:p>
-            <w:pPr>
-              <w:rPr>
-                <w:b w:val="0"/>
-                <w:bCs w:val="0"/>
-              </w:rPr>
-            </w:pPr>
-            <w:proofErr w:type="spellStart"/>
+            <w:tcW w:w="2317" w:type="dxa"/>
+          </w:tcPr>
+          <w:p>
+            <w:pPr>
+              <w:rPr>
+                <w:b w:val="0"/>
+                <w:bCs w:val="0"/>
+              </w:rPr>
+            </w:pPr>
             <w:r>
               <w:rPr>
                 <w:b w:val="0"/>
@@ -545,27 +509,24 @@
               </w:rPr>
               <w:t>ResultsPage</w:t>
             </w:r>
-            <w:proofErr w:type="spellEnd"/>
-          </w:p>
-        </w:tc>
-        <w:tc>
-          <w:tcPr>
-            <w:tcW w:w="1669" w:type="dxa"/>
-          </w:tcPr>
-          <w:p>
-            <w:pPr>
-              <w:cnfStyle w:val="000000000000" w:firstRow="0" w:lastRow="0" w:firstColumn="0" w:lastColumn="0" w:oddVBand="0" w:evenVBand="0" w:oddHBand="0" w:evenHBand="0" w:firstRowFirstColumn="0" w:firstRowLastColumn="0" w:lastRowFirstColumn="0" w:lastRowLastColumn="0"/>
-            </w:pPr>
-            <w:proofErr w:type="spellStart"/>
+          </w:p>
+        </w:tc>
+        <w:tc>
+          <w:tcPr>
+            <w:tcW w:w="1662" w:type="dxa"/>
+          </w:tcPr>
+          <w:p>
+            <w:pPr>
+              <w:cnfStyle w:val="000000000000" w:firstRow="0" w:lastRow="0" w:firstColumn="0" w:lastColumn="0" w:oddVBand="0" w:evenVBand="0" w:oddHBand="0" w:evenHBand="0" w:firstRowFirstColumn="0" w:firstRowLastColumn="0" w:lastRowFirstColumn="0" w:lastRowLastColumn="0"/>
+            </w:pPr>
             <w:r>
               <w:t>Boundary</w:t>
             </w:r>
-            <w:proofErr w:type="spellEnd"/>
-          </w:p>
-        </w:tc>
-        <w:tc>
-          <w:tcPr>
-            <w:tcW w:w="5696" w:type="dxa"/>
+          </w:p>
+        </w:tc>
+        <w:tc>
+          <w:tcPr>
+            <w:tcW w:w="5939" w:type="dxa"/>
           </w:tcPr>
           <w:p>
             <w:pPr>
@@ -584,16 +545,15 @@
         <w:tc>
           <w:tcPr>
             <w:cnfStyle w:val="001000000000" w:firstRow="0" w:lastRow="0" w:firstColumn="1" w:lastColumn="0" w:oddVBand="0" w:evenVBand="0" w:oddHBand="0" w:evenHBand="0" w:firstRowFirstColumn="0" w:firstRowLastColumn="0" w:lastRowFirstColumn="0" w:lastRowLastColumn="0"/>
-            <w:tcW w:w="2082" w:type="dxa"/>
-          </w:tcPr>
-          <w:p>
-            <w:pPr>
-              <w:rPr>
-                <w:b w:val="0"/>
-                <w:bCs w:val="0"/>
-              </w:rPr>
-            </w:pPr>
-            <w:proofErr w:type="spellStart"/>
+            <w:tcW w:w="2317" w:type="dxa"/>
+          </w:tcPr>
+          <w:p>
+            <w:pPr>
+              <w:rPr>
+                <w:b w:val="0"/>
+                <w:bCs w:val="0"/>
+              </w:rPr>
+            </w:pPr>
             <w:r>
               <w:rPr>
                 <w:b w:val="0"/>
@@ -601,27 +561,24 @@
               </w:rPr>
               <w:t>ElementLink</w:t>
             </w:r>
-            <w:proofErr w:type="spellEnd"/>
-          </w:p>
-        </w:tc>
-        <w:tc>
-          <w:tcPr>
-            <w:tcW w:w="1669" w:type="dxa"/>
-          </w:tcPr>
-          <w:p>
-            <w:pPr>
-              <w:cnfStyle w:val="000000000000" w:firstRow="0" w:lastRow="0" w:firstColumn="0" w:lastColumn="0" w:oddVBand="0" w:evenVBand="0" w:oddHBand="0" w:evenHBand="0" w:firstRowFirstColumn="0" w:firstRowLastColumn="0" w:lastRowFirstColumn="0" w:lastRowLastColumn="0"/>
-            </w:pPr>
-            <w:proofErr w:type="spellStart"/>
+          </w:p>
+        </w:tc>
+        <w:tc>
+          <w:tcPr>
+            <w:tcW w:w="1662" w:type="dxa"/>
+          </w:tcPr>
+          <w:p>
+            <w:pPr>
+              <w:cnfStyle w:val="000000000000" w:firstRow="0" w:lastRow="0" w:firstColumn="0" w:lastColumn="0" w:oddVBand="0" w:evenVBand="0" w:oddHBand="0" w:evenHBand="0" w:firstRowFirstColumn="0" w:firstRowLastColumn="0" w:lastRowFirstColumn="0" w:lastRowLastColumn="0"/>
+            </w:pPr>
             <w:r>
               <w:t>Boundary</w:t>
             </w:r>
-            <w:proofErr w:type="spellEnd"/>
-          </w:p>
-        </w:tc>
-        <w:tc>
-          <w:tcPr>
-            <w:tcW w:w="5696" w:type="dxa"/>
+          </w:p>
+        </w:tc>
+        <w:tc>
+          <w:tcPr>
+            <w:tcW w:w="5939" w:type="dxa"/>
           </w:tcPr>
           <w:p>
             <w:pPr>
@@ -640,16 +597,15 @@
         <w:tc>
           <w:tcPr>
             <w:cnfStyle w:val="001000000000" w:firstRow="0" w:lastRow="0" w:firstColumn="1" w:lastColumn="0" w:oddVBand="0" w:evenVBand="0" w:oddHBand="0" w:evenHBand="0" w:firstRowFirstColumn="0" w:firstRowLastColumn="0" w:lastRowFirstColumn="0" w:lastRowLastColumn="0"/>
-            <w:tcW w:w="2082" w:type="dxa"/>
-          </w:tcPr>
-          <w:p>
-            <w:pPr>
-              <w:rPr>
-                <w:b w:val="0"/>
-                <w:bCs w:val="0"/>
-              </w:rPr>
-            </w:pPr>
-            <w:proofErr w:type="spellStart"/>
+            <w:tcW w:w="2317" w:type="dxa"/>
+          </w:tcPr>
+          <w:p>
+            <w:pPr>
+              <w:rPr>
+                <w:b w:val="0"/>
+                <w:bCs w:val="0"/>
+              </w:rPr>
+            </w:pPr>
             <w:r>
               <w:rPr>
                 <w:b w:val="0"/>
@@ -657,27 +613,24 @@
               </w:rPr>
               <w:t>ElementPage</w:t>
             </w:r>
-            <w:proofErr w:type="spellEnd"/>
-          </w:p>
-        </w:tc>
-        <w:tc>
-          <w:tcPr>
-            <w:tcW w:w="1669" w:type="dxa"/>
-          </w:tcPr>
-          <w:p>
-            <w:pPr>
-              <w:cnfStyle w:val="000000000000" w:firstRow="0" w:lastRow="0" w:firstColumn="0" w:lastColumn="0" w:oddVBand="0" w:evenVBand="0" w:oddHBand="0" w:evenHBand="0" w:firstRowFirstColumn="0" w:firstRowLastColumn="0" w:lastRowFirstColumn="0" w:lastRowLastColumn="0"/>
-            </w:pPr>
-            <w:proofErr w:type="spellStart"/>
+          </w:p>
+        </w:tc>
+        <w:tc>
+          <w:tcPr>
+            <w:tcW w:w="1662" w:type="dxa"/>
+          </w:tcPr>
+          <w:p>
+            <w:pPr>
+              <w:cnfStyle w:val="000000000000" w:firstRow="0" w:lastRow="0" w:firstColumn="0" w:lastColumn="0" w:oddVBand="0" w:evenVBand="0" w:oddHBand="0" w:evenHBand="0" w:firstRowFirstColumn="0" w:firstRowLastColumn="0" w:lastRowFirstColumn="0" w:lastRowLastColumn="0"/>
+            </w:pPr>
             <w:r>
               <w:t>Boundary</w:t>
             </w:r>
-            <w:proofErr w:type="spellEnd"/>
-          </w:p>
-        </w:tc>
-        <w:tc>
-          <w:tcPr>
-            <w:tcW w:w="5696" w:type="dxa"/>
+          </w:p>
+        </w:tc>
+        <w:tc>
+          <w:tcPr>
+            <w:tcW w:w="5939" w:type="dxa"/>
           </w:tcPr>
           <w:p>
             <w:pPr>
@@ -696,16 +649,15 @@
         <w:tc>
           <w:tcPr>
             <w:cnfStyle w:val="001000000000" w:firstRow="0" w:lastRow="0" w:firstColumn="1" w:lastColumn="0" w:oddVBand="0" w:evenVBand="0" w:oddHBand="0" w:evenHBand="0" w:firstRowFirstColumn="0" w:firstRowLastColumn="0" w:lastRowFirstColumn="0" w:lastRowLastColumn="0"/>
-            <w:tcW w:w="2082" w:type="dxa"/>
-          </w:tcPr>
-          <w:p>
-            <w:pPr>
-              <w:rPr>
-                <w:b w:val="0"/>
-                <w:bCs w:val="0"/>
-              </w:rPr>
-            </w:pPr>
-            <w:proofErr w:type="spellStart"/>
+            <w:tcW w:w="2317" w:type="dxa"/>
+          </w:tcPr>
+          <w:p>
+            <w:pPr>
+              <w:rPr>
+                <w:b w:val="0"/>
+                <w:bCs w:val="0"/>
+              </w:rPr>
+            </w:pPr>
             <w:r>
               <w:rPr>
                 <w:b w:val="0"/>
@@ -713,27 +665,24 @@
               </w:rPr>
               <w:t>ThreadForm</w:t>
             </w:r>
-            <w:proofErr w:type="spellEnd"/>
-          </w:p>
-        </w:tc>
-        <w:tc>
-          <w:tcPr>
-            <w:tcW w:w="1669" w:type="dxa"/>
-          </w:tcPr>
-          <w:p>
-            <w:pPr>
-              <w:cnfStyle w:val="000000000000" w:firstRow="0" w:lastRow="0" w:firstColumn="0" w:lastColumn="0" w:oddVBand="0" w:evenVBand="0" w:oddHBand="0" w:evenHBand="0" w:firstRowFirstColumn="0" w:firstRowLastColumn="0" w:lastRowFirstColumn="0" w:lastRowLastColumn="0"/>
-            </w:pPr>
-            <w:proofErr w:type="spellStart"/>
+          </w:p>
+        </w:tc>
+        <w:tc>
+          <w:tcPr>
+            <w:tcW w:w="1662" w:type="dxa"/>
+          </w:tcPr>
+          <w:p>
+            <w:pPr>
+              <w:cnfStyle w:val="000000000000" w:firstRow="0" w:lastRow="0" w:firstColumn="0" w:lastColumn="0" w:oddVBand="0" w:evenVBand="0" w:oddHBand="0" w:evenHBand="0" w:firstRowFirstColumn="0" w:firstRowLastColumn="0" w:lastRowFirstColumn="0" w:lastRowLastColumn="0"/>
+            </w:pPr>
             <w:r>
               <w:t>Boundary</w:t>
             </w:r>
-            <w:proofErr w:type="spellEnd"/>
-          </w:p>
-        </w:tc>
-        <w:tc>
-          <w:tcPr>
-            <w:tcW w:w="5696" w:type="dxa"/>
+          </w:p>
+        </w:tc>
+        <w:tc>
+          <w:tcPr>
+            <w:tcW w:w="5939" w:type="dxa"/>
           </w:tcPr>
           <w:p>
             <w:pPr>
@@ -755,16 +704,15 @@
         <w:tc>
           <w:tcPr>
             <w:cnfStyle w:val="001000000000" w:firstRow="0" w:lastRow="0" w:firstColumn="1" w:lastColumn="0" w:oddVBand="0" w:evenVBand="0" w:oddHBand="0" w:evenHBand="0" w:firstRowFirstColumn="0" w:firstRowLastColumn="0" w:lastRowFirstColumn="0" w:lastRowLastColumn="0"/>
-            <w:tcW w:w="2082" w:type="dxa"/>
-          </w:tcPr>
-          <w:p>
-            <w:pPr>
-              <w:rPr>
-                <w:b w:val="0"/>
-                <w:bCs w:val="0"/>
-              </w:rPr>
-            </w:pPr>
-            <w:proofErr w:type="spellStart"/>
+            <w:tcW w:w="2317" w:type="dxa"/>
+          </w:tcPr>
+          <w:p>
+            <w:pPr>
+              <w:rPr>
+                <w:b w:val="0"/>
+                <w:bCs w:val="0"/>
+              </w:rPr>
+            </w:pPr>
             <w:r>
               <w:rPr>
                 <w:b w:val="0"/>
@@ -772,27 +720,31 @@
               </w:rPr>
               <w:t>GameRequest</w:t>
             </w:r>
-            <w:proofErr w:type="spellEnd"/>
-          </w:p>
-        </w:tc>
-        <w:tc>
-          <w:tcPr>
-            <w:tcW w:w="1669" w:type="dxa"/>
-          </w:tcPr>
-          <w:p>
-            <w:pPr>
-              <w:cnfStyle w:val="000000000000" w:firstRow="0" w:lastRow="0" w:firstColumn="0" w:lastColumn="0" w:oddVBand="0" w:evenVBand="0" w:oddHBand="0" w:evenHBand="0" w:firstRowFirstColumn="0" w:firstRowLastColumn="0" w:lastRowFirstColumn="0" w:lastRowLastColumn="0"/>
-            </w:pPr>
-            <w:proofErr w:type="spellStart"/>
+            <w:r>
+              <w:rPr>
+                <w:b w:val="0"/>
+                <w:bCs w:val="0"/>
+              </w:rPr>
+              <w:t>Form</w:t>
+            </w:r>
+          </w:p>
+        </w:tc>
+        <w:tc>
+          <w:tcPr>
+            <w:tcW w:w="1662" w:type="dxa"/>
+          </w:tcPr>
+          <w:p>
+            <w:pPr>
+              <w:cnfStyle w:val="000000000000" w:firstRow="0" w:lastRow="0" w:firstColumn="0" w:lastColumn="0" w:oddVBand="0" w:evenVBand="0" w:oddHBand="0" w:evenHBand="0" w:firstRowFirstColumn="0" w:firstRowLastColumn="0" w:lastRowFirstColumn="0" w:lastRowLastColumn="0"/>
+            </w:pPr>
             <w:r>
               <w:t>Boundary</w:t>
             </w:r>
-            <w:proofErr w:type="spellEnd"/>
-          </w:p>
-        </w:tc>
-        <w:tc>
-          <w:tcPr>
-            <w:tcW w:w="5696" w:type="dxa"/>
+          </w:p>
+        </w:tc>
+        <w:tc>
+          <w:tcPr>
+            <w:tcW w:w="5939" w:type="dxa"/>
           </w:tcPr>
           <w:p>
             <w:pPr>
@@ -811,16 +763,15 @@
         <w:tc>
           <w:tcPr>
             <w:cnfStyle w:val="001000000000" w:firstRow="0" w:lastRow="0" w:firstColumn="1" w:lastColumn="0" w:oddVBand="0" w:evenVBand="0" w:oddHBand="0" w:evenHBand="0" w:firstRowFirstColumn="0" w:firstRowLastColumn="0" w:lastRowFirstColumn="0" w:lastRowLastColumn="0"/>
-            <w:tcW w:w="2082" w:type="dxa"/>
-          </w:tcPr>
-          <w:p>
-            <w:pPr>
-              <w:rPr>
-                <w:b w:val="0"/>
-                <w:bCs w:val="0"/>
-              </w:rPr>
-            </w:pPr>
-            <w:proofErr w:type="spellStart"/>
+            <w:tcW w:w="2317" w:type="dxa"/>
+          </w:tcPr>
+          <w:p>
+            <w:pPr>
+              <w:rPr>
+                <w:b w:val="0"/>
+                <w:bCs w:val="0"/>
+              </w:rPr>
+            </w:pPr>
             <w:r>
               <w:rPr>
                 <w:b w:val="0"/>
@@ -828,27 +779,31 @@
               </w:rPr>
               <w:t>EditRequest</w:t>
             </w:r>
-            <w:proofErr w:type="spellEnd"/>
-          </w:p>
-        </w:tc>
-        <w:tc>
-          <w:tcPr>
-            <w:tcW w:w="1669" w:type="dxa"/>
-          </w:tcPr>
-          <w:p>
-            <w:pPr>
-              <w:cnfStyle w:val="000000000000" w:firstRow="0" w:lastRow="0" w:firstColumn="0" w:lastColumn="0" w:oddVBand="0" w:evenVBand="0" w:oddHBand="0" w:evenHBand="0" w:firstRowFirstColumn="0" w:firstRowLastColumn="0" w:lastRowFirstColumn="0" w:lastRowLastColumn="0"/>
-            </w:pPr>
-            <w:proofErr w:type="spellStart"/>
+            <w:r>
+              <w:rPr>
+                <w:b w:val="0"/>
+                <w:bCs w:val="0"/>
+              </w:rPr>
+              <w:t>Form</w:t>
+            </w:r>
+          </w:p>
+        </w:tc>
+        <w:tc>
+          <w:tcPr>
+            <w:tcW w:w="1662" w:type="dxa"/>
+          </w:tcPr>
+          <w:p>
+            <w:pPr>
+              <w:cnfStyle w:val="000000000000" w:firstRow="0" w:lastRow="0" w:firstColumn="0" w:lastColumn="0" w:oddVBand="0" w:evenVBand="0" w:oddHBand="0" w:evenHBand="0" w:firstRowFirstColumn="0" w:firstRowLastColumn="0" w:lastRowFirstColumn="0" w:lastRowLastColumn="0"/>
+            </w:pPr>
             <w:r>
               <w:t>Boundary</w:t>
             </w:r>
-            <w:proofErr w:type="spellEnd"/>
-          </w:p>
-        </w:tc>
-        <w:tc>
-          <w:tcPr>
-            <w:tcW w:w="5696" w:type="dxa"/>
+          </w:p>
+        </w:tc>
+        <w:tc>
+          <w:tcPr>
+            <w:tcW w:w="5939" w:type="dxa"/>
           </w:tcPr>
           <w:p>
             <w:pPr>
@@ -867,16 +822,15 @@
         <w:tc>
           <w:tcPr>
             <w:cnfStyle w:val="001000000000" w:firstRow="0" w:lastRow="0" w:firstColumn="1" w:lastColumn="0" w:oddVBand="0" w:evenVBand="0" w:oddHBand="0" w:evenHBand="0" w:firstRowFirstColumn="0" w:firstRowLastColumn="0" w:lastRowFirstColumn="0" w:lastRowLastColumn="0"/>
-            <w:tcW w:w="2082" w:type="dxa"/>
-          </w:tcPr>
-          <w:p>
-            <w:pPr>
-              <w:rPr>
-                <w:b w:val="0"/>
-                <w:bCs w:val="0"/>
-              </w:rPr>
-            </w:pPr>
-            <w:proofErr w:type="spellStart"/>
+            <w:tcW w:w="2317" w:type="dxa"/>
+          </w:tcPr>
+          <w:p>
+            <w:pPr>
+              <w:rPr>
+                <w:b w:val="0"/>
+                <w:bCs w:val="0"/>
+              </w:rPr>
+            </w:pPr>
             <w:r>
               <w:rPr>
                 <w:b w:val="0"/>
@@ -884,27 +838,24 @@
               </w:rPr>
               <w:t>LogoutButton</w:t>
             </w:r>
-            <w:proofErr w:type="spellEnd"/>
-          </w:p>
-        </w:tc>
-        <w:tc>
-          <w:tcPr>
-            <w:tcW w:w="1669" w:type="dxa"/>
-          </w:tcPr>
-          <w:p>
-            <w:pPr>
-              <w:cnfStyle w:val="000000000000" w:firstRow="0" w:lastRow="0" w:firstColumn="0" w:lastColumn="0" w:oddVBand="0" w:evenVBand="0" w:oddHBand="0" w:evenHBand="0" w:firstRowFirstColumn="0" w:firstRowLastColumn="0" w:lastRowFirstColumn="0" w:lastRowLastColumn="0"/>
-            </w:pPr>
-            <w:proofErr w:type="spellStart"/>
+          </w:p>
+        </w:tc>
+        <w:tc>
+          <w:tcPr>
+            <w:tcW w:w="1662" w:type="dxa"/>
+          </w:tcPr>
+          <w:p>
+            <w:pPr>
+              <w:cnfStyle w:val="000000000000" w:firstRow="0" w:lastRow="0" w:firstColumn="0" w:lastColumn="0" w:oddVBand="0" w:evenVBand="0" w:oddHBand="0" w:evenHBand="0" w:firstRowFirstColumn="0" w:firstRowLastColumn="0" w:lastRowFirstColumn="0" w:lastRowLastColumn="0"/>
+            </w:pPr>
             <w:r>
               <w:t>Boundary</w:t>
             </w:r>
-            <w:proofErr w:type="spellEnd"/>
-          </w:p>
-        </w:tc>
-        <w:tc>
-          <w:tcPr>
-            <w:tcW w:w="5696" w:type="dxa"/>
+          </w:p>
+        </w:tc>
+        <w:tc>
+          <w:tcPr>
+            <w:tcW w:w="5939" w:type="dxa"/>
           </w:tcPr>
           <w:p>
             <w:pPr>
@@ -923,16 +874,15 @@
         <w:tc>
           <w:tcPr>
             <w:cnfStyle w:val="001000000000" w:firstRow="0" w:lastRow="0" w:firstColumn="1" w:lastColumn="0" w:oddVBand="0" w:evenVBand="0" w:oddHBand="0" w:evenHBand="0" w:firstRowFirstColumn="0" w:firstRowLastColumn="0" w:lastRowFirstColumn="0" w:lastRowLastColumn="0"/>
-            <w:tcW w:w="2082" w:type="dxa"/>
-          </w:tcPr>
-          <w:p>
-            <w:pPr>
-              <w:rPr>
-                <w:b w:val="0"/>
-                <w:bCs w:val="0"/>
-              </w:rPr>
-            </w:pPr>
-            <w:proofErr w:type="spellStart"/>
+            <w:tcW w:w="2317" w:type="dxa"/>
+          </w:tcPr>
+          <w:p>
+            <w:pPr>
+              <w:rPr>
+                <w:b w:val="0"/>
+                <w:bCs w:val="0"/>
+              </w:rPr>
+            </w:pPr>
             <w:r>
               <w:rPr>
                 <w:b w:val="0"/>
@@ -940,42 +890,31 @@
               </w:rPr>
               <w:t>EmailRetrieveForm</w:t>
             </w:r>
-            <w:proofErr w:type="spellEnd"/>
-          </w:p>
-        </w:tc>
-        <w:tc>
-          <w:tcPr>
-            <w:tcW w:w="1669" w:type="dxa"/>
-          </w:tcPr>
-          <w:p>
-            <w:pPr>
-              <w:cnfStyle w:val="000000000000" w:firstRow="0" w:lastRow="0" w:firstColumn="0" w:lastColumn="0" w:oddVBand="0" w:evenVBand="0" w:oddHBand="0" w:evenHBand="0" w:firstRowFirstColumn="0" w:firstRowLastColumn="0" w:lastRowFirstColumn="0" w:lastRowLastColumn="0"/>
-            </w:pPr>
-            <w:proofErr w:type="spellStart"/>
+          </w:p>
+        </w:tc>
+        <w:tc>
+          <w:tcPr>
+            <w:tcW w:w="1662" w:type="dxa"/>
+          </w:tcPr>
+          <w:p>
+            <w:pPr>
+              <w:cnfStyle w:val="000000000000" w:firstRow="0" w:lastRow="0" w:firstColumn="0" w:lastColumn="0" w:oddVBand="0" w:evenVBand="0" w:oddHBand="0" w:evenHBand="0" w:firstRowFirstColumn="0" w:firstRowLastColumn="0" w:lastRowFirstColumn="0" w:lastRowLastColumn="0"/>
+            </w:pPr>
             <w:r>
               <w:t>Boundary</w:t>
             </w:r>
-            <w:proofErr w:type="spellEnd"/>
-          </w:p>
-        </w:tc>
-        <w:tc>
-          <w:tcPr>
-            <w:tcW w:w="5696" w:type="dxa"/>
-          </w:tcPr>
-          <w:p>
-            <w:pPr>
-              <w:cnfStyle w:val="000000000000" w:firstRow="0" w:lastRow="0" w:firstColumn="0" w:lastColumn="0" w:oddVBand="0" w:evenVBand="0" w:oddHBand="0" w:evenHBand="0" w:firstRowFirstColumn="0" w:firstRowLastColumn="0" w:lastRowFirstColumn="0" w:lastRowLastColumn="0"/>
-            </w:pPr>
-            <w:r>
-              <w:t xml:space="preserve">Form da compilare per indicare l’indirizzo </w:t>
-            </w:r>
-            <w:proofErr w:type="gramStart"/>
-            <w:r>
-              <w:t>email</w:t>
-            </w:r>
-            <w:proofErr w:type="gramEnd"/>
-            <w:r>
-              <w:t xml:space="preserve"> presso il quale inviare il link di recupero della password</w:t>
+          </w:p>
+        </w:tc>
+        <w:tc>
+          <w:tcPr>
+            <w:tcW w:w="5939" w:type="dxa"/>
+          </w:tcPr>
+          <w:p>
+            <w:pPr>
+              <w:cnfStyle w:val="000000000000" w:firstRow="0" w:lastRow="0" w:firstColumn="0" w:lastColumn="0" w:oddVBand="0" w:evenVBand="0" w:oddHBand="0" w:evenHBand="0" w:firstRowFirstColumn="0" w:firstRowLastColumn="0" w:lastRowFirstColumn="0" w:lastRowLastColumn="0"/>
+            </w:pPr>
+            <w:r>
+              <w:t>Form da compilare per indicare l’indirizzo email presso il quale inviare il link di recupero della password</w:t>
             </w:r>
           </w:p>
         </w:tc>
@@ -987,16 +926,15 @@
         <w:tc>
           <w:tcPr>
             <w:cnfStyle w:val="001000000000" w:firstRow="0" w:lastRow="0" w:firstColumn="1" w:lastColumn="0" w:oddVBand="0" w:evenVBand="0" w:oddHBand="0" w:evenHBand="0" w:firstRowFirstColumn="0" w:firstRowLastColumn="0" w:lastRowFirstColumn="0" w:lastRowLastColumn="0"/>
-            <w:tcW w:w="2082" w:type="dxa"/>
-          </w:tcPr>
-          <w:p>
-            <w:pPr>
-              <w:rPr>
-                <w:b w:val="0"/>
-                <w:bCs w:val="0"/>
-              </w:rPr>
-            </w:pPr>
-            <w:proofErr w:type="spellStart"/>
+            <w:tcW w:w="2317" w:type="dxa"/>
+          </w:tcPr>
+          <w:p>
+            <w:pPr>
+              <w:rPr>
+                <w:b w:val="0"/>
+                <w:bCs w:val="0"/>
+              </w:rPr>
+            </w:pPr>
             <w:r>
               <w:rPr>
                 <w:b w:val="0"/>
@@ -1004,27 +942,31 @@
               </w:rPr>
               <w:t>PasswordModifier</w:t>
             </w:r>
-            <w:proofErr w:type="spellEnd"/>
-          </w:p>
-        </w:tc>
-        <w:tc>
-          <w:tcPr>
-            <w:tcW w:w="1669" w:type="dxa"/>
-          </w:tcPr>
-          <w:p>
-            <w:pPr>
-              <w:cnfStyle w:val="000000000000" w:firstRow="0" w:lastRow="0" w:firstColumn="0" w:lastColumn="0" w:oddVBand="0" w:evenVBand="0" w:oddHBand="0" w:evenHBand="0" w:firstRowFirstColumn="0" w:firstRowLastColumn="0" w:lastRowFirstColumn="0" w:lastRowLastColumn="0"/>
-            </w:pPr>
-            <w:proofErr w:type="spellStart"/>
+            <w:r>
+              <w:rPr>
+                <w:b w:val="0"/>
+                <w:bCs w:val="0"/>
+              </w:rPr>
+              <w:t>Form</w:t>
+            </w:r>
+          </w:p>
+        </w:tc>
+        <w:tc>
+          <w:tcPr>
+            <w:tcW w:w="1662" w:type="dxa"/>
+          </w:tcPr>
+          <w:p>
+            <w:pPr>
+              <w:cnfStyle w:val="000000000000" w:firstRow="0" w:lastRow="0" w:firstColumn="0" w:lastColumn="0" w:oddVBand="0" w:evenVBand="0" w:oddHBand="0" w:evenHBand="0" w:firstRowFirstColumn="0" w:firstRowLastColumn="0" w:lastRowFirstColumn="0" w:lastRowLastColumn="0"/>
+            </w:pPr>
             <w:r>
               <w:t>Boundary</w:t>
             </w:r>
-            <w:proofErr w:type="spellEnd"/>
-          </w:p>
-        </w:tc>
-        <w:tc>
-          <w:tcPr>
-            <w:tcW w:w="5696" w:type="dxa"/>
+          </w:p>
+        </w:tc>
+        <w:tc>
+          <w:tcPr>
+            <w:tcW w:w="5939" w:type="dxa"/>
           </w:tcPr>
           <w:p>
             <w:pPr>
@@ -1043,16 +985,15 @@
         <w:tc>
           <w:tcPr>
             <w:cnfStyle w:val="001000000000" w:firstRow="0" w:lastRow="0" w:firstColumn="1" w:lastColumn="0" w:oddVBand="0" w:evenVBand="0" w:oddHBand="0" w:evenHBand="0" w:firstRowFirstColumn="0" w:firstRowLastColumn="0" w:lastRowFirstColumn="0" w:lastRowLastColumn="0"/>
-            <w:tcW w:w="2082" w:type="dxa"/>
-          </w:tcPr>
-          <w:p>
-            <w:pPr>
-              <w:rPr>
-                <w:b w:val="0"/>
-                <w:bCs w:val="0"/>
-              </w:rPr>
-            </w:pPr>
-            <w:proofErr w:type="spellStart"/>
+            <w:tcW w:w="2317" w:type="dxa"/>
+          </w:tcPr>
+          <w:p>
+            <w:pPr>
+              <w:rPr>
+                <w:b w:val="0"/>
+                <w:bCs w:val="0"/>
+              </w:rPr>
+            </w:pPr>
             <w:r>
               <w:rPr>
                 <w:b w:val="0"/>
@@ -1060,27 +1001,24 @@
               </w:rPr>
               <w:t>RequestPage</w:t>
             </w:r>
-            <w:proofErr w:type="spellEnd"/>
-          </w:p>
-        </w:tc>
-        <w:tc>
-          <w:tcPr>
-            <w:tcW w:w="1669" w:type="dxa"/>
-          </w:tcPr>
-          <w:p>
-            <w:pPr>
-              <w:cnfStyle w:val="000000000000" w:firstRow="0" w:lastRow="0" w:firstColumn="0" w:lastColumn="0" w:oddVBand="0" w:evenVBand="0" w:oddHBand="0" w:evenHBand="0" w:firstRowFirstColumn="0" w:firstRowLastColumn="0" w:lastRowFirstColumn="0" w:lastRowLastColumn="0"/>
-            </w:pPr>
-            <w:proofErr w:type="spellStart"/>
+          </w:p>
+        </w:tc>
+        <w:tc>
+          <w:tcPr>
+            <w:tcW w:w="1662" w:type="dxa"/>
+          </w:tcPr>
+          <w:p>
+            <w:pPr>
+              <w:cnfStyle w:val="000000000000" w:firstRow="0" w:lastRow="0" w:firstColumn="0" w:lastColumn="0" w:oddVBand="0" w:evenVBand="0" w:oddHBand="0" w:evenHBand="0" w:firstRowFirstColumn="0" w:firstRowLastColumn="0" w:lastRowFirstColumn="0" w:lastRowLastColumn="0"/>
+            </w:pPr>
             <w:r>
               <w:t>Boundary</w:t>
             </w:r>
-            <w:proofErr w:type="spellEnd"/>
-          </w:p>
-        </w:tc>
-        <w:tc>
-          <w:tcPr>
-            <w:tcW w:w="5696" w:type="dxa"/>
+          </w:p>
+        </w:tc>
+        <w:tc>
+          <w:tcPr>
+            <w:tcW w:w="5939" w:type="dxa"/>
           </w:tcPr>
           <w:p>
             <w:pPr>
@@ -1099,16 +1037,15 @@
         <w:tc>
           <w:tcPr>
             <w:cnfStyle w:val="001000000000" w:firstRow="0" w:lastRow="0" w:firstColumn="1" w:lastColumn="0" w:oddVBand="0" w:evenVBand="0" w:oddHBand="0" w:evenHBand="0" w:firstRowFirstColumn="0" w:firstRowLastColumn="0" w:lastRowFirstColumn="0" w:lastRowLastColumn="0"/>
-            <w:tcW w:w="2082" w:type="dxa"/>
-          </w:tcPr>
-          <w:p>
-            <w:pPr>
-              <w:rPr>
-                <w:b w:val="0"/>
-                <w:bCs w:val="0"/>
-              </w:rPr>
-            </w:pPr>
-            <w:proofErr w:type="spellStart"/>
+            <w:tcW w:w="2317" w:type="dxa"/>
+          </w:tcPr>
+          <w:p>
+            <w:pPr>
+              <w:rPr>
+                <w:b w:val="0"/>
+                <w:bCs w:val="0"/>
+              </w:rPr>
+            </w:pPr>
             <w:r>
               <w:rPr>
                 <w:b w:val="0"/>
@@ -1116,27 +1053,31 @@
               </w:rPr>
               <w:t>AcceptReq</w:t>
             </w:r>
-            <w:proofErr w:type="spellEnd"/>
-          </w:p>
-        </w:tc>
-        <w:tc>
-          <w:tcPr>
-            <w:tcW w:w="1669" w:type="dxa"/>
-          </w:tcPr>
-          <w:p>
-            <w:pPr>
-              <w:cnfStyle w:val="000000000000" w:firstRow="0" w:lastRow="0" w:firstColumn="0" w:lastColumn="0" w:oddVBand="0" w:evenVBand="0" w:oddHBand="0" w:evenHBand="0" w:firstRowFirstColumn="0" w:firstRowLastColumn="0" w:lastRowFirstColumn="0" w:lastRowLastColumn="0"/>
-            </w:pPr>
-            <w:proofErr w:type="spellStart"/>
+            <w:r>
+              <w:rPr>
+                <w:b w:val="0"/>
+                <w:bCs w:val="0"/>
+              </w:rPr>
+              <w:t>Button</w:t>
+            </w:r>
+          </w:p>
+        </w:tc>
+        <w:tc>
+          <w:tcPr>
+            <w:tcW w:w="1662" w:type="dxa"/>
+          </w:tcPr>
+          <w:p>
+            <w:pPr>
+              <w:cnfStyle w:val="000000000000" w:firstRow="0" w:lastRow="0" w:firstColumn="0" w:lastColumn="0" w:oddVBand="0" w:evenVBand="0" w:oddHBand="0" w:evenHBand="0" w:firstRowFirstColumn="0" w:firstRowLastColumn="0" w:lastRowFirstColumn="0" w:lastRowLastColumn="0"/>
+            </w:pPr>
             <w:r>
               <w:t>Boundary</w:t>
             </w:r>
-            <w:proofErr w:type="spellEnd"/>
-          </w:p>
-        </w:tc>
-        <w:tc>
-          <w:tcPr>
-            <w:tcW w:w="5696" w:type="dxa"/>
+          </w:p>
+        </w:tc>
+        <w:tc>
+          <w:tcPr>
+            <w:tcW w:w="5939" w:type="dxa"/>
           </w:tcPr>
           <w:p>
             <w:pPr>
@@ -1155,16 +1096,15 @@
         <w:tc>
           <w:tcPr>
             <w:cnfStyle w:val="001000000000" w:firstRow="0" w:lastRow="0" w:firstColumn="1" w:lastColumn="0" w:oddVBand="0" w:evenVBand="0" w:oddHBand="0" w:evenHBand="0" w:firstRowFirstColumn="0" w:firstRowLastColumn="0" w:lastRowFirstColumn="0" w:lastRowLastColumn="0"/>
-            <w:tcW w:w="2082" w:type="dxa"/>
-          </w:tcPr>
-          <w:p>
-            <w:pPr>
-              <w:rPr>
-                <w:b w:val="0"/>
-                <w:bCs w:val="0"/>
-              </w:rPr>
-            </w:pPr>
-            <w:proofErr w:type="spellStart"/>
+            <w:tcW w:w="2317" w:type="dxa"/>
+          </w:tcPr>
+          <w:p>
+            <w:pPr>
+              <w:rPr>
+                <w:b w:val="0"/>
+                <w:bCs w:val="0"/>
+              </w:rPr>
+            </w:pPr>
             <w:r>
               <w:rPr>
                 <w:b w:val="0"/>
@@ -1172,27 +1112,31 @@
               </w:rPr>
               <w:t>NewGame</w:t>
             </w:r>
-            <w:proofErr w:type="spellEnd"/>
-          </w:p>
-        </w:tc>
-        <w:tc>
-          <w:tcPr>
-            <w:tcW w:w="1669" w:type="dxa"/>
-          </w:tcPr>
-          <w:p>
-            <w:pPr>
-              <w:cnfStyle w:val="000000000000" w:firstRow="0" w:lastRow="0" w:firstColumn="0" w:lastColumn="0" w:oddVBand="0" w:evenVBand="0" w:oddHBand="0" w:evenHBand="0" w:firstRowFirstColumn="0" w:firstRowLastColumn="0" w:lastRowFirstColumn="0" w:lastRowLastColumn="0"/>
-            </w:pPr>
-            <w:proofErr w:type="spellStart"/>
+            <w:r>
+              <w:rPr>
+                <w:b w:val="0"/>
+                <w:bCs w:val="0"/>
+              </w:rPr>
+              <w:t>Form</w:t>
+            </w:r>
+          </w:p>
+        </w:tc>
+        <w:tc>
+          <w:tcPr>
+            <w:tcW w:w="1662" w:type="dxa"/>
+          </w:tcPr>
+          <w:p>
+            <w:pPr>
+              <w:cnfStyle w:val="000000000000" w:firstRow="0" w:lastRow="0" w:firstColumn="0" w:lastColumn="0" w:oddVBand="0" w:evenVBand="0" w:oddHBand="0" w:evenHBand="0" w:firstRowFirstColumn="0" w:firstRowLastColumn="0" w:lastRowFirstColumn="0" w:lastRowLastColumn="0"/>
+            </w:pPr>
             <w:r>
               <w:t>Boundary</w:t>
             </w:r>
-            <w:proofErr w:type="spellEnd"/>
-          </w:p>
-        </w:tc>
-        <w:tc>
-          <w:tcPr>
-            <w:tcW w:w="5696" w:type="dxa"/>
+          </w:p>
+        </w:tc>
+        <w:tc>
+          <w:tcPr>
+            <w:tcW w:w="5939" w:type="dxa"/>
           </w:tcPr>
           <w:p>
             <w:pPr>
@@ -1211,16 +1155,15 @@
         <w:tc>
           <w:tcPr>
             <w:cnfStyle w:val="001000000000" w:firstRow="0" w:lastRow="0" w:firstColumn="1" w:lastColumn="0" w:oddVBand="0" w:evenVBand="0" w:oddHBand="0" w:evenHBand="0" w:firstRowFirstColumn="0" w:firstRowLastColumn="0" w:lastRowFirstColumn="0" w:lastRowLastColumn="0"/>
-            <w:tcW w:w="2082" w:type="dxa"/>
-          </w:tcPr>
-          <w:p>
-            <w:pPr>
-              <w:rPr>
-                <w:b w:val="0"/>
-                <w:bCs w:val="0"/>
-              </w:rPr>
-            </w:pPr>
-            <w:proofErr w:type="spellStart"/>
+            <w:tcW w:w="2317" w:type="dxa"/>
+          </w:tcPr>
+          <w:p>
+            <w:pPr>
+              <w:rPr>
+                <w:b w:val="0"/>
+                <w:bCs w:val="0"/>
+              </w:rPr>
+            </w:pPr>
             <w:r>
               <w:rPr>
                 <w:b w:val="0"/>
@@ -1228,27 +1171,31 @@
               </w:rPr>
               <w:t>GameUpdater</w:t>
             </w:r>
-            <w:proofErr w:type="spellEnd"/>
-          </w:p>
-        </w:tc>
-        <w:tc>
-          <w:tcPr>
-            <w:tcW w:w="1669" w:type="dxa"/>
-          </w:tcPr>
-          <w:p>
-            <w:pPr>
-              <w:cnfStyle w:val="000000000000" w:firstRow="0" w:lastRow="0" w:firstColumn="0" w:lastColumn="0" w:oddVBand="0" w:evenVBand="0" w:oddHBand="0" w:evenHBand="0" w:firstRowFirstColumn="0" w:firstRowLastColumn="0" w:lastRowFirstColumn="0" w:lastRowLastColumn="0"/>
-            </w:pPr>
-            <w:proofErr w:type="spellStart"/>
+            <w:r>
+              <w:rPr>
+                <w:b w:val="0"/>
+                <w:bCs w:val="0"/>
+              </w:rPr>
+              <w:t>Form</w:t>
+            </w:r>
+          </w:p>
+        </w:tc>
+        <w:tc>
+          <w:tcPr>
+            <w:tcW w:w="1662" w:type="dxa"/>
+          </w:tcPr>
+          <w:p>
+            <w:pPr>
+              <w:cnfStyle w:val="000000000000" w:firstRow="0" w:lastRow="0" w:firstColumn="0" w:lastColumn="0" w:oddVBand="0" w:evenVBand="0" w:oddHBand="0" w:evenHBand="0" w:firstRowFirstColumn="0" w:firstRowLastColumn="0" w:lastRowFirstColumn="0" w:lastRowLastColumn="0"/>
+            </w:pPr>
             <w:r>
               <w:t>Boundary</w:t>
             </w:r>
-            <w:proofErr w:type="spellEnd"/>
-          </w:p>
-        </w:tc>
-        <w:tc>
-          <w:tcPr>
-            <w:tcW w:w="5696" w:type="dxa"/>
+          </w:p>
+        </w:tc>
+        <w:tc>
+          <w:tcPr>
+            <w:tcW w:w="5939" w:type="dxa"/>
           </w:tcPr>
           <w:p>
             <w:pPr>
@@ -1267,16 +1214,15 @@
         <w:tc>
           <w:tcPr>
             <w:cnfStyle w:val="001000000000" w:firstRow="0" w:lastRow="0" w:firstColumn="1" w:lastColumn="0" w:oddVBand="0" w:evenVBand="0" w:oddHBand="0" w:evenHBand="0" w:firstRowFirstColumn="0" w:firstRowLastColumn="0" w:lastRowFirstColumn="0" w:lastRowLastColumn="0"/>
-            <w:tcW w:w="2082" w:type="dxa"/>
-          </w:tcPr>
-          <w:p>
-            <w:pPr>
-              <w:rPr>
-                <w:b w:val="0"/>
-                <w:bCs w:val="0"/>
-              </w:rPr>
-            </w:pPr>
-            <w:proofErr w:type="spellStart"/>
+            <w:tcW w:w="2317" w:type="dxa"/>
+          </w:tcPr>
+          <w:p>
+            <w:pPr>
+              <w:rPr>
+                <w:b w:val="0"/>
+                <w:bCs w:val="0"/>
+              </w:rPr>
+            </w:pPr>
             <w:r>
               <w:rPr>
                 <w:b w:val="0"/>
@@ -1284,27 +1230,31 @@
               </w:rPr>
               <w:t>ElementRemover</w:t>
             </w:r>
-            <w:proofErr w:type="spellEnd"/>
-          </w:p>
-        </w:tc>
-        <w:tc>
-          <w:tcPr>
-            <w:tcW w:w="1669" w:type="dxa"/>
-          </w:tcPr>
-          <w:p>
-            <w:pPr>
-              <w:cnfStyle w:val="000000000000" w:firstRow="0" w:lastRow="0" w:firstColumn="0" w:lastColumn="0" w:oddVBand="0" w:evenVBand="0" w:oddHBand="0" w:evenHBand="0" w:firstRowFirstColumn="0" w:firstRowLastColumn="0" w:lastRowFirstColumn="0" w:lastRowLastColumn="0"/>
-            </w:pPr>
-            <w:proofErr w:type="spellStart"/>
+            <w:r>
+              <w:rPr>
+                <w:b w:val="0"/>
+                <w:bCs w:val="0"/>
+              </w:rPr>
+              <w:t>Button</w:t>
+            </w:r>
+          </w:p>
+        </w:tc>
+        <w:tc>
+          <w:tcPr>
+            <w:tcW w:w="1662" w:type="dxa"/>
+          </w:tcPr>
+          <w:p>
+            <w:pPr>
+              <w:cnfStyle w:val="000000000000" w:firstRow="0" w:lastRow="0" w:firstColumn="0" w:lastColumn="0" w:oddVBand="0" w:evenVBand="0" w:oddHBand="0" w:evenHBand="0" w:firstRowFirstColumn="0" w:firstRowLastColumn="0" w:lastRowFirstColumn="0" w:lastRowLastColumn="0"/>
+            </w:pPr>
             <w:r>
               <w:t>Boundary</w:t>
             </w:r>
-            <w:proofErr w:type="spellEnd"/>
-          </w:p>
-        </w:tc>
-        <w:tc>
-          <w:tcPr>
-            <w:tcW w:w="5696" w:type="dxa"/>
+          </w:p>
+        </w:tc>
+        <w:tc>
+          <w:tcPr>
+            <w:tcW w:w="5939" w:type="dxa"/>
           </w:tcPr>
           <w:p>
             <w:pPr>
@@ -1323,16 +1273,15 @@
         <w:tc>
           <w:tcPr>
             <w:cnfStyle w:val="001000000000" w:firstRow="0" w:lastRow="0" w:firstColumn="1" w:lastColumn="0" w:oddVBand="0" w:evenVBand="0" w:oddHBand="0" w:evenHBand="0" w:firstRowFirstColumn="0" w:firstRowLastColumn="0" w:lastRowFirstColumn="0" w:lastRowLastColumn="0"/>
-            <w:tcW w:w="2082" w:type="dxa"/>
-          </w:tcPr>
-          <w:p>
-            <w:pPr>
-              <w:rPr>
-                <w:b w:val="0"/>
-                <w:bCs w:val="0"/>
-              </w:rPr>
-            </w:pPr>
-            <w:proofErr w:type="spellStart"/>
+            <w:tcW w:w="2317" w:type="dxa"/>
+          </w:tcPr>
+          <w:p>
+            <w:pPr>
+              <w:rPr>
+                <w:b w:val="0"/>
+                <w:bCs w:val="0"/>
+              </w:rPr>
+            </w:pPr>
             <w:r>
               <w:rPr>
                 <w:b w:val="0"/>
@@ -1340,12 +1289,11 @@
               </w:rPr>
               <w:t>DataVerifier</w:t>
             </w:r>
-            <w:proofErr w:type="spellEnd"/>
-          </w:p>
-        </w:tc>
-        <w:tc>
-          <w:tcPr>
-            <w:tcW w:w="1669" w:type="dxa"/>
+          </w:p>
+        </w:tc>
+        <w:tc>
+          <w:tcPr>
+            <w:tcW w:w="1662" w:type="dxa"/>
           </w:tcPr>
           <w:p>
             <w:pPr>
@@ -1358,7 +1306,7 @@
         </w:tc>
         <w:tc>
           <w:tcPr>
-            <w:tcW w:w="5696" w:type="dxa"/>
+            <w:tcW w:w="5939" w:type="dxa"/>
           </w:tcPr>
           <w:p>
             <w:pPr>
@@ -1377,16 +1325,15 @@
         <w:tc>
           <w:tcPr>
             <w:cnfStyle w:val="001000000000" w:firstRow="0" w:lastRow="0" w:firstColumn="1" w:lastColumn="0" w:oddVBand="0" w:evenVBand="0" w:oddHBand="0" w:evenHBand="0" w:firstRowFirstColumn="0" w:firstRowLastColumn="0" w:lastRowFirstColumn="0" w:lastRowLastColumn="0"/>
-            <w:tcW w:w="2082" w:type="dxa"/>
-          </w:tcPr>
-          <w:p>
-            <w:pPr>
-              <w:rPr>
-                <w:b w:val="0"/>
-                <w:bCs w:val="0"/>
-              </w:rPr>
-            </w:pPr>
-            <w:proofErr w:type="spellStart"/>
+            <w:tcW w:w="2317" w:type="dxa"/>
+          </w:tcPr>
+          <w:p>
+            <w:pPr>
+              <w:rPr>
+                <w:b w:val="0"/>
+                <w:bCs w:val="0"/>
+              </w:rPr>
+            </w:pPr>
             <w:r>
               <w:rPr>
                 <w:b w:val="0"/>
@@ -1394,12 +1341,11 @@
               </w:rPr>
               <w:t>SessionVerifier</w:t>
             </w:r>
-            <w:proofErr w:type="spellEnd"/>
-          </w:p>
-        </w:tc>
-        <w:tc>
-          <w:tcPr>
-            <w:tcW w:w="1669" w:type="dxa"/>
+          </w:p>
+        </w:tc>
+        <w:tc>
+          <w:tcPr>
+            <w:tcW w:w="1662" w:type="dxa"/>
           </w:tcPr>
           <w:p>
             <w:pPr>
@@ -1412,7 +1358,7 @@
         </w:tc>
         <w:tc>
           <w:tcPr>
-            <w:tcW w:w="5696" w:type="dxa"/>
+            <w:tcW w:w="5939" w:type="dxa"/>
           </w:tcPr>
           <w:p>
             <w:pPr>
@@ -1431,16 +1377,15 @@
         <w:tc>
           <w:tcPr>
             <w:cnfStyle w:val="001000000000" w:firstRow="0" w:lastRow="0" w:firstColumn="1" w:lastColumn="0" w:oddVBand="0" w:evenVBand="0" w:oddHBand="0" w:evenHBand="0" w:firstRowFirstColumn="0" w:firstRowLastColumn="0" w:lastRowFirstColumn="0" w:lastRowLastColumn="0"/>
-            <w:tcW w:w="2082" w:type="dxa"/>
-          </w:tcPr>
-          <w:p>
-            <w:pPr>
-              <w:rPr>
-                <w:b w:val="0"/>
-                <w:bCs w:val="0"/>
-              </w:rPr>
-            </w:pPr>
-            <w:proofErr w:type="spellStart"/>
+            <w:tcW w:w="2317" w:type="dxa"/>
+          </w:tcPr>
+          <w:p>
+            <w:pPr>
+              <w:rPr>
+                <w:b w:val="0"/>
+                <w:bCs w:val="0"/>
+              </w:rPr>
+            </w:pPr>
             <w:r>
               <w:rPr>
                 <w:b w:val="0"/>
@@ -1448,12 +1393,11 @@
               </w:rPr>
               <w:t>ListManager</w:t>
             </w:r>
-            <w:proofErr w:type="spellEnd"/>
-          </w:p>
-        </w:tc>
-        <w:tc>
-          <w:tcPr>
-            <w:tcW w:w="1669" w:type="dxa"/>
+          </w:p>
+        </w:tc>
+        <w:tc>
+          <w:tcPr>
+            <w:tcW w:w="1662" w:type="dxa"/>
           </w:tcPr>
           <w:p>
             <w:pPr>
@@ -1466,7 +1410,7 @@
         </w:tc>
         <w:tc>
           <w:tcPr>
-            <w:tcW w:w="5696" w:type="dxa"/>
+            <w:tcW w:w="5939" w:type="dxa"/>
           </w:tcPr>
           <w:p>
             <w:pPr>
@@ -1485,16 +1429,15 @@
         <w:tc>
           <w:tcPr>
             <w:cnfStyle w:val="001000000000" w:firstRow="0" w:lastRow="0" w:firstColumn="1" w:lastColumn="0" w:oddVBand="0" w:evenVBand="0" w:oddHBand="0" w:evenHBand="0" w:firstRowFirstColumn="0" w:firstRowLastColumn="0" w:lastRowFirstColumn="0" w:lastRowLastColumn="0"/>
-            <w:tcW w:w="2082" w:type="dxa"/>
-          </w:tcPr>
-          <w:p>
-            <w:pPr>
-              <w:rPr>
-                <w:b w:val="0"/>
-                <w:bCs w:val="0"/>
-              </w:rPr>
-            </w:pPr>
-            <w:proofErr w:type="spellStart"/>
+            <w:tcW w:w="2317" w:type="dxa"/>
+          </w:tcPr>
+          <w:p>
+            <w:pPr>
+              <w:rPr>
+                <w:b w:val="0"/>
+                <w:bCs w:val="0"/>
+              </w:rPr>
+            </w:pPr>
             <w:r>
               <w:rPr>
                 <w:b w:val="0"/>
@@ -1502,12 +1445,11 @@
               </w:rPr>
               <w:t>QueryManager</w:t>
             </w:r>
-            <w:proofErr w:type="spellEnd"/>
-          </w:p>
-        </w:tc>
-        <w:tc>
-          <w:tcPr>
-            <w:tcW w:w="1669" w:type="dxa"/>
+          </w:p>
+        </w:tc>
+        <w:tc>
+          <w:tcPr>
+            <w:tcW w:w="1662" w:type="dxa"/>
           </w:tcPr>
           <w:p>
             <w:pPr>
@@ -1520,7 +1462,7 @@
         </w:tc>
         <w:tc>
           <w:tcPr>
-            <w:tcW w:w="5696" w:type="dxa"/>
+            <w:tcW w:w="5939" w:type="dxa"/>
           </w:tcPr>
           <w:p>
             <w:pPr>
@@ -1539,16 +1481,15 @@
         <w:tc>
           <w:tcPr>
             <w:cnfStyle w:val="001000000000" w:firstRow="0" w:lastRow="0" w:firstColumn="1" w:lastColumn="0" w:oddVBand="0" w:evenVBand="0" w:oddHBand="0" w:evenHBand="0" w:firstRowFirstColumn="0" w:firstRowLastColumn="0" w:lastRowFirstColumn="0" w:lastRowLastColumn="0"/>
-            <w:tcW w:w="2082" w:type="dxa"/>
-          </w:tcPr>
-          <w:p>
-            <w:pPr>
-              <w:rPr>
-                <w:b w:val="0"/>
-                <w:bCs w:val="0"/>
-              </w:rPr>
-            </w:pPr>
-            <w:proofErr w:type="spellStart"/>
+            <w:tcW w:w="2317" w:type="dxa"/>
+          </w:tcPr>
+          <w:p>
+            <w:pPr>
+              <w:rPr>
+                <w:b w:val="0"/>
+                <w:bCs w:val="0"/>
+              </w:rPr>
+            </w:pPr>
             <w:r>
               <w:rPr>
                 <w:b w:val="0"/>
@@ -1556,12 +1497,11 @@
               </w:rPr>
               <w:t>FieldVerifier</w:t>
             </w:r>
-            <w:proofErr w:type="spellEnd"/>
-          </w:p>
-        </w:tc>
-        <w:tc>
-          <w:tcPr>
-            <w:tcW w:w="1669" w:type="dxa"/>
+          </w:p>
+        </w:tc>
+        <w:tc>
+          <w:tcPr>
+            <w:tcW w:w="1662" w:type="dxa"/>
           </w:tcPr>
           <w:p>
             <w:pPr>
@@ -1574,20 +1514,15 @@
         </w:tc>
         <w:tc>
           <w:tcPr>
-            <w:tcW w:w="5696" w:type="dxa"/>
-          </w:tcPr>
-          <w:p>
-            <w:pPr>
-              <w:cnfStyle w:val="000000000000" w:firstRow="0" w:lastRow="0" w:firstColumn="0" w:lastColumn="0" w:oddVBand="0" w:evenVBand="0" w:oddHBand="0" w:evenHBand="0" w:firstRowFirstColumn="0" w:firstRowLastColumn="0" w:lastRowFirstColumn="0" w:lastRowLastColumn="0"/>
-            </w:pPr>
-            <w:r>
-              <w:t xml:space="preserve">Consente al sistema di verificare la correttezza dei dati inseriti in un </w:t>
-            </w:r>
-            <w:proofErr w:type="spellStart"/>
-            <w:r>
-              <w:t>form</w:t>
-            </w:r>
-            <w:proofErr w:type="spellEnd"/>
+            <w:tcW w:w="5939" w:type="dxa"/>
+          </w:tcPr>
+          <w:p>
+            <w:pPr>
+              <w:cnfStyle w:val="000000000000" w:firstRow="0" w:lastRow="0" w:firstColumn="0" w:lastColumn="0" w:oddVBand="0" w:evenVBand="0" w:oddHBand="0" w:evenHBand="0" w:firstRowFirstColumn="0" w:firstRowLastColumn="0" w:lastRowFirstColumn="0" w:lastRowLastColumn="0"/>
+            </w:pPr>
+            <w:r>
+              <w:t>Consente al sistema di verificare la correttezza dei dati inseriti in un form</w:t>
+            </w:r>
           </w:p>
         </w:tc>
       </w:tr>
@@ -1598,16 +1533,15 @@
         <w:tc>
           <w:tcPr>
             <w:cnfStyle w:val="001000000000" w:firstRow="0" w:lastRow="0" w:firstColumn="1" w:lastColumn="0" w:oddVBand="0" w:evenVBand="0" w:oddHBand="0" w:evenHBand="0" w:firstRowFirstColumn="0" w:firstRowLastColumn="0" w:lastRowFirstColumn="0" w:lastRowLastColumn="0"/>
-            <w:tcW w:w="2082" w:type="dxa"/>
-          </w:tcPr>
-          <w:p>
-            <w:pPr>
-              <w:rPr>
-                <w:b w:val="0"/>
-                <w:bCs w:val="0"/>
-              </w:rPr>
-            </w:pPr>
-            <w:proofErr w:type="spellStart"/>
+            <w:tcW w:w="2317" w:type="dxa"/>
+          </w:tcPr>
+          <w:p>
+            <w:pPr>
+              <w:rPr>
+                <w:b w:val="0"/>
+                <w:bCs w:val="0"/>
+              </w:rPr>
+            </w:pPr>
             <w:r>
               <w:rPr>
                 <w:b w:val="0"/>
@@ -1615,12 +1549,11 @@
               </w:rPr>
               <w:t>EmailSender</w:t>
             </w:r>
-            <w:proofErr w:type="spellEnd"/>
-          </w:p>
-        </w:tc>
-        <w:tc>
-          <w:tcPr>
-            <w:tcW w:w="1669" w:type="dxa"/>
+          </w:p>
+        </w:tc>
+        <w:tc>
+          <w:tcPr>
+            <w:tcW w:w="1662" w:type="dxa"/>
           </w:tcPr>
           <w:p>
             <w:pPr>
@@ -1633,30 +1566,20 @@
         </w:tc>
         <w:tc>
           <w:tcPr>
-            <w:tcW w:w="5696" w:type="dxa"/>
-          </w:tcPr>
-          <w:p>
-            <w:pPr>
-              <w:cnfStyle w:val="000000000000" w:firstRow="0" w:lastRow="0" w:firstColumn="0" w:lastColumn="0" w:oddVBand="0" w:evenVBand="0" w:oddHBand="0" w:evenHBand="0" w:firstRowFirstColumn="0" w:firstRowLastColumn="0" w:lastRowFirstColumn="0" w:lastRowLastColumn="0"/>
-            </w:pPr>
-            <w:r>
-              <w:t xml:space="preserve">Consente al sistema di inviare una </w:t>
-            </w:r>
-            <w:proofErr w:type="gramStart"/>
-            <w:r>
-              <w:t>email</w:t>
-            </w:r>
-            <w:proofErr w:type="gramEnd"/>
-            <w:r>
-              <w:t xml:space="preserve"> </w:t>
-            </w:r>
-            <w:proofErr w:type="spellStart"/>
-            <w:r>
-              <w:t>persso</w:t>
-            </w:r>
-            <w:proofErr w:type="spellEnd"/>
-            <w:r>
-              <w:t xml:space="preserve"> un determinato indirizzo verificato</w:t>
+            <w:tcW w:w="5939" w:type="dxa"/>
+          </w:tcPr>
+          <w:p>
+            <w:pPr>
+              <w:cnfStyle w:val="000000000000" w:firstRow="0" w:lastRow="0" w:firstColumn="0" w:lastColumn="0" w:oddVBand="0" w:evenVBand="0" w:oddHBand="0" w:evenHBand="0" w:firstRowFirstColumn="0" w:firstRowLastColumn="0" w:lastRowFirstColumn="0" w:lastRowLastColumn="0"/>
+            </w:pPr>
+            <w:r>
+              <w:t>Consente al sistema di inviare una email p</w:t>
+            </w:r>
+            <w:r>
+              <w:t>re</w:t>
+            </w:r>
+            <w:r>
+              <w:t>sso un determinato indirizzo verificato</w:t>
             </w:r>
           </w:p>
         </w:tc>
@@ -1668,51 +1591,370 @@
         <w:tc>
           <w:tcPr>
             <w:cnfStyle w:val="001000000000" w:firstRow="0" w:lastRow="0" w:firstColumn="1" w:lastColumn="0" w:oddVBand="0" w:evenVBand="0" w:oddHBand="0" w:evenHBand="0" w:firstRowFirstColumn="0" w:firstRowLastColumn="0" w:lastRowFirstColumn="0" w:lastRowLastColumn="0"/>
-            <w:tcW w:w="2082" w:type="dxa"/>
-          </w:tcPr>
-          <w:p>
-            <w:pPr>
-              <w:rPr>
-                <w:b w:val="0"/>
-                <w:bCs w:val="0"/>
-              </w:rPr>
-            </w:pPr>
-            <w:proofErr w:type="spellStart"/>
-            <w:r>
-              <w:rPr>
-                <w:b w:val="0"/>
-                <w:bCs w:val="0"/>
-              </w:rPr>
-              <w:t>DBManager</w:t>
-            </w:r>
-            <w:proofErr w:type="spellEnd"/>
-          </w:p>
-        </w:tc>
-        <w:tc>
-          <w:tcPr>
-            <w:tcW w:w="1669" w:type="dxa"/>
-          </w:tcPr>
-          <w:p>
-            <w:pPr>
-              <w:cnfStyle w:val="000000000000" w:firstRow="0" w:lastRow="0" w:firstColumn="0" w:lastColumn="0" w:oddVBand="0" w:evenVBand="0" w:oddHBand="0" w:evenHBand="0" w:firstRowFirstColumn="0" w:firstRowLastColumn="0" w:lastRowFirstColumn="0" w:lastRowLastColumn="0"/>
-            </w:pPr>
-            <w:proofErr w:type="spellStart"/>
+            <w:tcW w:w="2317" w:type="dxa"/>
+          </w:tcPr>
+          <w:p>
+            <w:pPr>
+              <w:rPr>
+                <w:b w:val="0"/>
+                <w:bCs w:val="0"/>
+              </w:rPr>
+            </w:pPr>
+            <w:r>
+              <w:rPr>
+                <w:b w:val="0"/>
+                <w:bCs w:val="0"/>
+              </w:rPr>
+              <w:lastRenderedPageBreak/>
+              <w:t>Persistence</w:t>
+            </w:r>
+            <w:r>
+              <w:rPr>
+                <w:b w:val="0"/>
+                <w:bCs w:val="0"/>
+              </w:rPr>
+              <w:t>Manager</w:t>
+            </w:r>
+          </w:p>
+        </w:tc>
+        <w:tc>
+          <w:tcPr>
+            <w:tcW w:w="1662" w:type="dxa"/>
+          </w:tcPr>
+          <w:p>
+            <w:pPr>
+              <w:cnfStyle w:val="000000000000" w:firstRow="0" w:lastRow="0" w:firstColumn="0" w:lastColumn="0" w:oddVBand="0" w:evenVBand="0" w:oddHBand="0" w:evenHBand="0" w:firstRowFirstColumn="0" w:firstRowLastColumn="0" w:lastRowFirstColumn="0" w:lastRowLastColumn="0"/>
+            </w:pPr>
+            <w:r>
+              <w:t>Control</w:t>
+            </w:r>
+          </w:p>
+        </w:tc>
+        <w:tc>
+          <w:tcPr>
+            <w:tcW w:w="5939" w:type="dxa"/>
+          </w:tcPr>
+          <w:p>
+            <w:pPr>
+              <w:cnfStyle w:val="000000000000" w:firstRow="0" w:lastRow="0" w:firstColumn="0" w:lastColumn="0" w:oddVBand="0" w:evenVBand="0" w:oddHBand="0" w:evenHBand="0" w:firstRowFirstColumn="0" w:firstRowLastColumn="0" w:lastRowFirstColumn="0" w:lastRowLastColumn="0"/>
+            </w:pPr>
+            <w:r>
+              <w:t>Consente al sistema di occuparsi</w:t>
+            </w:r>
+            <w:r>
+              <w:t xml:space="preserve"> della gestione dei dati persistenti</w:t>
+            </w:r>
+          </w:p>
+        </w:tc>
+      </w:tr>
+      <w:tr>
+        <w:trPr>
+          <w:trHeight w:val="270"/>
+        </w:trPr>
+        <w:tc>
+          <w:tcPr>
+            <w:cnfStyle w:val="001000000000" w:firstRow="0" w:lastRow="0" w:firstColumn="1" w:lastColumn="0" w:oddVBand="0" w:evenVBand="0" w:oddHBand="0" w:evenHBand="0" w:firstRowFirstColumn="0" w:firstRowLastColumn="0" w:lastRowFirstColumn="0" w:lastRowLastColumn="0"/>
+            <w:tcW w:w="2317" w:type="dxa"/>
+          </w:tcPr>
+          <w:p>
+            <w:pPr>
+              <w:rPr>
+                <w:b w:val="0"/>
+                <w:bCs w:val="0"/>
+              </w:rPr>
+            </w:pPr>
+            <w:r>
+              <w:rPr>
+                <w:b w:val="0"/>
+                <w:bCs w:val="0"/>
+              </w:rPr>
+              <w:t>GameData</w:t>
+            </w:r>
+          </w:p>
+        </w:tc>
+        <w:tc>
+          <w:tcPr>
+            <w:tcW w:w="1662" w:type="dxa"/>
+          </w:tcPr>
+          <w:p>
+            <w:pPr>
+              <w:cnfStyle w:val="000000000000" w:firstRow="0" w:lastRow="0" w:firstColumn="0" w:lastColumn="0" w:oddVBand="0" w:evenVBand="0" w:oddHBand="0" w:evenHBand="0" w:firstRowFirstColumn="0" w:firstRowLastColumn="0" w:lastRowFirstColumn="0" w:lastRowLastColumn="0"/>
+            </w:pPr>
             <w:r>
               <w:t>Entity</w:t>
             </w:r>
-            <w:proofErr w:type="spellEnd"/>
-          </w:p>
-        </w:tc>
-        <w:tc>
-          <w:tcPr>
-            <w:tcW w:w="5696" w:type="dxa"/>
-          </w:tcPr>
-          <w:p>
-            <w:pPr>
-              <w:cnfStyle w:val="000000000000" w:firstRow="0" w:lastRow="0" w:firstColumn="0" w:lastColumn="0" w:oddVBand="0" w:evenVBand="0" w:oddHBand="0" w:evenHBand="0" w:firstRowFirstColumn="0" w:firstRowLastColumn="0" w:lastRowFirstColumn="0" w:lastRowLastColumn="0"/>
-            </w:pPr>
-            <w:r>
-              <w:t>Entità che si occupa della gestione dei dati persistenti</w:t>
+          </w:p>
+        </w:tc>
+        <w:tc>
+          <w:tcPr>
+            <w:tcW w:w="5939" w:type="dxa"/>
+          </w:tcPr>
+          <w:p>
+            <w:pPr>
+              <w:cnfStyle w:val="000000000000" w:firstRow="0" w:lastRow="0" w:firstColumn="0" w:lastColumn="0" w:oddVBand="0" w:evenVBand="0" w:oddHBand="0" w:evenHBand="0" w:firstRowFirstColumn="0" w:firstRowLastColumn="0" w:lastRowFirstColumn="0" w:lastRowLastColumn="0"/>
+            </w:pPr>
+            <w:r>
+              <w:t>Entità che contiene i dati persistenti relativi a un gioco</w:t>
+            </w:r>
+          </w:p>
+        </w:tc>
+      </w:tr>
+      <w:tr>
+        <w:trPr>
+          <w:trHeight w:val="270"/>
+        </w:trPr>
+        <w:tc>
+          <w:tcPr>
+            <w:cnfStyle w:val="001000000000" w:firstRow="0" w:lastRow="0" w:firstColumn="1" w:lastColumn="0" w:oddVBand="0" w:evenVBand="0" w:oddHBand="0" w:evenHBand="0" w:firstRowFirstColumn="0" w:firstRowLastColumn="0" w:lastRowFirstColumn="0" w:lastRowLastColumn="0"/>
+            <w:tcW w:w="2317" w:type="dxa"/>
+          </w:tcPr>
+          <w:p>
+            <w:pPr>
+              <w:rPr>
+                <w:b w:val="0"/>
+                <w:bCs w:val="0"/>
+              </w:rPr>
+            </w:pPr>
+            <w:r>
+              <w:rPr>
+                <w:b w:val="0"/>
+                <w:bCs w:val="0"/>
+              </w:rPr>
+              <w:t>UserData</w:t>
+            </w:r>
+          </w:p>
+        </w:tc>
+        <w:tc>
+          <w:tcPr>
+            <w:tcW w:w="1662" w:type="dxa"/>
+          </w:tcPr>
+          <w:p>
+            <w:pPr>
+              <w:cnfStyle w:val="000000000000" w:firstRow="0" w:lastRow="0" w:firstColumn="0" w:lastColumn="0" w:oddVBand="0" w:evenVBand="0" w:oddHBand="0" w:evenHBand="0" w:firstRowFirstColumn="0" w:firstRowLastColumn="0" w:lastRowFirstColumn="0" w:lastRowLastColumn="0"/>
+            </w:pPr>
+            <w:r>
+              <w:t>Entity</w:t>
+            </w:r>
+          </w:p>
+        </w:tc>
+        <w:tc>
+          <w:tcPr>
+            <w:tcW w:w="5939" w:type="dxa"/>
+          </w:tcPr>
+          <w:p>
+            <w:pPr>
+              <w:cnfStyle w:val="000000000000" w:firstRow="0" w:lastRow="0" w:firstColumn="0" w:lastColumn="0" w:oddVBand="0" w:evenVBand="0" w:oddHBand="0" w:evenHBand="0" w:firstRowFirstColumn="0" w:firstRowLastColumn="0" w:lastRowFirstColumn="0" w:lastRowLastColumn="0"/>
+            </w:pPr>
+            <w:r>
+              <w:t>Entità che contiene le informazioni persistenti su un determinato utente, compreso il tipo (utente standard, admin) e il punteggio di abilità personale</w:t>
+            </w:r>
+          </w:p>
+        </w:tc>
+      </w:tr>
+      <w:tr>
+        <w:trPr>
+          <w:trHeight w:val="270"/>
+        </w:trPr>
+        <w:tc>
+          <w:tcPr>
+            <w:cnfStyle w:val="001000000000" w:firstRow="0" w:lastRow="0" w:firstColumn="1" w:lastColumn="0" w:oddVBand="0" w:evenVBand="0" w:oddHBand="0" w:evenHBand="0" w:firstRowFirstColumn="0" w:firstRowLastColumn="0" w:lastRowFirstColumn="0" w:lastRowLastColumn="0"/>
+            <w:tcW w:w="2317" w:type="dxa"/>
+          </w:tcPr>
+          <w:p>
+            <w:pPr>
+              <w:rPr>
+                <w:b w:val="0"/>
+                <w:bCs w:val="0"/>
+              </w:rPr>
+            </w:pPr>
+            <w:r>
+              <w:rPr>
+                <w:b w:val="0"/>
+                <w:bCs w:val="0"/>
+              </w:rPr>
+              <w:t>ListData</w:t>
+            </w:r>
+          </w:p>
+        </w:tc>
+        <w:tc>
+          <w:tcPr>
+            <w:tcW w:w="1662" w:type="dxa"/>
+          </w:tcPr>
+          <w:p>
+            <w:pPr>
+              <w:cnfStyle w:val="000000000000" w:firstRow="0" w:lastRow="0" w:firstColumn="0" w:lastColumn="0" w:oddVBand="0" w:evenVBand="0" w:oddHBand="0" w:evenHBand="0" w:firstRowFirstColumn="0" w:firstRowLastColumn="0" w:lastRowFirstColumn="0" w:lastRowLastColumn="0"/>
+            </w:pPr>
+            <w:r>
+              <w:t>Entity</w:t>
+            </w:r>
+          </w:p>
+        </w:tc>
+        <w:tc>
+          <w:tcPr>
+            <w:tcW w:w="5939" w:type="dxa"/>
+          </w:tcPr>
+          <w:p>
+            <w:pPr>
+              <w:cnfStyle w:val="000000000000" w:firstRow="0" w:lastRow="0" w:firstColumn="0" w:lastColumn="0" w:oddVBand="0" w:evenVBand="0" w:oddHBand="0" w:evenHBand="0" w:firstRowFirstColumn="0" w:firstRowLastColumn="0" w:lastRowFirstColumn="0" w:lastRowLastColumn="0"/>
+            </w:pPr>
+            <w:r>
+              <w:t>Sotto-entità che mostra i dati relativi alle liste dei giochi memorizzati da uno specifico utente</w:t>
+            </w:r>
+          </w:p>
+        </w:tc>
+      </w:tr>
+      <w:tr>
+        <w:trPr>
+          <w:trHeight w:val="270"/>
+        </w:trPr>
+        <w:tc>
+          <w:tcPr>
+            <w:cnfStyle w:val="001000000000" w:firstRow="0" w:lastRow="0" w:firstColumn="1" w:lastColumn="0" w:oddVBand="0" w:evenVBand="0" w:oddHBand="0" w:evenHBand="0" w:firstRowFirstColumn="0" w:firstRowLastColumn="0" w:lastRowFirstColumn="0" w:lastRowLastColumn="0"/>
+            <w:tcW w:w="2317" w:type="dxa"/>
+          </w:tcPr>
+          <w:p>
+            <w:pPr>
+              <w:rPr>
+                <w:b w:val="0"/>
+                <w:bCs w:val="0"/>
+              </w:rPr>
+            </w:pPr>
+            <w:r>
+              <w:rPr>
+                <w:b w:val="0"/>
+                <w:bCs w:val="0"/>
+              </w:rPr>
+              <w:t>VoteData</w:t>
+            </w:r>
+          </w:p>
+        </w:tc>
+        <w:tc>
+          <w:tcPr>
+            <w:tcW w:w="1662" w:type="dxa"/>
+          </w:tcPr>
+          <w:p>
+            <w:pPr>
+              <w:cnfStyle w:val="000000000000" w:firstRow="0" w:lastRow="0" w:firstColumn="0" w:lastColumn="0" w:oddVBand="0" w:evenVBand="0" w:oddHBand="0" w:evenHBand="0" w:firstRowFirstColumn="0" w:firstRowLastColumn="0" w:lastRowFirstColumn="0" w:lastRowLastColumn="0"/>
+            </w:pPr>
+            <w:r>
+              <w:t>Entity</w:t>
+            </w:r>
+          </w:p>
+        </w:tc>
+        <w:tc>
+          <w:tcPr>
+            <w:tcW w:w="5939" w:type="dxa"/>
+          </w:tcPr>
+          <w:p>
+            <w:pPr>
+              <w:cnfStyle w:val="000000000000" w:firstRow="0" w:lastRow="0" w:firstColumn="0" w:lastColumn="0" w:oddVBand="0" w:evenVBand="0" w:oddHBand="0" w:evenHBand="0" w:firstRowFirstColumn="0" w:firstRowLastColumn="0" w:lastRowFirstColumn="0" w:lastRowLastColumn="0"/>
+            </w:pPr>
+            <w:r>
+              <w:t>Sotto-entità che tiene traccia degli elementi votati da un utente e del rispettivo voto</w:t>
+            </w:r>
+          </w:p>
+        </w:tc>
+      </w:tr>
+      <w:tr>
+        <w:trPr>
+          <w:trHeight w:val="270"/>
+        </w:trPr>
+        <w:tc>
+          <w:tcPr>
+            <w:cnfStyle w:val="001000000000" w:firstRow="0" w:lastRow="0" w:firstColumn="1" w:lastColumn="0" w:oddVBand="0" w:evenVBand="0" w:oddHBand="0" w:evenHBand="0" w:firstRowFirstColumn="0" w:firstRowLastColumn="0" w:lastRowFirstColumn="0" w:lastRowLastColumn="0"/>
+            <w:tcW w:w="2317" w:type="dxa"/>
+          </w:tcPr>
+          <w:p>
+            <w:pPr>
+              <w:rPr>
+                <w:b w:val="0"/>
+                <w:bCs w:val="0"/>
+              </w:rPr>
+            </w:pPr>
+            <w:r>
+              <w:rPr>
+                <w:b w:val="0"/>
+                <w:bCs w:val="0"/>
+              </w:rPr>
+              <w:t>CommentData</w:t>
+            </w:r>
+          </w:p>
+        </w:tc>
+        <w:tc>
+          <w:tcPr>
+            <w:tcW w:w="1662" w:type="dxa"/>
+          </w:tcPr>
+          <w:p>
+            <w:pPr>
+              <w:cnfStyle w:val="000000000000" w:firstRow="0" w:lastRow="0" w:firstColumn="0" w:lastColumn="0" w:oddVBand="0" w:evenVBand="0" w:oddHBand="0" w:evenHBand="0" w:firstRowFirstColumn="0" w:firstRowLastColumn="0" w:lastRowFirstColumn="0" w:lastRowLastColumn="0"/>
+            </w:pPr>
+            <w:r>
+              <w:t>Entity</w:t>
+            </w:r>
+          </w:p>
+        </w:tc>
+        <w:tc>
+          <w:tcPr>
+            <w:tcW w:w="5939" w:type="dxa"/>
+          </w:tcPr>
+          <w:p>
+            <w:pPr>
+              <w:cnfStyle w:val="000000000000" w:firstRow="0" w:lastRow="0" w:firstColumn="0" w:lastColumn="0" w:oddVBand="0" w:evenVBand="0" w:oddHBand="0" w:evenHBand="0" w:firstRowFirstColumn="0" w:firstRowLastColumn="0" w:lastRowFirstColumn="0" w:lastRowLastColumn="0"/>
+            </w:pPr>
+            <w:r>
+              <w:t>Sotto-entità che mostra i dati relativi ai commenti/thread pubblicati da un utente per specifici giochi</w:t>
+            </w:r>
+          </w:p>
+        </w:tc>
+      </w:tr>
+      <w:tr>
+        <w:trPr>
+          <w:trHeight w:val="270"/>
+        </w:trPr>
+        <w:tc>
+          <w:tcPr>
+            <w:cnfStyle w:val="001000000000" w:firstRow="0" w:lastRow="0" w:firstColumn="1" w:lastColumn="0" w:oddVBand="0" w:evenVBand="0" w:oddHBand="0" w:evenHBand="0" w:firstRowFirstColumn="0" w:firstRowLastColumn="0" w:lastRowFirstColumn="0" w:lastRowLastColumn="0"/>
+            <w:tcW w:w="2317" w:type="dxa"/>
+          </w:tcPr>
+          <w:p>
+            <w:pPr>
+              <w:rPr>
+                <w:b w:val="0"/>
+                <w:bCs w:val="0"/>
+              </w:rPr>
+            </w:pPr>
+            <w:r>
+              <w:rPr>
+                <w:b w:val="0"/>
+                <w:bCs w:val="0"/>
+              </w:rPr>
+              <w:t>RequestData</w:t>
+            </w:r>
+          </w:p>
+        </w:tc>
+        <w:tc>
+          <w:tcPr>
+            <w:tcW w:w="1662" w:type="dxa"/>
+          </w:tcPr>
+          <w:p>
+            <w:pPr>
+              <w:cnfStyle w:val="000000000000" w:firstRow="0" w:lastRow="0" w:firstColumn="0" w:lastColumn="0" w:oddVBand="0" w:evenVBand="0" w:oddHBand="0" w:evenHBand="0" w:firstRowFirstColumn="0" w:firstRowLastColumn="0" w:lastRowFirstColumn="0" w:lastRowLastColumn="0"/>
+            </w:pPr>
+            <w:r>
+              <w:t>Entity</w:t>
+            </w:r>
+          </w:p>
+        </w:tc>
+        <w:tc>
+          <w:tcPr>
+            <w:tcW w:w="5939" w:type="dxa"/>
+          </w:tcPr>
+          <w:p>
+            <w:pPr>
+              <w:cnfStyle w:val="000000000000" w:firstRow="0" w:lastRow="0" w:firstColumn="0" w:lastColumn="0" w:oddVBand="0" w:evenVBand="0" w:oddHBand="0" w:evenHBand="0" w:firstRowFirstColumn="0" w:firstRowLastColumn="0" w:lastRowFirstColumn="0" w:lastRowLastColumn="0"/>
+            </w:pPr>
+            <w:r>
+              <w:t>Entità che mostra il tipo di richiesta inviata all’admin per l’aggiunta di giochi o thread</w:t>
             </w:r>
           </w:p>
         </w:tc>

</xml_diff>

<commit_message>
Aggiornate le entità nell'Object Model
</commit_message>
<xml_diff>
--- a/Documentazione/Object Model.docx
+++ b/Documentazione/Object Model.docx
@@ -78,6 +78,7 @@
                 <w:bCs w:val="0"/>
               </w:rPr>
             </w:pPr>
+            <w:proofErr w:type="spellStart"/>
             <w:r>
               <w:rPr>
                 <w:b w:val="0"/>
@@ -85,32 +86,40 @@
               </w:rPr>
               <w:t>RegistrationForm</w:t>
             </w:r>
-          </w:p>
-        </w:tc>
-        <w:tc>
-          <w:tcPr>
-            <w:tcW w:w="1662" w:type="dxa"/>
-          </w:tcPr>
-          <w:p>
-            <w:pPr>
-              <w:cnfStyle w:val="000000000000" w:firstRow="0" w:lastRow="0" w:firstColumn="0" w:lastColumn="0" w:oddVBand="0" w:evenVBand="0" w:oddHBand="0" w:evenHBand="0" w:firstRowFirstColumn="0" w:firstRowLastColumn="0" w:lastRowFirstColumn="0" w:lastRowLastColumn="0"/>
-            </w:pPr>
+            <w:proofErr w:type="spellEnd"/>
+          </w:p>
+        </w:tc>
+        <w:tc>
+          <w:tcPr>
+            <w:tcW w:w="1662" w:type="dxa"/>
+          </w:tcPr>
+          <w:p>
+            <w:pPr>
+              <w:cnfStyle w:val="000000000000" w:firstRow="0" w:lastRow="0" w:firstColumn="0" w:lastColumn="0" w:oddVBand="0" w:evenVBand="0" w:oddHBand="0" w:evenHBand="0" w:firstRowFirstColumn="0" w:firstRowLastColumn="0" w:lastRowFirstColumn="0" w:lastRowLastColumn="0"/>
+            </w:pPr>
+            <w:proofErr w:type="spellStart"/>
             <w:r>
               <w:t>Boundary</w:t>
             </w:r>
-          </w:p>
-        </w:tc>
-        <w:tc>
-          <w:tcPr>
-            <w:tcW w:w="5939" w:type="dxa"/>
-          </w:tcPr>
-          <w:p>
-            <w:pPr>
-              <w:cnfStyle w:val="000000000000" w:firstRow="0" w:lastRow="0" w:firstColumn="0" w:lastColumn="0" w:oddVBand="0" w:evenVBand="0" w:oddHBand="0" w:evenHBand="0" w:firstRowFirstColumn="0" w:firstRowLastColumn="0" w:lastRowFirstColumn="0" w:lastRowLastColumn="0"/>
-            </w:pPr>
-            <w:r>
-              <w:t>Form da compilare per la registrazione, con campi da riempire e submit</w:t>
-            </w:r>
+            <w:proofErr w:type="spellEnd"/>
+          </w:p>
+        </w:tc>
+        <w:tc>
+          <w:tcPr>
+            <w:tcW w:w="5939" w:type="dxa"/>
+          </w:tcPr>
+          <w:p>
+            <w:pPr>
+              <w:cnfStyle w:val="000000000000" w:firstRow="0" w:lastRow="0" w:firstColumn="0" w:lastColumn="0" w:oddVBand="0" w:evenVBand="0" w:oddHBand="0" w:evenHBand="0" w:firstRowFirstColumn="0" w:firstRowLastColumn="0" w:lastRowFirstColumn="0" w:lastRowLastColumn="0"/>
+            </w:pPr>
+            <w:r>
+              <w:t xml:space="preserve">Form da compilare per la registrazione, con campi da riempire e </w:t>
+            </w:r>
+            <w:proofErr w:type="spellStart"/>
+            <w:r>
+              <w:t>submit</w:t>
+            </w:r>
+            <w:proofErr w:type="spellEnd"/>
           </w:p>
         </w:tc>
       </w:tr>
@@ -124,6 +133,7 @@
             <w:tcW w:w="2317" w:type="dxa"/>
           </w:tcPr>
           <w:p>
+            <w:proofErr w:type="spellStart"/>
             <w:r>
               <w:rPr>
                 <w:b w:val="0"/>
@@ -131,19 +141,22 @@
               </w:rPr>
               <w:t>LoginPage</w:t>
             </w:r>
-          </w:p>
-        </w:tc>
-        <w:tc>
-          <w:tcPr>
-            <w:tcW w:w="1662" w:type="dxa"/>
-          </w:tcPr>
-          <w:p>
-            <w:pPr>
-              <w:cnfStyle w:val="000000000000" w:firstRow="0" w:lastRow="0" w:firstColumn="0" w:lastColumn="0" w:oddVBand="0" w:evenVBand="0" w:oddHBand="0" w:evenHBand="0" w:firstRowFirstColumn="0" w:firstRowLastColumn="0" w:lastRowFirstColumn="0" w:lastRowLastColumn="0"/>
-            </w:pPr>
+            <w:proofErr w:type="spellEnd"/>
+          </w:p>
+        </w:tc>
+        <w:tc>
+          <w:tcPr>
+            <w:tcW w:w="1662" w:type="dxa"/>
+          </w:tcPr>
+          <w:p>
+            <w:pPr>
+              <w:cnfStyle w:val="000000000000" w:firstRow="0" w:lastRow="0" w:firstColumn="0" w:lastColumn="0" w:oddVBand="0" w:evenVBand="0" w:oddHBand="0" w:evenHBand="0" w:firstRowFirstColumn="0" w:firstRowLastColumn="0" w:lastRowFirstColumn="0" w:lastRowLastColumn="0"/>
+            </w:pPr>
+            <w:proofErr w:type="spellStart"/>
             <w:r>
               <w:t>Boundary</w:t>
             </w:r>
+            <w:proofErr w:type="spellEnd"/>
           </w:p>
         </w:tc>
         <w:tc>
@@ -193,9 +206,11 @@
             <w:pPr>
               <w:cnfStyle w:val="000000000000" w:firstRow="0" w:lastRow="0" w:firstColumn="0" w:lastColumn="0" w:oddVBand="0" w:evenVBand="0" w:oddHBand="0" w:evenHBand="0" w:firstRowFirstColumn="0" w:firstRowLastColumn="0" w:lastRowFirstColumn="0" w:lastRowLastColumn="0"/>
             </w:pPr>
+            <w:proofErr w:type="spellStart"/>
             <w:r>
               <w:t>Boundary</w:t>
             </w:r>
+            <w:proofErr w:type="spellEnd"/>
           </w:p>
         </w:tc>
         <w:tc>
@@ -228,6 +243,7 @@
                 <w:bCs w:val="0"/>
               </w:rPr>
             </w:pPr>
+            <w:proofErr w:type="spellStart"/>
             <w:r>
               <w:rPr>
                 <w:b w:val="0"/>
@@ -235,19 +251,22 @@
               </w:rPr>
               <w:t>LoggedHomePage</w:t>
             </w:r>
-          </w:p>
-        </w:tc>
-        <w:tc>
-          <w:tcPr>
-            <w:tcW w:w="1662" w:type="dxa"/>
-          </w:tcPr>
-          <w:p>
-            <w:pPr>
-              <w:cnfStyle w:val="000000000000" w:firstRow="0" w:lastRow="0" w:firstColumn="0" w:lastColumn="0" w:oddVBand="0" w:evenVBand="0" w:oddHBand="0" w:evenHBand="0" w:firstRowFirstColumn="0" w:firstRowLastColumn="0" w:lastRowFirstColumn="0" w:lastRowLastColumn="0"/>
-            </w:pPr>
+            <w:proofErr w:type="spellEnd"/>
+          </w:p>
+        </w:tc>
+        <w:tc>
+          <w:tcPr>
+            <w:tcW w:w="1662" w:type="dxa"/>
+          </w:tcPr>
+          <w:p>
+            <w:pPr>
+              <w:cnfStyle w:val="000000000000" w:firstRow="0" w:lastRow="0" w:firstColumn="0" w:lastColumn="0" w:oddVBand="0" w:evenVBand="0" w:oddHBand="0" w:evenHBand="0" w:firstRowFirstColumn="0" w:firstRowLastColumn="0" w:lastRowFirstColumn="0" w:lastRowLastColumn="0"/>
+            </w:pPr>
+            <w:proofErr w:type="spellStart"/>
             <w:r>
               <w:t>Boundary</w:t>
             </w:r>
+            <w:proofErr w:type="spellEnd"/>
           </w:p>
         </w:tc>
         <w:tc>
@@ -280,6 +299,7 @@
                 <w:bCs w:val="0"/>
               </w:rPr>
             </w:pPr>
+            <w:proofErr w:type="spellStart"/>
             <w:r>
               <w:rPr>
                 <w:b w:val="0"/>
@@ -294,19 +314,22 @@
               </w:rPr>
               <w:t>Button</w:t>
             </w:r>
-          </w:p>
-        </w:tc>
-        <w:tc>
-          <w:tcPr>
-            <w:tcW w:w="1662" w:type="dxa"/>
-          </w:tcPr>
-          <w:p>
-            <w:pPr>
-              <w:cnfStyle w:val="000000000000" w:firstRow="0" w:lastRow="0" w:firstColumn="0" w:lastColumn="0" w:oddVBand="0" w:evenVBand="0" w:oddHBand="0" w:evenHBand="0" w:firstRowFirstColumn="0" w:firstRowLastColumn="0" w:lastRowFirstColumn="0" w:lastRowLastColumn="0"/>
-            </w:pPr>
+            <w:proofErr w:type="spellEnd"/>
+          </w:p>
+        </w:tc>
+        <w:tc>
+          <w:tcPr>
+            <w:tcW w:w="1662" w:type="dxa"/>
+          </w:tcPr>
+          <w:p>
+            <w:pPr>
+              <w:cnfStyle w:val="000000000000" w:firstRow="0" w:lastRow="0" w:firstColumn="0" w:lastColumn="0" w:oddVBand="0" w:evenVBand="0" w:oddHBand="0" w:evenHBand="0" w:firstRowFirstColumn="0" w:firstRowLastColumn="0" w:lastRowFirstColumn="0" w:lastRowLastColumn="0"/>
+            </w:pPr>
+            <w:proofErr w:type="spellStart"/>
             <w:r>
               <w:t>Boundary</w:t>
             </w:r>
+            <w:proofErr w:type="spellEnd"/>
           </w:p>
         </w:tc>
         <w:tc>
@@ -339,6 +362,7 @@
                 <w:bCs w:val="0"/>
               </w:rPr>
             </w:pPr>
+            <w:proofErr w:type="spellStart"/>
             <w:r>
               <w:rPr>
                 <w:b w:val="0"/>
@@ -353,19 +377,22 @@
               </w:rPr>
               <w:t>Field</w:t>
             </w:r>
-          </w:p>
-        </w:tc>
-        <w:tc>
-          <w:tcPr>
-            <w:tcW w:w="1662" w:type="dxa"/>
-          </w:tcPr>
-          <w:p>
-            <w:pPr>
-              <w:cnfStyle w:val="000000000000" w:firstRow="0" w:lastRow="0" w:firstColumn="0" w:lastColumn="0" w:oddVBand="0" w:evenVBand="0" w:oddHBand="0" w:evenHBand="0" w:firstRowFirstColumn="0" w:firstRowLastColumn="0" w:lastRowFirstColumn="0" w:lastRowLastColumn="0"/>
-            </w:pPr>
+            <w:proofErr w:type="spellEnd"/>
+          </w:p>
+        </w:tc>
+        <w:tc>
+          <w:tcPr>
+            <w:tcW w:w="1662" w:type="dxa"/>
+          </w:tcPr>
+          <w:p>
+            <w:pPr>
+              <w:cnfStyle w:val="000000000000" w:firstRow="0" w:lastRow="0" w:firstColumn="0" w:lastColumn="0" w:oddVBand="0" w:evenVBand="0" w:oddHBand="0" w:evenHBand="0" w:firstRowFirstColumn="0" w:firstRowLastColumn="0" w:lastRowFirstColumn="0" w:lastRowLastColumn="0"/>
+            </w:pPr>
+            <w:proofErr w:type="spellStart"/>
             <w:r>
               <w:t>Boundary</w:t>
             </w:r>
+            <w:proofErr w:type="spellEnd"/>
           </w:p>
         </w:tc>
         <w:tc>
@@ -398,6 +425,7 @@
                 <w:bCs w:val="0"/>
               </w:rPr>
             </w:pPr>
+            <w:proofErr w:type="spellStart"/>
             <w:r>
               <w:rPr>
                 <w:b w:val="0"/>
@@ -405,31 +433,50 @@
               </w:rPr>
               <w:t>CommentField</w:t>
             </w:r>
-          </w:p>
-        </w:tc>
-        <w:tc>
-          <w:tcPr>
-            <w:tcW w:w="1662" w:type="dxa"/>
-          </w:tcPr>
-          <w:p>
-            <w:pPr>
-              <w:cnfStyle w:val="000000000000" w:firstRow="0" w:lastRow="0" w:firstColumn="0" w:lastColumn="0" w:oddVBand="0" w:evenVBand="0" w:oddHBand="0" w:evenHBand="0" w:firstRowFirstColumn="0" w:firstRowLastColumn="0" w:lastRowFirstColumn="0" w:lastRowLastColumn="0"/>
-            </w:pPr>
+            <w:proofErr w:type="spellEnd"/>
+          </w:p>
+        </w:tc>
+        <w:tc>
+          <w:tcPr>
+            <w:tcW w:w="1662" w:type="dxa"/>
+          </w:tcPr>
+          <w:p>
+            <w:pPr>
+              <w:cnfStyle w:val="000000000000" w:firstRow="0" w:lastRow="0" w:firstColumn="0" w:lastColumn="0" w:oddVBand="0" w:evenVBand="0" w:oddHBand="0" w:evenHBand="0" w:firstRowFirstColumn="0" w:firstRowLastColumn="0" w:lastRowFirstColumn="0" w:lastRowLastColumn="0"/>
+            </w:pPr>
+            <w:proofErr w:type="spellStart"/>
             <w:r>
               <w:t>Boundary</w:t>
             </w:r>
-          </w:p>
-        </w:tc>
-        <w:tc>
-          <w:tcPr>
-            <w:tcW w:w="5939" w:type="dxa"/>
-          </w:tcPr>
-          <w:p>
-            <w:pPr>
-              <w:cnfStyle w:val="000000000000" w:firstRow="0" w:lastRow="0" w:firstColumn="0" w:lastColumn="0" w:oddVBand="0" w:evenVBand="0" w:oddHBand="0" w:evenHBand="0" w:firstRowFirstColumn="0" w:firstRowLastColumn="0" w:lastRowFirstColumn="0" w:lastRowLastColumn="0"/>
-            </w:pPr>
-            <w:r>
-              <w:t>Form costituito da un TextField (non vuoto) e Submit per inviare un commento (da utente registrato)</w:t>
+            <w:proofErr w:type="spellEnd"/>
+          </w:p>
+        </w:tc>
+        <w:tc>
+          <w:tcPr>
+            <w:tcW w:w="5939" w:type="dxa"/>
+          </w:tcPr>
+          <w:p>
+            <w:pPr>
+              <w:cnfStyle w:val="000000000000" w:firstRow="0" w:lastRow="0" w:firstColumn="0" w:lastColumn="0" w:oddVBand="0" w:evenVBand="0" w:oddHBand="0" w:evenHBand="0" w:firstRowFirstColumn="0" w:firstRowLastColumn="0" w:lastRowFirstColumn="0" w:lastRowLastColumn="0"/>
+            </w:pPr>
+            <w:r>
+              <w:t xml:space="preserve">Form costituito da un </w:t>
+            </w:r>
+            <w:proofErr w:type="spellStart"/>
+            <w:r>
+              <w:t>TextField</w:t>
+            </w:r>
+            <w:proofErr w:type="spellEnd"/>
+            <w:r>
+              <w:t xml:space="preserve"> (non vuoto) e </w:t>
+            </w:r>
+            <w:proofErr w:type="spellStart"/>
+            <w:r>
+              <w:t>Submit</w:t>
+            </w:r>
+            <w:proofErr w:type="spellEnd"/>
+            <w:r>
+              <w:t xml:space="preserve"> per inviare un commento (da utente registrato)</w:t>
             </w:r>
           </w:p>
         </w:tc>
@@ -450,6 +497,7 @@
                 <w:bCs w:val="0"/>
               </w:rPr>
             </w:pPr>
+            <w:proofErr w:type="spellStart"/>
             <w:r>
               <w:rPr>
                 <w:b w:val="0"/>
@@ -457,19 +505,22 @@
               </w:rPr>
               <w:t>SearchField</w:t>
             </w:r>
-          </w:p>
-        </w:tc>
-        <w:tc>
-          <w:tcPr>
-            <w:tcW w:w="1662" w:type="dxa"/>
-          </w:tcPr>
-          <w:p>
-            <w:pPr>
-              <w:cnfStyle w:val="000000000000" w:firstRow="0" w:lastRow="0" w:firstColumn="0" w:lastColumn="0" w:oddVBand="0" w:evenVBand="0" w:oddHBand="0" w:evenHBand="0" w:firstRowFirstColumn="0" w:firstRowLastColumn="0" w:lastRowFirstColumn="0" w:lastRowLastColumn="0"/>
-            </w:pPr>
+            <w:proofErr w:type="spellEnd"/>
+          </w:p>
+        </w:tc>
+        <w:tc>
+          <w:tcPr>
+            <w:tcW w:w="1662" w:type="dxa"/>
+          </w:tcPr>
+          <w:p>
+            <w:pPr>
+              <w:cnfStyle w:val="000000000000" w:firstRow="0" w:lastRow="0" w:firstColumn="0" w:lastColumn="0" w:oddVBand="0" w:evenVBand="0" w:oddHBand="0" w:evenHBand="0" w:firstRowFirstColumn="0" w:firstRowLastColumn="0" w:lastRowFirstColumn="0" w:lastRowLastColumn="0"/>
+            </w:pPr>
+            <w:proofErr w:type="spellStart"/>
             <w:r>
               <w:t>Boundary</w:t>
             </w:r>
+            <w:proofErr w:type="spellEnd"/>
           </w:p>
         </w:tc>
         <w:tc>
@@ -502,6 +553,7 @@
                 <w:bCs w:val="0"/>
               </w:rPr>
             </w:pPr>
+            <w:proofErr w:type="spellStart"/>
             <w:r>
               <w:rPr>
                 <w:b w:val="0"/>
@@ -509,19 +561,22 @@
               </w:rPr>
               <w:t>ResultsPage</w:t>
             </w:r>
-          </w:p>
-        </w:tc>
-        <w:tc>
-          <w:tcPr>
-            <w:tcW w:w="1662" w:type="dxa"/>
-          </w:tcPr>
-          <w:p>
-            <w:pPr>
-              <w:cnfStyle w:val="000000000000" w:firstRow="0" w:lastRow="0" w:firstColumn="0" w:lastColumn="0" w:oddVBand="0" w:evenVBand="0" w:oddHBand="0" w:evenHBand="0" w:firstRowFirstColumn="0" w:firstRowLastColumn="0" w:lastRowFirstColumn="0" w:lastRowLastColumn="0"/>
-            </w:pPr>
+            <w:proofErr w:type="spellEnd"/>
+          </w:p>
+        </w:tc>
+        <w:tc>
+          <w:tcPr>
+            <w:tcW w:w="1662" w:type="dxa"/>
+          </w:tcPr>
+          <w:p>
+            <w:pPr>
+              <w:cnfStyle w:val="000000000000" w:firstRow="0" w:lastRow="0" w:firstColumn="0" w:lastColumn="0" w:oddVBand="0" w:evenVBand="0" w:oddHBand="0" w:evenHBand="0" w:firstRowFirstColumn="0" w:firstRowLastColumn="0" w:lastRowFirstColumn="0" w:lastRowLastColumn="0"/>
+            </w:pPr>
+            <w:proofErr w:type="spellStart"/>
             <w:r>
               <w:t>Boundary</w:t>
             </w:r>
+            <w:proofErr w:type="spellEnd"/>
           </w:p>
         </w:tc>
         <w:tc>
@@ -554,6 +609,7 @@
                 <w:bCs w:val="0"/>
               </w:rPr>
             </w:pPr>
+            <w:proofErr w:type="spellStart"/>
             <w:r>
               <w:rPr>
                 <w:b w:val="0"/>
@@ -561,19 +617,22 @@
               </w:rPr>
               <w:t>ElementLink</w:t>
             </w:r>
-          </w:p>
-        </w:tc>
-        <w:tc>
-          <w:tcPr>
-            <w:tcW w:w="1662" w:type="dxa"/>
-          </w:tcPr>
-          <w:p>
-            <w:pPr>
-              <w:cnfStyle w:val="000000000000" w:firstRow="0" w:lastRow="0" w:firstColumn="0" w:lastColumn="0" w:oddVBand="0" w:evenVBand="0" w:oddHBand="0" w:evenHBand="0" w:firstRowFirstColumn="0" w:firstRowLastColumn="0" w:lastRowFirstColumn="0" w:lastRowLastColumn="0"/>
-            </w:pPr>
+            <w:proofErr w:type="spellEnd"/>
+          </w:p>
+        </w:tc>
+        <w:tc>
+          <w:tcPr>
+            <w:tcW w:w="1662" w:type="dxa"/>
+          </w:tcPr>
+          <w:p>
+            <w:pPr>
+              <w:cnfStyle w:val="000000000000" w:firstRow="0" w:lastRow="0" w:firstColumn="0" w:lastColumn="0" w:oddVBand="0" w:evenVBand="0" w:oddHBand="0" w:evenHBand="0" w:firstRowFirstColumn="0" w:firstRowLastColumn="0" w:lastRowFirstColumn="0" w:lastRowLastColumn="0"/>
+            </w:pPr>
+            <w:proofErr w:type="spellStart"/>
             <w:r>
               <w:t>Boundary</w:t>
             </w:r>
+            <w:proofErr w:type="spellEnd"/>
           </w:p>
         </w:tc>
         <w:tc>
@@ -606,6 +665,7 @@
                 <w:bCs w:val="0"/>
               </w:rPr>
             </w:pPr>
+            <w:proofErr w:type="spellStart"/>
             <w:r>
               <w:rPr>
                 <w:b w:val="0"/>
@@ -613,19 +673,22 @@
               </w:rPr>
               <w:t>ElementPage</w:t>
             </w:r>
-          </w:p>
-        </w:tc>
-        <w:tc>
-          <w:tcPr>
-            <w:tcW w:w="1662" w:type="dxa"/>
-          </w:tcPr>
-          <w:p>
-            <w:pPr>
-              <w:cnfStyle w:val="000000000000" w:firstRow="0" w:lastRow="0" w:firstColumn="0" w:lastColumn="0" w:oddVBand="0" w:evenVBand="0" w:oddHBand="0" w:evenHBand="0" w:firstRowFirstColumn="0" w:firstRowLastColumn="0" w:lastRowFirstColumn="0" w:lastRowLastColumn="0"/>
-            </w:pPr>
+            <w:proofErr w:type="spellEnd"/>
+          </w:p>
+        </w:tc>
+        <w:tc>
+          <w:tcPr>
+            <w:tcW w:w="1662" w:type="dxa"/>
+          </w:tcPr>
+          <w:p>
+            <w:pPr>
+              <w:cnfStyle w:val="000000000000" w:firstRow="0" w:lastRow="0" w:firstColumn="0" w:lastColumn="0" w:oddVBand="0" w:evenVBand="0" w:oddHBand="0" w:evenHBand="0" w:firstRowFirstColumn="0" w:firstRowLastColumn="0" w:lastRowFirstColumn="0" w:lastRowLastColumn="0"/>
+            </w:pPr>
+            <w:proofErr w:type="spellStart"/>
             <w:r>
               <w:t>Boundary</w:t>
             </w:r>
+            <w:proofErr w:type="spellEnd"/>
           </w:p>
         </w:tc>
         <w:tc>
@@ -658,6 +721,7 @@
                 <w:bCs w:val="0"/>
               </w:rPr>
             </w:pPr>
+            <w:proofErr w:type="spellStart"/>
             <w:r>
               <w:rPr>
                 <w:b w:val="0"/>
@@ -665,19 +729,22 @@
               </w:rPr>
               <w:t>ThreadForm</w:t>
             </w:r>
-          </w:p>
-        </w:tc>
-        <w:tc>
-          <w:tcPr>
-            <w:tcW w:w="1662" w:type="dxa"/>
-          </w:tcPr>
-          <w:p>
-            <w:pPr>
-              <w:cnfStyle w:val="000000000000" w:firstRow="0" w:lastRow="0" w:firstColumn="0" w:lastColumn="0" w:oddVBand="0" w:evenVBand="0" w:oddHBand="0" w:evenHBand="0" w:firstRowFirstColumn="0" w:firstRowLastColumn="0" w:lastRowFirstColumn="0" w:lastRowLastColumn="0"/>
-            </w:pPr>
+            <w:proofErr w:type="spellEnd"/>
+          </w:p>
+        </w:tc>
+        <w:tc>
+          <w:tcPr>
+            <w:tcW w:w="1662" w:type="dxa"/>
+          </w:tcPr>
+          <w:p>
+            <w:pPr>
+              <w:cnfStyle w:val="000000000000" w:firstRow="0" w:lastRow="0" w:firstColumn="0" w:lastColumn="0" w:oddVBand="0" w:evenVBand="0" w:oddHBand="0" w:evenHBand="0" w:firstRowFirstColumn="0" w:firstRowLastColumn="0" w:lastRowFirstColumn="0" w:lastRowLastColumn="0"/>
+            </w:pPr>
+            <w:proofErr w:type="spellStart"/>
             <w:r>
               <w:t>Boundary</w:t>
             </w:r>
+            <w:proofErr w:type="spellEnd"/>
           </w:p>
         </w:tc>
         <w:tc>
@@ -713,6 +780,7 @@
                 <w:bCs w:val="0"/>
               </w:rPr>
             </w:pPr>
+            <w:proofErr w:type="spellStart"/>
             <w:r>
               <w:rPr>
                 <w:b w:val="0"/>
@@ -727,19 +795,22 @@
               </w:rPr>
               <w:t>Form</w:t>
             </w:r>
-          </w:p>
-        </w:tc>
-        <w:tc>
-          <w:tcPr>
-            <w:tcW w:w="1662" w:type="dxa"/>
-          </w:tcPr>
-          <w:p>
-            <w:pPr>
-              <w:cnfStyle w:val="000000000000" w:firstRow="0" w:lastRow="0" w:firstColumn="0" w:lastColumn="0" w:oddVBand="0" w:evenVBand="0" w:oddHBand="0" w:evenHBand="0" w:firstRowFirstColumn="0" w:firstRowLastColumn="0" w:lastRowFirstColumn="0" w:lastRowLastColumn="0"/>
-            </w:pPr>
+            <w:proofErr w:type="spellEnd"/>
+          </w:p>
+        </w:tc>
+        <w:tc>
+          <w:tcPr>
+            <w:tcW w:w="1662" w:type="dxa"/>
+          </w:tcPr>
+          <w:p>
+            <w:pPr>
+              <w:cnfStyle w:val="000000000000" w:firstRow="0" w:lastRow="0" w:firstColumn="0" w:lastColumn="0" w:oddVBand="0" w:evenVBand="0" w:oddHBand="0" w:evenHBand="0" w:firstRowFirstColumn="0" w:firstRowLastColumn="0" w:lastRowFirstColumn="0" w:lastRowLastColumn="0"/>
+            </w:pPr>
+            <w:proofErr w:type="spellStart"/>
             <w:r>
               <w:t>Boundary</w:t>
             </w:r>
+            <w:proofErr w:type="spellEnd"/>
           </w:p>
         </w:tc>
         <w:tc>
@@ -772,6 +843,7 @@
                 <w:bCs w:val="0"/>
               </w:rPr>
             </w:pPr>
+            <w:proofErr w:type="spellStart"/>
             <w:r>
               <w:rPr>
                 <w:b w:val="0"/>
@@ -786,19 +858,22 @@
               </w:rPr>
               <w:t>Form</w:t>
             </w:r>
-          </w:p>
-        </w:tc>
-        <w:tc>
-          <w:tcPr>
-            <w:tcW w:w="1662" w:type="dxa"/>
-          </w:tcPr>
-          <w:p>
-            <w:pPr>
-              <w:cnfStyle w:val="000000000000" w:firstRow="0" w:lastRow="0" w:firstColumn="0" w:lastColumn="0" w:oddVBand="0" w:evenVBand="0" w:oddHBand="0" w:evenHBand="0" w:firstRowFirstColumn="0" w:firstRowLastColumn="0" w:lastRowFirstColumn="0" w:lastRowLastColumn="0"/>
-            </w:pPr>
+            <w:proofErr w:type="spellEnd"/>
+          </w:p>
+        </w:tc>
+        <w:tc>
+          <w:tcPr>
+            <w:tcW w:w="1662" w:type="dxa"/>
+          </w:tcPr>
+          <w:p>
+            <w:pPr>
+              <w:cnfStyle w:val="000000000000" w:firstRow="0" w:lastRow="0" w:firstColumn="0" w:lastColumn="0" w:oddVBand="0" w:evenVBand="0" w:oddHBand="0" w:evenHBand="0" w:firstRowFirstColumn="0" w:firstRowLastColumn="0" w:lastRowFirstColumn="0" w:lastRowLastColumn="0"/>
+            </w:pPr>
+            <w:proofErr w:type="spellStart"/>
             <w:r>
               <w:t>Boundary</w:t>
             </w:r>
+            <w:proofErr w:type="spellEnd"/>
           </w:p>
         </w:tc>
         <w:tc>
@@ -831,6 +906,7 @@
                 <w:bCs w:val="0"/>
               </w:rPr>
             </w:pPr>
+            <w:proofErr w:type="spellStart"/>
             <w:r>
               <w:rPr>
                 <w:b w:val="0"/>
@@ -838,19 +914,22 @@
               </w:rPr>
               <w:t>LogoutButton</w:t>
             </w:r>
-          </w:p>
-        </w:tc>
-        <w:tc>
-          <w:tcPr>
-            <w:tcW w:w="1662" w:type="dxa"/>
-          </w:tcPr>
-          <w:p>
-            <w:pPr>
-              <w:cnfStyle w:val="000000000000" w:firstRow="0" w:lastRow="0" w:firstColumn="0" w:lastColumn="0" w:oddVBand="0" w:evenVBand="0" w:oddHBand="0" w:evenHBand="0" w:firstRowFirstColumn="0" w:firstRowLastColumn="0" w:lastRowFirstColumn="0" w:lastRowLastColumn="0"/>
-            </w:pPr>
+            <w:proofErr w:type="spellEnd"/>
+          </w:p>
+        </w:tc>
+        <w:tc>
+          <w:tcPr>
+            <w:tcW w:w="1662" w:type="dxa"/>
+          </w:tcPr>
+          <w:p>
+            <w:pPr>
+              <w:cnfStyle w:val="000000000000" w:firstRow="0" w:lastRow="0" w:firstColumn="0" w:lastColumn="0" w:oddVBand="0" w:evenVBand="0" w:oddHBand="0" w:evenHBand="0" w:firstRowFirstColumn="0" w:firstRowLastColumn="0" w:lastRowFirstColumn="0" w:lastRowLastColumn="0"/>
+            </w:pPr>
+            <w:proofErr w:type="spellStart"/>
             <w:r>
               <w:t>Boundary</w:t>
             </w:r>
+            <w:proofErr w:type="spellEnd"/>
           </w:p>
         </w:tc>
         <w:tc>
@@ -883,6 +962,7 @@
                 <w:bCs w:val="0"/>
               </w:rPr>
             </w:pPr>
+            <w:proofErr w:type="spellStart"/>
             <w:r>
               <w:rPr>
                 <w:b w:val="0"/>
@@ -890,19 +970,22 @@
               </w:rPr>
               <w:t>EmailRetrieveForm</w:t>
             </w:r>
-          </w:p>
-        </w:tc>
-        <w:tc>
-          <w:tcPr>
-            <w:tcW w:w="1662" w:type="dxa"/>
-          </w:tcPr>
-          <w:p>
-            <w:pPr>
-              <w:cnfStyle w:val="000000000000" w:firstRow="0" w:lastRow="0" w:firstColumn="0" w:lastColumn="0" w:oddVBand="0" w:evenVBand="0" w:oddHBand="0" w:evenHBand="0" w:firstRowFirstColumn="0" w:firstRowLastColumn="0" w:lastRowFirstColumn="0" w:lastRowLastColumn="0"/>
-            </w:pPr>
+            <w:proofErr w:type="spellEnd"/>
+          </w:p>
+        </w:tc>
+        <w:tc>
+          <w:tcPr>
+            <w:tcW w:w="1662" w:type="dxa"/>
+          </w:tcPr>
+          <w:p>
+            <w:pPr>
+              <w:cnfStyle w:val="000000000000" w:firstRow="0" w:lastRow="0" w:firstColumn="0" w:lastColumn="0" w:oddVBand="0" w:evenVBand="0" w:oddHBand="0" w:evenHBand="0" w:firstRowFirstColumn="0" w:firstRowLastColumn="0" w:lastRowFirstColumn="0" w:lastRowLastColumn="0"/>
+            </w:pPr>
+            <w:proofErr w:type="spellStart"/>
             <w:r>
               <w:t>Boundary</w:t>
             </w:r>
+            <w:proofErr w:type="spellEnd"/>
           </w:p>
         </w:tc>
         <w:tc>
@@ -941,6 +1024,7 @@
                 <w:bCs w:val="0"/>
               </w:rPr>
             </w:pPr>
+            <w:proofErr w:type="spellStart"/>
             <w:r>
               <w:rPr>
                 <w:b w:val="0"/>
@@ -955,19 +1039,22 @@
               </w:rPr>
               <w:t>Form</w:t>
             </w:r>
-          </w:p>
-        </w:tc>
-        <w:tc>
-          <w:tcPr>
-            <w:tcW w:w="1662" w:type="dxa"/>
-          </w:tcPr>
-          <w:p>
-            <w:pPr>
-              <w:cnfStyle w:val="000000000000" w:firstRow="0" w:lastRow="0" w:firstColumn="0" w:lastColumn="0" w:oddVBand="0" w:evenVBand="0" w:oddHBand="0" w:evenHBand="0" w:firstRowFirstColumn="0" w:firstRowLastColumn="0" w:lastRowFirstColumn="0" w:lastRowLastColumn="0"/>
-            </w:pPr>
+            <w:proofErr w:type="spellEnd"/>
+          </w:p>
+        </w:tc>
+        <w:tc>
+          <w:tcPr>
+            <w:tcW w:w="1662" w:type="dxa"/>
+          </w:tcPr>
+          <w:p>
+            <w:pPr>
+              <w:cnfStyle w:val="000000000000" w:firstRow="0" w:lastRow="0" w:firstColumn="0" w:lastColumn="0" w:oddVBand="0" w:evenVBand="0" w:oddHBand="0" w:evenHBand="0" w:firstRowFirstColumn="0" w:firstRowLastColumn="0" w:lastRowFirstColumn="0" w:lastRowLastColumn="0"/>
+            </w:pPr>
+            <w:proofErr w:type="spellStart"/>
             <w:r>
               <w:t>Boundary</w:t>
             </w:r>
+            <w:proofErr w:type="spellEnd"/>
           </w:p>
         </w:tc>
         <w:tc>
@@ -1000,6 +1087,7 @@
                 <w:bCs w:val="0"/>
               </w:rPr>
             </w:pPr>
+            <w:proofErr w:type="spellStart"/>
             <w:r>
               <w:rPr>
                 <w:b w:val="0"/>
@@ -1007,19 +1095,22 @@
               </w:rPr>
               <w:t>RequestPage</w:t>
             </w:r>
-          </w:p>
-        </w:tc>
-        <w:tc>
-          <w:tcPr>
-            <w:tcW w:w="1662" w:type="dxa"/>
-          </w:tcPr>
-          <w:p>
-            <w:pPr>
-              <w:cnfStyle w:val="000000000000" w:firstRow="0" w:lastRow="0" w:firstColumn="0" w:lastColumn="0" w:oddVBand="0" w:evenVBand="0" w:oddHBand="0" w:evenHBand="0" w:firstRowFirstColumn="0" w:firstRowLastColumn="0" w:lastRowFirstColumn="0" w:lastRowLastColumn="0"/>
-            </w:pPr>
+            <w:proofErr w:type="spellEnd"/>
+          </w:p>
+        </w:tc>
+        <w:tc>
+          <w:tcPr>
+            <w:tcW w:w="1662" w:type="dxa"/>
+          </w:tcPr>
+          <w:p>
+            <w:pPr>
+              <w:cnfStyle w:val="000000000000" w:firstRow="0" w:lastRow="0" w:firstColumn="0" w:lastColumn="0" w:oddVBand="0" w:evenVBand="0" w:oddHBand="0" w:evenHBand="0" w:firstRowFirstColumn="0" w:firstRowLastColumn="0" w:lastRowFirstColumn="0" w:lastRowLastColumn="0"/>
+            </w:pPr>
+            <w:proofErr w:type="spellStart"/>
             <w:r>
               <w:t>Boundary</w:t>
             </w:r>
+            <w:proofErr w:type="spellEnd"/>
           </w:p>
         </w:tc>
         <w:tc>
@@ -1052,6 +1143,7 @@
                 <w:bCs w:val="0"/>
               </w:rPr>
             </w:pPr>
+            <w:proofErr w:type="spellStart"/>
             <w:r>
               <w:rPr>
                 <w:b w:val="0"/>
@@ -1066,19 +1158,22 @@
               </w:rPr>
               <w:t>Button</w:t>
             </w:r>
-          </w:p>
-        </w:tc>
-        <w:tc>
-          <w:tcPr>
-            <w:tcW w:w="1662" w:type="dxa"/>
-          </w:tcPr>
-          <w:p>
-            <w:pPr>
-              <w:cnfStyle w:val="000000000000" w:firstRow="0" w:lastRow="0" w:firstColumn="0" w:lastColumn="0" w:oddVBand="0" w:evenVBand="0" w:oddHBand="0" w:evenHBand="0" w:firstRowFirstColumn="0" w:firstRowLastColumn="0" w:lastRowFirstColumn="0" w:lastRowLastColumn="0"/>
-            </w:pPr>
+            <w:proofErr w:type="spellEnd"/>
+          </w:p>
+        </w:tc>
+        <w:tc>
+          <w:tcPr>
+            <w:tcW w:w="1662" w:type="dxa"/>
+          </w:tcPr>
+          <w:p>
+            <w:pPr>
+              <w:cnfStyle w:val="000000000000" w:firstRow="0" w:lastRow="0" w:firstColumn="0" w:lastColumn="0" w:oddVBand="0" w:evenVBand="0" w:oddHBand="0" w:evenHBand="0" w:firstRowFirstColumn="0" w:firstRowLastColumn="0" w:lastRowFirstColumn="0" w:lastRowLastColumn="0"/>
+            </w:pPr>
+            <w:proofErr w:type="spellStart"/>
             <w:r>
               <w:t>Boundary</w:t>
             </w:r>
+            <w:proofErr w:type="spellEnd"/>
           </w:p>
         </w:tc>
         <w:tc>
@@ -1111,6 +1206,7 @@
                 <w:bCs w:val="0"/>
               </w:rPr>
             </w:pPr>
+            <w:proofErr w:type="spellStart"/>
             <w:r>
               <w:rPr>
                 <w:b w:val="0"/>
@@ -1125,19 +1221,22 @@
               </w:rPr>
               <w:t>Form</w:t>
             </w:r>
-          </w:p>
-        </w:tc>
-        <w:tc>
-          <w:tcPr>
-            <w:tcW w:w="1662" w:type="dxa"/>
-          </w:tcPr>
-          <w:p>
-            <w:pPr>
-              <w:cnfStyle w:val="000000000000" w:firstRow="0" w:lastRow="0" w:firstColumn="0" w:lastColumn="0" w:oddVBand="0" w:evenVBand="0" w:oddHBand="0" w:evenHBand="0" w:firstRowFirstColumn="0" w:firstRowLastColumn="0" w:lastRowFirstColumn="0" w:lastRowLastColumn="0"/>
-            </w:pPr>
+            <w:proofErr w:type="spellEnd"/>
+          </w:p>
+        </w:tc>
+        <w:tc>
+          <w:tcPr>
+            <w:tcW w:w="1662" w:type="dxa"/>
+          </w:tcPr>
+          <w:p>
+            <w:pPr>
+              <w:cnfStyle w:val="000000000000" w:firstRow="0" w:lastRow="0" w:firstColumn="0" w:lastColumn="0" w:oddVBand="0" w:evenVBand="0" w:oddHBand="0" w:evenHBand="0" w:firstRowFirstColumn="0" w:firstRowLastColumn="0" w:lastRowFirstColumn="0" w:lastRowLastColumn="0"/>
+            </w:pPr>
+            <w:proofErr w:type="spellStart"/>
             <w:r>
               <w:t>Boundary</w:t>
             </w:r>
+            <w:proofErr w:type="spellEnd"/>
           </w:p>
         </w:tc>
         <w:tc>
@@ -1170,6 +1269,7 @@
                 <w:bCs w:val="0"/>
               </w:rPr>
             </w:pPr>
+            <w:proofErr w:type="spellStart"/>
             <w:r>
               <w:rPr>
                 <w:b w:val="0"/>
@@ -1184,19 +1284,22 @@
               </w:rPr>
               <w:t>Form</w:t>
             </w:r>
-          </w:p>
-        </w:tc>
-        <w:tc>
-          <w:tcPr>
-            <w:tcW w:w="1662" w:type="dxa"/>
-          </w:tcPr>
-          <w:p>
-            <w:pPr>
-              <w:cnfStyle w:val="000000000000" w:firstRow="0" w:lastRow="0" w:firstColumn="0" w:lastColumn="0" w:oddVBand="0" w:evenVBand="0" w:oddHBand="0" w:evenHBand="0" w:firstRowFirstColumn="0" w:firstRowLastColumn="0" w:lastRowFirstColumn="0" w:lastRowLastColumn="0"/>
-            </w:pPr>
+            <w:proofErr w:type="spellEnd"/>
+          </w:p>
+        </w:tc>
+        <w:tc>
+          <w:tcPr>
+            <w:tcW w:w="1662" w:type="dxa"/>
+          </w:tcPr>
+          <w:p>
+            <w:pPr>
+              <w:cnfStyle w:val="000000000000" w:firstRow="0" w:lastRow="0" w:firstColumn="0" w:lastColumn="0" w:oddVBand="0" w:evenVBand="0" w:oddHBand="0" w:evenHBand="0" w:firstRowFirstColumn="0" w:firstRowLastColumn="0" w:lastRowFirstColumn="0" w:lastRowLastColumn="0"/>
+            </w:pPr>
+            <w:proofErr w:type="spellStart"/>
             <w:r>
               <w:t>Boundary</w:t>
             </w:r>
+            <w:proofErr w:type="spellEnd"/>
           </w:p>
         </w:tc>
         <w:tc>
@@ -1229,6 +1332,7 @@
                 <w:bCs w:val="0"/>
               </w:rPr>
             </w:pPr>
+            <w:proofErr w:type="spellStart"/>
             <w:r>
               <w:rPr>
                 <w:b w:val="0"/>
@@ -1243,19 +1347,22 @@
               </w:rPr>
               <w:t>Button</w:t>
             </w:r>
-          </w:p>
-        </w:tc>
-        <w:tc>
-          <w:tcPr>
-            <w:tcW w:w="1662" w:type="dxa"/>
-          </w:tcPr>
-          <w:p>
-            <w:pPr>
-              <w:cnfStyle w:val="000000000000" w:firstRow="0" w:lastRow="0" w:firstColumn="0" w:lastColumn="0" w:oddVBand="0" w:evenVBand="0" w:oddHBand="0" w:evenHBand="0" w:firstRowFirstColumn="0" w:firstRowLastColumn="0" w:lastRowFirstColumn="0" w:lastRowLastColumn="0"/>
-            </w:pPr>
+            <w:proofErr w:type="spellEnd"/>
+          </w:p>
+        </w:tc>
+        <w:tc>
+          <w:tcPr>
+            <w:tcW w:w="1662" w:type="dxa"/>
+          </w:tcPr>
+          <w:p>
+            <w:pPr>
+              <w:cnfStyle w:val="000000000000" w:firstRow="0" w:lastRow="0" w:firstColumn="0" w:lastColumn="0" w:oddVBand="0" w:evenVBand="0" w:oddHBand="0" w:evenHBand="0" w:firstRowFirstColumn="0" w:firstRowLastColumn="0" w:lastRowFirstColumn="0" w:lastRowLastColumn="0"/>
+            </w:pPr>
+            <w:proofErr w:type="spellStart"/>
             <w:r>
               <w:t>Boundary</w:t>
             </w:r>
+            <w:proofErr w:type="spellEnd"/>
           </w:p>
         </w:tc>
         <w:tc>
@@ -1288,6 +1395,7 @@
                 <w:bCs w:val="0"/>
               </w:rPr>
             </w:pPr>
+            <w:proofErr w:type="spellStart"/>
             <w:r>
               <w:rPr>
                 <w:b w:val="0"/>
@@ -1295,6 +1403,7 @@
               </w:rPr>
               <w:t>DataVerifier</w:t>
             </w:r>
+            <w:proofErr w:type="spellEnd"/>
           </w:p>
         </w:tc>
         <w:tc>
@@ -1340,6 +1449,7 @@
                 <w:bCs w:val="0"/>
               </w:rPr>
             </w:pPr>
+            <w:proofErr w:type="spellStart"/>
             <w:r>
               <w:rPr>
                 <w:b w:val="0"/>
@@ -1347,6 +1457,7 @@
               </w:rPr>
               <w:t>SessionVerifier</w:t>
             </w:r>
+            <w:proofErr w:type="spellEnd"/>
           </w:p>
         </w:tc>
         <w:tc>
@@ -1392,6 +1503,7 @@
                 <w:bCs w:val="0"/>
               </w:rPr>
             </w:pPr>
+            <w:proofErr w:type="spellStart"/>
             <w:r>
               <w:rPr>
                 <w:b w:val="0"/>
@@ -1399,6 +1511,7 @@
               </w:rPr>
               <w:t>ListManager</w:t>
             </w:r>
+            <w:proofErr w:type="spellEnd"/>
           </w:p>
         </w:tc>
         <w:tc>
@@ -1447,6 +1560,7 @@
                 <w:bCs w:val="0"/>
               </w:rPr>
             </w:pPr>
+            <w:proofErr w:type="spellStart"/>
             <w:r>
               <w:rPr>
                 <w:b w:val="0"/>
@@ -1454,6 +1568,7 @@
               </w:rPr>
               <w:t>QueryManager</w:t>
             </w:r>
+            <w:proofErr w:type="spellEnd"/>
           </w:p>
         </w:tc>
         <w:tc>
@@ -1499,6 +1614,7 @@
                 <w:bCs w:val="0"/>
               </w:rPr>
             </w:pPr>
+            <w:proofErr w:type="spellStart"/>
             <w:r>
               <w:rPr>
                 <w:b w:val="0"/>
@@ -1506,6 +1622,7 @@
               </w:rPr>
               <w:t>FieldVerifier</w:t>
             </w:r>
+            <w:proofErr w:type="spellEnd"/>
           </w:p>
         </w:tc>
         <w:tc>
@@ -1530,8 +1647,13 @@
               <w:cnfStyle w:val="000000000000" w:firstRow="0" w:lastRow="0" w:firstColumn="0" w:lastColumn="0" w:oddVBand="0" w:evenVBand="0" w:oddHBand="0" w:evenHBand="0" w:firstRowFirstColumn="0" w:firstRowLastColumn="0" w:lastRowFirstColumn="0" w:lastRowLastColumn="0"/>
             </w:pPr>
             <w:r>
-              <w:t>Consente al sistema di verificare la correttezza dei dati inseriti in un form</w:t>
-            </w:r>
+              <w:t xml:space="preserve">Consente al sistema di verificare la correttezza dei dati inseriti in un </w:t>
+            </w:r>
+            <w:proofErr w:type="spellStart"/>
+            <w:r>
+              <w:t>form</w:t>
+            </w:r>
+            <w:proofErr w:type="spellEnd"/>
           </w:p>
         </w:tc>
       </w:tr>
@@ -1551,6 +1673,7 @@
                 <w:bCs w:val="0"/>
               </w:rPr>
             </w:pPr>
+            <w:proofErr w:type="spellStart"/>
             <w:r>
               <w:rPr>
                 <w:b w:val="0"/>
@@ -1558,6 +1681,7 @@
               </w:rPr>
               <w:t>EmailSender</w:t>
             </w:r>
+            <w:proofErr w:type="spellEnd"/>
           </w:p>
         </w:tc>
         <w:tc>
@@ -1615,6 +1739,7 @@
                 <w:bCs w:val="0"/>
               </w:rPr>
             </w:pPr>
+            <w:proofErr w:type="spellStart"/>
             <w:r>
               <w:rPr>
                 <w:b w:val="0"/>
@@ -1630,6 +1755,7 @@
               </w:rPr>
               <w:t>Manager</w:t>
             </w:r>
+            <w:proofErr w:type="spellEnd"/>
           </w:p>
         </w:tc>
         <w:tc>
@@ -1683,21 +1809,23 @@
                 <w:b w:val="0"/>
                 <w:bCs w:val="0"/>
               </w:rPr>
-              <w:t>GameData</w:t>
-            </w:r>
-          </w:p>
-        </w:tc>
-        <w:tc>
-          <w:tcPr>
-            <w:tcW w:w="1662" w:type="dxa"/>
-          </w:tcPr>
-          <w:p>
-            <w:pPr>
-              <w:cnfStyle w:val="000000000000" w:firstRow="0" w:lastRow="0" w:firstColumn="0" w:lastColumn="0" w:oddVBand="0" w:evenVBand="0" w:oddHBand="0" w:evenHBand="0" w:firstRowFirstColumn="0" w:firstRowLastColumn="0" w:lastRowFirstColumn="0" w:lastRowLastColumn="0"/>
-            </w:pPr>
+              <w:t>Game</w:t>
+            </w:r>
+          </w:p>
+        </w:tc>
+        <w:tc>
+          <w:tcPr>
+            <w:tcW w:w="1662" w:type="dxa"/>
+          </w:tcPr>
+          <w:p>
+            <w:pPr>
+              <w:cnfStyle w:val="000000000000" w:firstRow="0" w:lastRow="0" w:firstColumn="0" w:lastColumn="0" w:oddVBand="0" w:evenVBand="0" w:oddHBand="0" w:evenHBand="0" w:firstRowFirstColumn="0" w:firstRowLastColumn="0" w:lastRowFirstColumn="0" w:lastRowLastColumn="0"/>
+            </w:pPr>
+            <w:proofErr w:type="spellStart"/>
             <w:r>
               <w:t>Entity</w:t>
             </w:r>
+            <w:proofErr w:type="spellEnd"/>
           </w:p>
         </w:tc>
         <w:tc>
@@ -1724,44 +1852,64 @@
             <w:tcW w:w="2317" w:type="dxa"/>
           </w:tcPr>
           <w:p>
-            <w:pPr>
-              <w:rPr>
-                <w:b w:val="0"/>
-                <w:bCs w:val="0"/>
-              </w:rPr>
-            </w:pPr>
-            <w:r>
-              <w:rPr>
-                <w:b w:val="0"/>
-                <w:bCs w:val="0"/>
-              </w:rPr>
-              <w:t>UserData</w:t>
-            </w:r>
-          </w:p>
-        </w:tc>
-        <w:tc>
-          <w:tcPr>
-            <w:tcW w:w="1662" w:type="dxa"/>
-          </w:tcPr>
-          <w:p>
-            <w:pPr>
-              <w:cnfStyle w:val="000000000000" w:firstRow="0" w:lastRow="0" w:firstColumn="0" w:lastColumn="0" w:oddVBand="0" w:evenVBand="0" w:oddHBand="0" w:evenHBand="0" w:firstRowFirstColumn="0" w:firstRowLastColumn="0" w:lastRowFirstColumn="0" w:lastRowLastColumn="0"/>
-            </w:pPr>
+            <w:r>
+              <w:rPr>
+                <w:b w:val="0"/>
+                <w:bCs w:val="0"/>
+              </w:rPr>
+              <w:t>User</w:t>
+            </w:r>
+          </w:p>
+          <w:p/>
+          <w:p>
+            <w:pPr>
+              <w:rPr>
+                <w:b w:val="0"/>
+                <w:bCs w:val="0"/>
+              </w:rPr>
+            </w:pPr>
+          </w:p>
+        </w:tc>
+        <w:tc>
+          <w:tcPr>
+            <w:tcW w:w="1662" w:type="dxa"/>
+          </w:tcPr>
+          <w:p>
+            <w:pPr>
+              <w:cnfStyle w:val="000000000000" w:firstRow="0" w:lastRow="0" w:firstColumn="0" w:lastColumn="0" w:oddVBand="0" w:evenVBand="0" w:oddHBand="0" w:evenHBand="0" w:firstRowFirstColumn="0" w:firstRowLastColumn="0" w:lastRowFirstColumn="0" w:lastRowLastColumn="0"/>
+            </w:pPr>
+            <w:proofErr w:type="spellStart"/>
             <w:r>
               <w:t>Entity</w:t>
             </w:r>
-          </w:p>
-        </w:tc>
-        <w:tc>
-          <w:tcPr>
-            <w:tcW w:w="5939" w:type="dxa"/>
-          </w:tcPr>
-          <w:p>
-            <w:pPr>
-              <w:cnfStyle w:val="000000000000" w:firstRow="0" w:lastRow="0" w:firstColumn="0" w:lastColumn="0" w:oddVBand="0" w:evenVBand="0" w:oddHBand="0" w:evenHBand="0" w:firstRowFirstColumn="0" w:firstRowLastColumn="0" w:lastRowFirstColumn="0" w:lastRowLastColumn="0"/>
-            </w:pPr>
-            <w:r>
-              <w:t>Entità che contiene le informazioni persistenti su un determinato utente, compreso il tipo (utente standard, admin) e il punteggio di abilità personale</w:t>
+            <w:proofErr w:type="spellEnd"/>
+          </w:p>
+        </w:tc>
+        <w:tc>
+          <w:tcPr>
+            <w:tcW w:w="5939" w:type="dxa"/>
+          </w:tcPr>
+          <w:p>
+            <w:pPr>
+              <w:cnfStyle w:val="000000000000" w:firstRow="0" w:lastRow="0" w:firstColumn="0" w:lastColumn="0" w:oddVBand="0" w:evenVBand="0" w:oddHBand="0" w:evenHBand="0" w:firstRowFirstColumn="0" w:firstRowLastColumn="0" w:lastRowFirstColumn="0" w:lastRowLastColumn="0"/>
+            </w:pPr>
+            <w:r>
+              <w:t>Entità che contiene le informazioni persistenti su un determinato utente</w:t>
+            </w:r>
+            <w:r>
+              <w:t xml:space="preserve"> re</w:t>
+            </w:r>
+            <w:r>
+              <w:t>gistrato, compreso</w:t>
+            </w:r>
+            <w:r>
+              <w:t xml:space="preserve"> il</w:t>
+            </w:r>
+            <w:r>
+              <w:t xml:space="preserve"> suo</w:t>
+            </w:r>
+            <w:r>
+              <w:t xml:space="preserve"> punteggio di abilità personale</w:t>
             </w:r>
           </w:p>
         </w:tc>
@@ -1787,21 +1935,77 @@
                 <w:b w:val="0"/>
                 <w:bCs w:val="0"/>
               </w:rPr>
-              <w:t>ListData</w:t>
-            </w:r>
-          </w:p>
-        </w:tc>
-        <w:tc>
-          <w:tcPr>
-            <w:tcW w:w="1662" w:type="dxa"/>
-          </w:tcPr>
-          <w:p>
-            <w:pPr>
-              <w:cnfStyle w:val="000000000000" w:firstRow="0" w:lastRow="0" w:firstColumn="0" w:lastColumn="0" w:oddVBand="0" w:evenVBand="0" w:oddHBand="0" w:evenHBand="0" w:firstRowFirstColumn="0" w:firstRowLastColumn="0" w:lastRowFirstColumn="0" w:lastRowLastColumn="0"/>
-            </w:pPr>
+              <w:t>Admin</w:t>
+            </w:r>
+          </w:p>
+        </w:tc>
+        <w:tc>
+          <w:tcPr>
+            <w:tcW w:w="1662" w:type="dxa"/>
+          </w:tcPr>
+          <w:p>
+            <w:pPr>
+              <w:cnfStyle w:val="000000000000" w:firstRow="0" w:lastRow="0" w:firstColumn="0" w:lastColumn="0" w:oddVBand="0" w:evenVBand="0" w:oddHBand="0" w:evenHBand="0" w:firstRowFirstColumn="0" w:firstRowLastColumn="0" w:lastRowFirstColumn="0" w:lastRowLastColumn="0"/>
+            </w:pPr>
+            <w:proofErr w:type="spellStart"/>
             <w:r>
               <w:t>Entity</w:t>
             </w:r>
+            <w:proofErr w:type="spellEnd"/>
+          </w:p>
+        </w:tc>
+        <w:tc>
+          <w:tcPr>
+            <w:tcW w:w="5939" w:type="dxa"/>
+          </w:tcPr>
+          <w:p>
+            <w:pPr>
+              <w:cnfStyle w:val="000000000000" w:firstRow="0" w:lastRow="0" w:firstColumn="0" w:lastColumn="0" w:oddVBand="0" w:evenVBand="0" w:oddHBand="0" w:evenHBand="0" w:firstRowFirstColumn="0" w:firstRowLastColumn="0" w:lastRowFirstColumn="0" w:lastRowLastColumn="0"/>
+            </w:pPr>
+            <w:r>
+              <w:t>Entità che contiene le informazioni persistenti di un determinato amministratore</w:t>
+            </w:r>
+          </w:p>
+        </w:tc>
+      </w:tr>
+      <w:tr>
+        <w:trPr>
+          <w:trHeight w:val="270"/>
+        </w:trPr>
+        <w:tc>
+          <w:tcPr>
+            <w:cnfStyle w:val="001000000000" w:firstRow="0" w:lastRow="0" w:firstColumn="1" w:lastColumn="0" w:oddVBand="0" w:evenVBand="0" w:oddHBand="0" w:evenHBand="0" w:firstRowFirstColumn="0" w:firstRowLastColumn="0" w:lastRowFirstColumn="0" w:lastRowLastColumn="0"/>
+            <w:tcW w:w="2317" w:type="dxa"/>
+          </w:tcPr>
+          <w:p>
+            <w:pPr>
+              <w:rPr>
+                <w:b w:val="0"/>
+                <w:bCs w:val="0"/>
+              </w:rPr>
+            </w:pPr>
+            <w:r>
+              <w:rPr>
+                <w:b w:val="0"/>
+                <w:bCs w:val="0"/>
+              </w:rPr>
+              <w:t>List</w:t>
+            </w:r>
+          </w:p>
+        </w:tc>
+        <w:tc>
+          <w:tcPr>
+            <w:tcW w:w="1662" w:type="dxa"/>
+          </w:tcPr>
+          <w:p>
+            <w:pPr>
+              <w:cnfStyle w:val="000000000000" w:firstRow="0" w:lastRow="0" w:firstColumn="0" w:lastColumn="0" w:oddVBand="0" w:evenVBand="0" w:oddHBand="0" w:evenHBand="0" w:firstRowFirstColumn="0" w:firstRowLastColumn="0" w:lastRowFirstColumn="0" w:lastRowLastColumn="0"/>
+            </w:pPr>
+            <w:proofErr w:type="spellStart"/>
+            <w:r>
+              <w:t>Entity</w:t>
+            </w:r>
+            <w:proofErr w:type="spellEnd"/>
           </w:p>
         </w:tc>
         <w:tc>
@@ -1839,21 +2043,23 @@
                 <w:b w:val="0"/>
                 <w:bCs w:val="0"/>
               </w:rPr>
-              <w:t>VoteData</w:t>
-            </w:r>
-          </w:p>
-        </w:tc>
-        <w:tc>
-          <w:tcPr>
-            <w:tcW w:w="1662" w:type="dxa"/>
-          </w:tcPr>
-          <w:p>
-            <w:pPr>
-              <w:cnfStyle w:val="000000000000" w:firstRow="0" w:lastRow="0" w:firstColumn="0" w:lastColumn="0" w:oddVBand="0" w:evenVBand="0" w:oddHBand="0" w:evenHBand="0" w:firstRowFirstColumn="0" w:firstRowLastColumn="0" w:lastRowFirstColumn="0" w:lastRowLastColumn="0"/>
-            </w:pPr>
+              <w:t>Vote</w:t>
+            </w:r>
+          </w:p>
+        </w:tc>
+        <w:tc>
+          <w:tcPr>
+            <w:tcW w:w="1662" w:type="dxa"/>
+          </w:tcPr>
+          <w:p>
+            <w:pPr>
+              <w:cnfStyle w:val="000000000000" w:firstRow="0" w:lastRow="0" w:firstColumn="0" w:lastColumn="0" w:oddVBand="0" w:evenVBand="0" w:oddHBand="0" w:evenHBand="0" w:firstRowFirstColumn="0" w:firstRowLastColumn="0" w:lastRowFirstColumn="0" w:lastRowLastColumn="0"/>
+            </w:pPr>
+            <w:proofErr w:type="spellStart"/>
             <w:r>
               <w:t>Entity</w:t>
             </w:r>
+            <w:proofErr w:type="spellEnd"/>
           </w:p>
         </w:tc>
         <w:tc>
@@ -1891,33 +2097,38 @@
                 <w:b w:val="0"/>
                 <w:bCs w:val="0"/>
               </w:rPr>
-              <w:t>CommentData</w:t>
-            </w:r>
-          </w:p>
-        </w:tc>
-        <w:tc>
-          <w:tcPr>
-            <w:tcW w:w="1662" w:type="dxa"/>
-          </w:tcPr>
-          <w:p>
-            <w:pPr>
-              <w:cnfStyle w:val="000000000000" w:firstRow="0" w:lastRow="0" w:firstColumn="0" w:lastColumn="0" w:oddVBand="0" w:evenVBand="0" w:oddHBand="0" w:evenHBand="0" w:firstRowFirstColumn="0" w:firstRowLastColumn="0" w:lastRowFirstColumn="0" w:lastRowLastColumn="0"/>
-            </w:pPr>
+              <w:t>Like</w:t>
+            </w:r>
+          </w:p>
+        </w:tc>
+        <w:tc>
+          <w:tcPr>
+            <w:tcW w:w="1662" w:type="dxa"/>
+          </w:tcPr>
+          <w:p>
+            <w:pPr>
+              <w:cnfStyle w:val="000000000000" w:firstRow="0" w:lastRow="0" w:firstColumn="0" w:lastColumn="0" w:oddVBand="0" w:evenVBand="0" w:oddHBand="0" w:evenHBand="0" w:firstRowFirstColumn="0" w:firstRowLastColumn="0" w:lastRowFirstColumn="0" w:lastRowLastColumn="0"/>
+            </w:pPr>
+            <w:proofErr w:type="spellStart"/>
             <w:r>
               <w:t>Entity</w:t>
             </w:r>
-          </w:p>
-        </w:tc>
-        <w:tc>
-          <w:tcPr>
-            <w:tcW w:w="5939" w:type="dxa"/>
-          </w:tcPr>
-          <w:p>
-            <w:pPr>
-              <w:cnfStyle w:val="000000000000" w:firstRow="0" w:lastRow="0" w:firstColumn="0" w:lastColumn="0" w:oddVBand="0" w:evenVBand="0" w:oddHBand="0" w:evenHBand="0" w:firstRowFirstColumn="0" w:firstRowLastColumn="0" w:lastRowFirstColumn="0" w:lastRowLastColumn="0"/>
-            </w:pPr>
-            <w:r>
-              <w:t>Sotto-entità che mostra i dati relativi ai commenti/thread pubblicati da un utente per specifici giochi</w:t>
+            <w:proofErr w:type="spellEnd"/>
+          </w:p>
+        </w:tc>
+        <w:tc>
+          <w:tcPr>
+            <w:tcW w:w="5939" w:type="dxa"/>
+          </w:tcPr>
+          <w:p>
+            <w:pPr>
+              <w:cnfStyle w:val="000000000000" w:firstRow="0" w:lastRow="0" w:firstColumn="0" w:lastColumn="0" w:oddVBand="0" w:evenVBand="0" w:oddHBand="0" w:evenHBand="0" w:firstRowFirstColumn="0" w:firstRowLastColumn="0" w:lastRowFirstColumn="0" w:lastRowLastColumn="0"/>
+            </w:pPr>
+            <w:r>
+              <w:t>Sotto-entità che tiene traccia dei commen</w:t>
+            </w:r>
+            <w:r>
+              <w:t>ti altrui a cui l’utente ha dato il like</w:t>
             </w:r>
           </w:p>
         </w:tc>
@@ -1938,39 +2149,112 @@
                 <w:bCs w:val="0"/>
               </w:rPr>
             </w:pPr>
-            <w:r>
-              <w:rPr>
-                <w:b w:val="0"/>
-                <w:bCs w:val="0"/>
-              </w:rPr>
-              <w:t>RequestData</w:t>
-            </w:r>
-          </w:p>
-        </w:tc>
-        <w:tc>
-          <w:tcPr>
-            <w:tcW w:w="1662" w:type="dxa"/>
-          </w:tcPr>
-          <w:p>
-            <w:pPr>
-              <w:cnfStyle w:val="000000000000" w:firstRow="0" w:lastRow="0" w:firstColumn="0" w:lastColumn="0" w:oddVBand="0" w:evenVBand="0" w:oddHBand="0" w:evenHBand="0" w:firstRowFirstColumn="0" w:firstRowLastColumn="0" w:lastRowFirstColumn="0" w:lastRowLastColumn="0"/>
-            </w:pPr>
+            <w:proofErr w:type="spellStart"/>
+            <w:r>
+              <w:rPr>
+                <w:b w:val="0"/>
+                <w:bCs w:val="0"/>
+              </w:rPr>
+              <w:t>Comment</w:t>
+            </w:r>
+            <w:proofErr w:type="spellEnd"/>
+          </w:p>
+        </w:tc>
+        <w:tc>
+          <w:tcPr>
+            <w:tcW w:w="1662" w:type="dxa"/>
+          </w:tcPr>
+          <w:p>
+            <w:pPr>
+              <w:cnfStyle w:val="000000000000" w:firstRow="0" w:lastRow="0" w:firstColumn="0" w:lastColumn="0" w:oddVBand="0" w:evenVBand="0" w:oddHBand="0" w:evenHBand="0" w:firstRowFirstColumn="0" w:firstRowLastColumn="0" w:lastRowFirstColumn="0" w:lastRowLastColumn="0"/>
+            </w:pPr>
+            <w:proofErr w:type="spellStart"/>
             <w:r>
               <w:t>Entity</w:t>
             </w:r>
-          </w:p>
-        </w:tc>
-        <w:tc>
-          <w:tcPr>
-            <w:tcW w:w="5939" w:type="dxa"/>
-          </w:tcPr>
-          <w:p>
-            <w:pPr>
-              <w:cnfStyle w:val="000000000000" w:firstRow="0" w:lastRow="0" w:firstColumn="0" w:lastColumn="0" w:oddVBand="0" w:evenVBand="0" w:oddHBand="0" w:evenHBand="0" w:firstRowFirstColumn="0" w:firstRowLastColumn="0" w:lastRowFirstColumn="0" w:lastRowLastColumn="0"/>
-            </w:pPr>
-            <w:r>
-              <w:t>Entità che mostra il tipo di richiesta inviata all’admin per l’aggiunta di giochi o thread</w:t>
-            </w:r>
+            <w:proofErr w:type="spellEnd"/>
+          </w:p>
+        </w:tc>
+        <w:tc>
+          <w:tcPr>
+            <w:tcW w:w="5939" w:type="dxa"/>
+          </w:tcPr>
+          <w:p>
+            <w:pPr>
+              <w:cnfStyle w:val="000000000000" w:firstRow="0" w:lastRow="0" w:firstColumn="0" w:lastColumn="0" w:oddVBand="0" w:evenVBand="0" w:oddHBand="0" w:evenHBand="0" w:firstRowFirstColumn="0" w:firstRowLastColumn="0" w:lastRowFirstColumn="0" w:lastRowLastColumn="0"/>
+            </w:pPr>
+            <w:r>
+              <w:t>Sotto-entità che mostra i dati relativi ai commenti/</w:t>
+            </w:r>
+            <w:proofErr w:type="spellStart"/>
+            <w:r>
+              <w:t>thread</w:t>
+            </w:r>
+            <w:proofErr w:type="spellEnd"/>
+            <w:r>
+              <w:t xml:space="preserve"> pubblicati da un utente per specifici giochi</w:t>
+            </w:r>
+          </w:p>
+        </w:tc>
+      </w:tr>
+      <w:tr>
+        <w:trPr>
+          <w:trHeight w:val="270"/>
+        </w:trPr>
+        <w:tc>
+          <w:tcPr>
+            <w:cnfStyle w:val="001000000000" w:firstRow="0" w:lastRow="0" w:firstColumn="1" w:lastColumn="0" w:oddVBand="0" w:evenVBand="0" w:oddHBand="0" w:evenHBand="0" w:firstRowFirstColumn="0" w:firstRowLastColumn="0" w:lastRowFirstColumn="0" w:lastRowLastColumn="0"/>
+            <w:tcW w:w="2317" w:type="dxa"/>
+          </w:tcPr>
+          <w:p>
+            <w:pPr>
+              <w:rPr>
+                <w:b w:val="0"/>
+                <w:bCs w:val="0"/>
+              </w:rPr>
+            </w:pPr>
+            <w:proofErr w:type="spellStart"/>
+            <w:r>
+              <w:rPr>
+                <w:b w:val="0"/>
+                <w:bCs w:val="0"/>
+              </w:rPr>
+              <w:t>Request</w:t>
+            </w:r>
+            <w:proofErr w:type="spellEnd"/>
+          </w:p>
+        </w:tc>
+        <w:tc>
+          <w:tcPr>
+            <w:tcW w:w="1662" w:type="dxa"/>
+          </w:tcPr>
+          <w:p>
+            <w:pPr>
+              <w:cnfStyle w:val="000000000000" w:firstRow="0" w:lastRow="0" w:firstColumn="0" w:lastColumn="0" w:oddVBand="0" w:evenVBand="0" w:oddHBand="0" w:evenHBand="0" w:firstRowFirstColumn="0" w:firstRowLastColumn="0" w:lastRowFirstColumn="0" w:lastRowLastColumn="0"/>
+            </w:pPr>
+            <w:proofErr w:type="spellStart"/>
+            <w:r>
+              <w:t>Entity</w:t>
+            </w:r>
+            <w:proofErr w:type="spellEnd"/>
+          </w:p>
+        </w:tc>
+        <w:tc>
+          <w:tcPr>
+            <w:tcW w:w="5939" w:type="dxa"/>
+          </w:tcPr>
+          <w:p>
+            <w:pPr>
+              <w:cnfStyle w:val="000000000000" w:firstRow="0" w:lastRow="0" w:firstColumn="0" w:lastColumn="0" w:oddVBand="0" w:evenVBand="0" w:oddHBand="0" w:evenHBand="0" w:firstRowFirstColumn="0" w:firstRowLastColumn="0" w:lastRowFirstColumn="0" w:lastRowLastColumn="0"/>
+            </w:pPr>
+            <w:r>
+              <w:t xml:space="preserve">Entità che mostra il tipo di richiesta inviata all’admin per l’aggiunta di giochi o </w:t>
+            </w:r>
+            <w:proofErr w:type="spellStart"/>
+            <w:r>
+              <w:t>thread</w:t>
+            </w:r>
+            <w:proofErr w:type="spellEnd"/>
           </w:p>
         </w:tc>
       </w:tr>

</xml_diff>

<commit_message>
Aggiunti sequence diagram per autenticazione e navigazione, aggiustato object model
</commit_message>
<xml_diff>
--- a/Documentazione/Object Model.docx
+++ b/Documentazione/Object Model.docx
@@ -22,7 +22,7 @@
         <w:tc>
           <w:tcPr>
             <w:cnfStyle w:val="001000000000" w:firstRow="0" w:lastRow="0" w:firstColumn="1" w:lastColumn="0" w:oddVBand="0" w:evenVBand="0" w:oddHBand="0" w:evenHBand="0" w:firstRowFirstColumn="0" w:firstRowLastColumn="0" w:lastRowFirstColumn="0" w:lastRowLastColumn="0"/>
-            <w:tcW w:w="2597" w:type="dxa"/>
+            <w:tcW w:w="2817" w:type="dxa"/>
           </w:tcPr>
           <w:p>
             <w:pPr>
@@ -35,7 +35,7 @@
         </w:tc>
         <w:tc>
           <w:tcPr>
-            <w:tcW w:w="1627" w:type="dxa"/>
+            <w:tcW w:w="1599" w:type="dxa"/>
           </w:tcPr>
           <w:p>
             <w:pPr>
@@ -49,7 +49,7 @@
         </w:tc>
         <w:tc>
           <w:tcPr>
-            <w:tcW w:w="5694" w:type="dxa"/>
+            <w:tcW w:w="5502" w:type="dxa"/>
           </w:tcPr>
           <w:p>
             <w:pPr>
@@ -69,7 +69,7 @@
         <w:tc>
           <w:tcPr>
             <w:cnfStyle w:val="001000000000" w:firstRow="0" w:lastRow="0" w:firstColumn="1" w:lastColumn="0" w:oddVBand="0" w:evenVBand="0" w:oddHBand="0" w:evenHBand="0" w:firstRowFirstColumn="0" w:firstRowLastColumn="0" w:lastRowFirstColumn="0" w:lastRowLastColumn="0"/>
-            <w:tcW w:w="2597" w:type="dxa"/>
+            <w:tcW w:w="2817" w:type="dxa"/>
           </w:tcPr>
           <w:p>
             <w:pPr>
@@ -112,7 +112,7 @@
         </w:tc>
         <w:tc>
           <w:tcPr>
-            <w:tcW w:w="1627" w:type="dxa"/>
+            <w:tcW w:w="1599" w:type="dxa"/>
           </w:tcPr>
           <w:p>
             <w:pPr>
@@ -127,7 +127,7 @@
         </w:tc>
         <w:tc>
           <w:tcPr>
-            <w:tcW w:w="5694" w:type="dxa"/>
+            <w:tcW w:w="5502" w:type="dxa"/>
           </w:tcPr>
           <w:p>
             <w:pPr>
@@ -151,7 +151,7 @@
         <w:tc>
           <w:tcPr>
             <w:cnfStyle w:val="001000000000" w:firstRow="0" w:lastRow="0" w:firstColumn="1" w:lastColumn="0" w:oddVBand="0" w:evenVBand="0" w:oddHBand="0" w:evenHBand="0" w:firstRowFirstColumn="0" w:firstRowLastColumn="0" w:lastRowFirstColumn="0" w:lastRowLastColumn="0"/>
-            <w:tcW w:w="2597" w:type="dxa"/>
+            <w:tcW w:w="2817" w:type="dxa"/>
           </w:tcPr>
           <w:p>
             <w:proofErr w:type="spellStart"/>
@@ -188,7 +188,7 @@
         </w:tc>
         <w:tc>
           <w:tcPr>
-            <w:tcW w:w="1627" w:type="dxa"/>
+            <w:tcW w:w="1599" w:type="dxa"/>
           </w:tcPr>
           <w:p>
             <w:pPr>
@@ -203,7 +203,7 @@
         </w:tc>
         <w:tc>
           <w:tcPr>
-            <w:tcW w:w="5694" w:type="dxa"/>
+            <w:tcW w:w="5502" w:type="dxa"/>
           </w:tcPr>
           <w:p>
             <w:pPr>
@@ -222,7 +222,7 @@
         <w:tc>
           <w:tcPr>
             <w:cnfStyle w:val="001000000000" w:firstRow="0" w:lastRow="0" w:firstColumn="1" w:lastColumn="0" w:oddVBand="0" w:evenVBand="0" w:oddHBand="0" w:evenHBand="0" w:firstRowFirstColumn="0" w:firstRowLastColumn="0" w:lastRowFirstColumn="0" w:lastRowLastColumn="0"/>
-            <w:tcW w:w="2597" w:type="dxa"/>
+            <w:tcW w:w="2817" w:type="dxa"/>
           </w:tcPr>
           <w:p>
             <w:pPr>
@@ -242,7 +242,7 @@
         </w:tc>
         <w:tc>
           <w:tcPr>
-            <w:tcW w:w="1627" w:type="dxa"/>
+            <w:tcW w:w="1599" w:type="dxa"/>
           </w:tcPr>
           <w:p>
             <w:pPr>
@@ -257,7 +257,7 @@
         </w:tc>
         <w:tc>
           <w:tcPr>
-            <w:tcW w:w="5694" w:type="dxa"/>
+            <w:tcW w:w="5502" w:type="dxa"/>
           </w:tcPr>
           <w:p>
             <w:pPr>
@@ -276,7 +276,7 @@
         <w:tc>
           <w:tcPr>
             <w:cnfStyle w:val="001000000000" w:firstRow="0" w:lastRow="0" w:firstColumn="1" w:lastColumn="0" w:oddVBand="0" w:evenVBand="0" w:oddHBand="0" w:evenHBand="0" w:firstRowFirstColumn="0" w:firstRowLastColumn="0" w:lastRowFirstColumn="0" w:lastRowLastColumn="0"/>
-            <w:tcW w:w="2597" w:type="dxa"/>
+            <w:tcW w:w="2817" w:type="dxa"/>
           </w:tcPr>
           <w:p>
             <w:pPr>
@@ -298,7 +298,7 @@
         </w:tc>
         <w:tc>
           <w:tcPr>
-            <w:tcW w:w="1627" w:type="dxa"/>
+            <w:tcW w:w="1599" w:type="dxa"/>
           </w:tcPr>
           <w:p>
             <w:pPr>
@@ -313,7 +313,7 @@
         </w:tc>
         <w:tc>
           <w:tcPr>
-            <w:tcW w:w="5694" w:type="dxa"/>
+            <w:tcW w:w="5502" w:type="dxa"/>
           </w:tcPr>
           <w:p>
             <w:pPr>
@@ -332,7 +332,7 @@
         <w:tc>
           <w:tcPr>
             <w:cnfStyle w:val="001000000000" w:firstRow="0" w:lastRow="0" w:firstColumn="1" w:lastColumn="0" w:oddVBand="0" w:evenVBand="0" w:oddHBand="0" w:evenHBand="0" w:firstRowFirstColumn="0" w:firstRowLastColumn="0" w:lastRowFirstColumn="0" w:lastRowLastColumn="0"/>
-            <w:tcW w:w="2597" w:type="dxa"/>
+            <w:tcW w:w="2817" w:type="dxa"/>
           </w:tcPr>
           <w:p>
             <w:pPr>
@@ -354,7 +354,7 @@
         </w:tc>
         <w:tc>
           <w:tcPr>
-            <w:tcW w:w="1627" w:type="dxa"/>
+            <w:tcW w:w="1599" w:type="dxa"/>
           </w:tcPr>
           <w:p>
             <w:pPr>
@@ -369,7 +369,7 @@
         </w:tc>
         <w:tc>
           <w:tcPr>
-            <w:tcW w:w="5694" w:type="dxa"/>
+            <w:tcW w:w="5502" w:type="dxa"/>
           </w:tcPr>
           <w:p>
             <w:pPr>
@@ -388,22 +388,22 @@
         <w:tc>
           <w:tcPr>
             <w:cnfStyle w:val="001000000000" w:firstRow="0" w:lastRow="0" w:firstColumn="1" w:lastColumn="0" w:oddVBand="0" w:evenVBand="0" w:oddHBand="0" w:evenHBand="0" w:firstRowFirstColumn="0" w:firstRowLastColumn="0" w:lastRowFirstColumn="0" w:lastRowLastColumn="0"/>
-            <w:tcW w:w="2597" w:type="dxa"/>
-          </w:tcPr>
-          <w:p>
-            <w:pPr>
-              <w:rPr>
-                <w:b w:val="0"/>
-                <w:bCs w:val="0"/>
-              </w:rPr>
-            </w:pPr>
-            <w:proofErr w:type="spellStart"/>
-            <w:r>
-              <w:rPr>
-                <w:b w:val="0"/>
-                <w:bCs w:val="0"/>
-              </w:rPr>
-              <w:t>Vote_</w:t>
+            <w:tcW w:w="2817" w:type="dxa"/>
+          </w:tcPr>
+          <w:p>
+            <w:pPr>
+              <w:rPr>
+                <w:b w:val="0"/>
+                <w:bCs w:val="0"/>
+              </w:rPr>
+            </w:pPr>
+            <w:proofErr w:type="spellStart"/>
+            <w:r>
+              <w:rPr>
+                <w:b w:val="0"/>
+                <w:bCs w:val="0"/>
+              </w:rPr>
+              <w:t>Like_</w:t>
             </w:r>
             <w:r>
               <w:rPr>
@@ -424,7 +424,7 @@
         </w:tc>
         <w:tc>
           <w:tcPr>
-            <w:tcW w:w="1627" w:type="dxa"/>
+            <w:tcW w:w="1599" w:type="dxa"/>
           </w:tcPr>
           <w:p>
             <w:pPr>
@@ -439,14 +439,347 @@
         </w:tc>
         <w:tc>
           <w:tcPr>
-            <w:tcW w:w="5694" w:type="dxa"/>
-          </w:tcPr>
-          <w:p>
-            <w:pPr>
-              <w:cnfStyle w:val="000000000000" w:firstRow="0" w:lastRow="0" w:firstColumn="0" w:lastColumn="0" w:oddVBand="0" w:evenVBand="0" w:oddHBand="0" w:evenHBand="0" w:firstRowFirstColumn="0" w:firstRowLastColumn="0" w:lastRowFirstColumn="0" w:lastRowLastColumn="0"/>
-            </w:pPr>
-            <w:r>
-              <w:t>Campo per dare una valutazione ad un elemento, da utente registrato</w:t>
+            <w:tcW w:w="5502" w:type="dxa"/>
+          </w:tcPr>
+          <w:p>
+            <w:pPr>
+              <w:cnfStyle w:val="000000000000" w:firstRow="0" w:lastRow="0" w:firstColumn="0" w:lastColumn="0" w:oddVBand="0" w:evenVBand="0" w:oddHBand="0" w:evenHBand="0" w:firstRowFirstColumn="0" w:firstRowLastColumn="0" w:lastRowFirstColumn="0" w:lastRowLastColumn="0"/>
+            </w:pPr>
+            <w:r>
+              <w:t>Consente di</w:t>
+            </w:r>
+            <w:r>
+              <w:t xml:space="preserve"> mettere “mi piace” ad un commento</w:t>
+            </w:r>
+            <w:r>
+              <w:t xml:space="preserve"> o toglierlo se era già stato messo</w:t>
+            </w:r>
+          </w:p>
+        </w:tc>
+      </w:tr>
+      <w:tr>
+        <w:trPr>
+          <w:trHeight w:val="525"/>
+        </w:trPr>
+        <w:tc>
+          <w:tcPr>
+            <w:cnfStyle w:val="001000000000" w:firstRow="0" w:lastRow="0" w:firstColumn="1" w:lastColumn="0" w:oddVBand="0" w:evenVBand="0" w:oddHBand="0" w:evenHBand="0" w:firstRowFirstColumn="0" w:firstRowLastColumn="0" w:lastRowFirstColumn="0" w:lastRowLastColumn="0"/>
+            <w:tcW w:w="2817" w:type="dxa"/>
+          </w:tcPr>
+          <w:p>
+            <w:pPr>
+              <w:rPr>
+                <w:b w:val="0"/>
+                <w:bCs w:val="0"/>
+              </w:rPr>
+            </w:pPr>
+            <w:proofErr w:type="spellStart"/>
+            <w:r>
+              <w:rPr>
+                <w:b w:val="0"/>
+                <w:bCs w:val="0"/>
+              </w:rPr>
+              <w:t>Comment</w:t>
+            </w:r>
+            <w:r>
+              <w:rPr>
+                <w:b w:val="0"/>
+                <w:bCs w:val="0"/>
+              </w:rPr>
+              <w:t>_boundary</w:t>
+            </w:r>
+            <w:proofErr w:type="spellEnd"/>
+          </w:p>
+        </w:tc>
+        <w:tc>
+          <w:tcPr>
+            <w:tcW w:w="1599" w:type="dxa"/>
+          </w:tcPr>
+          <w:p>
+            <w:pPr>
+              <w:cnfStyle w:val="000000000000" w:firstRow="0" w:lastRow="0" w:firstColumn="0" w:lastColumn="0" w:oddVBand="0" w:evenVBand="0" w:oddHBand="0" w:evenHBand="0" w:firstRowFirstColumn="0" w:firstRowLastColumn="0" w:lastRowFirstColumn="0" w:lastRowLastColumn="0"/>
+            </w:pPr>
+            <w:proofErr w:type="spellStart"/>
+            <w:r>
+              <w:t>Boundary</w:t>
+            </w:r>
+            <w:proofErr w:type="spellEnd"/>
+          </w:p>
+        </w:tc>
+        <w:tc>
+          <w:tcPr>
+            <w:tcW w:w="5502" w:type="dxa"/>
+          </w:tcPr>
+          <w:p>
+            <w:pPr>
+              <w:cnfStyle w:val="000000000000" w:firstRow="0" w:lastRow="0" w:firstColumn="0" w:lastColumn="0" w:oddVBand="0" w:evenVBand="0" w:oddHBand="0" w:evenHBand="0" w:firstRowFirstColumn="0" w:firstRowLastColumn="0" w:lastRowFirstColumn="0" w:lastRowLastColumn="0"/>
+            </w:pPr>
+            <w:r>
+              <w:t>Un</w:t>
+            </w:r>
+            <w:r>
+              <w:t>o specifico</w:t>
+            </w:r>
+            <w:r>
+              <w:t xml:space="preserve"> commento in una discussione</w:t>
+            </w:r>
+          </w:p>
+        </w:tc>
+      </w:tr>
+      <w:tr>
+        <w:trPr>
+          <w:trHeight w:val="270"/>
+        </w:trPr>
+        <w:tc>
+          <w:tcPr>
+            <w:cnfStyle w:val="001000000000" w:firstRow="0" w:lastRow="0" w:firstColumn="1" w:lastColumn="0" w:oddVBand="0" w:evenVBand="0" w:oddHBand="0" w:evenHBand="0" w:firstRowFirstColumn="0" w:firstRowLastColumn="0" w:lastRowFirstColumn="0" w:lastRowLastColumn="0"/>
+            <w:tcW w:w="2817" w:type="dxa"/>
+          </w:tcPr>
+          <w:p>
+            <w:pPr>
+              <w:rPr>
+                <w:b w:val="0"/>
+                <w:bCs w:val="0"/>
+              </w:rPr>
+            </w:pPr>
+            <w:proofErr w:type="spellStart"/>
+            <w:r>
+              <w:rPr>
+                <w:b w:val="0"/>
+                <w:bCs w:val="0"/>
+              </w:rPr>
+              <w:t>SearchBar</w:t>
+            </w:r>
+            <w:r>
+              <w:rPr>
+                <w:b w:val="0"/>
+                <w:bCs w:val="0"/>
+              </w:rPr>
+              <w:t>_boundary</w:t>
+            </w:r>
+            <w:proofErr w:type="spellEnd"/>
+          </w:p>
+        </w:tc>
+        <w:tc>
+          <w:tcPr>
+            <w:tcW w:w="1599" w:type="dxa"/>
+          </w:tcPr>
+          <w:p>
+            <w:pPr>
+              <w:cnfStyle w:val="000000000000" w:firstRow="0" w:lastRow="0" w:firstColumn="0" w:lastColumn="0" w:oddVBand="0" w:evenVBand="0" w:oddHBand="0" w:evenHBand="0" w:firstRowFirstColumn="0" w:firstRowLastColumn="0" w:lastRowFirstColumn="0" w:lastRowLastColumn="0"/>
+            </w:pPr>
+            <w:proofErr w:type="spellStart"/>
+            <w:r>
+              <w:t>Boundary</w:t>
+            </w:r>
+            <w:proofErr w:type="spellEnd"/>
+          </w:p>
+        </w:tc>
+        <w:tc>
+          <w:tcPr>
+            <w:tcW w:w="5502" w:type="dxa"/>
+          </w:tcPr>
+          <w:p>
+            <w:pPr>
+              <w:cnfStyle w:val="000000000000" w:firstRow="0" w:lastRow="0" w:firstColumn="0" w:lastColumn="0" w:oddVBand="0" w:evenVBand="0" w:oddHBand="0" w:evenHBand="0" w:firstRowFirstColumn="0" w:firstRowLastColumn="0" w:lastRowFirstColumn="0" w:lastRowLastColumn="0"/>
+            </w:pPr>
+            <w:r>
+              <w:t>Barra di ricerca per effettuare una ricerca</w:t>
+            </w:r>
+            <w:r>
+              <w:t xml:space="preserve"> di giochi</w:t>
+            </w:r>
+            <w:r>
+              <w:t xml:space="preserve"> per parola chiave</w:t>
+            </w:r>
+          </w:p>
+        </w:tc>
+      </w:tr>
+      <w:tr>
+        <w:trPr>
+          <w:trHeight w:val="270"/>
+        </w:trPr>
+        <w:tc>
+          <w:tcPr>
+            <w:cnfStyle w:val="001000000000" w:firstRow="0" w:lastRow="0" w:firstColumn="1" w:lastColumn="0" w:oddVBand="0" w:evenVBand="0" w:oddHBand="0" w:evenHBand="0" w:firstRowFirstColumn="0" w:firstRowLastColumn="0" w:lastRowFirstColumn="0" w:lastRowLastColumn="0"/>
+            <w:tcW w:w="2817" w:type="dxa"/>
+          </w:tcPr>
+          <w:p>
+            <w:pPr>
+              <w:rPr>
+                <w:b w:val="0"/>
+                <w:bCs w:val="0"/>
+              </w:rPr>
+            </w:pPr>
+            <w:proofErr w:type="spellStart"/>
+            <w:r>
+              <w:rPr>
+                <w:b w:val="0"/>
+                <w:bCs w:val="0"/>
+              </w:rPr>
+              <w:t>GameSort_</w:t>
+            </w:r>
+            <w:r>
+              <w:rPr>
+                <w:b w:val="0"/>
+                <w:bCs w:val="0"/>
+              </w:rPr>
+              <w:t>B</w:t>
+            </w:r>
+            <w:r>
+              <w:rPr>
+                <w:b w:val="0"/>
+                <w:bCs w:val="0"/>
+              </w:rPr>
+              <w:t>oundary</w:t>
+            </w:r>
+            <w:proofErr w:type="spellEnd"/>
+          </w:p>
+        </w:tc>
+        <w:tc>
+          <w:tcPr>
+            <w:tcW w:w="1599" w:type="dxa"/>
+          </w:tcPr>
+          <w:p>
+            <w:pPr>
+              <w:cnfStyle w:val="000000000000" w:firstRow="0" w:lastRow="0" w:firstColumn="0" w:lastColumn="0" w:oddVBand="0" w:evenVBand="0" w:oddHBand="0" w:evenHBand="0" w:firstRowFirstColumn="0" w:firstRowLastColumn="0" w:lastRowFirstColumn="0" w:lastRowLastColumn="0"/>
+            </w:pPr>
+            <w:proofErr w:type="spellStart"/>
+            <w:r>
+              <w:t>Boundary</w:t>
+            </w:r>
+            <w:proofErr w:type="spellEnd"/>
+          </w:p>
+        </w:tc>
+        <w:tc>
+          <w:tcPr>
+            <w:tcW w:w="5502" w:type="dxa"/>
+          </w:tcPr>
+          <w:p>
+            <w:pPr>
+              <w:cnfStyle w:val="000000000000" w:firstRow="0" w:lastRow="0" w:firstColumn="0" w:lastColumn="0" w:oddVBand="0" w:evenVBand="0" w:oddHBand="0" w:evenHBand="0" w:firstRowFirstColumn="0" w:firstRowLastColumn="0" w:lastRowFirstColumn="0" w:lastRowLastColumn="0"/>
+            </w:pPr>
+          </w:p>
+        </w:tc>
+      </w:tr>
+      <w:tr>
+        <w:trPr>
+          <w:trHeight w:val="270"/>
+        </w:trPr>
+        <w:tc>
+          <w:tcPr>
+            <w:cnfStyle w:val="001000000000" w:firstRow="0" w:lastRow="0" w:firstColumn="1" w:lastColumn="0" w:oddVBand="0" w:evenVBand="0" w:oddHBand="0" w:evenHBand="0" w:firstRowFirstColumn="0" w:firstRowLastColumn="0" w:lastRowFirstColumn="0" w:lastRowLastColumn="0"/>
+            <w:tcW w:w="2817" w:type="dxa"/>
+          </w:tcPr>
+          <w:p>
+            <w:pPr>
+              <w:rPr>
+                <w:b w:val="0"/>
+                <w:bCs w:val="0"/>
+              </w:rPr>
+            </w:pPr>
+            <w:proofErr w:type="spellStart"/>
+            <w:r>
+              <w:rPr>
+                <w:b w:val="0"/>
+                <w:bCs w:val="0"/>
+              </w:rPr>
+              <w:t>ResultsPage</w:t>
+            </w:r>
+            <w:proofErr w:type="spellEnd"/>
+          </w:p>
+        </w:tc>
+        <w:tc>
+          <w:tcPr>
+            <w:tcW w:w="1599" w:type="dxa"/>
+          </w:tcPr>
+          <w:p>
+            <w:pPr>
+              <w:cnfStyle w:val="000000000000" w:firstRow="0" w:lastRow="0" w:firstColumn="0" w:lastColumn="0" w:oddVBand="0" w:evenVBand="0" w:oddHBand="0" w:evenHBand="0" w:firstRowFirstColumn="0" w:firstRowLastColumn="0" w:lastRowFirstColumn="0" w:lastRowLastColumn="0"/>
+            </w:pPr>
+            <w:proofErr w:type="spellStart"/>
+            <w:r>
+              <w:t>Boundary</w:t>
+            </w:r>
+            <w:proofErr w:type="spellEnd"/>
+          </w:p>
+        </w:tc>
+        <w:tc>
+          <w:tcPr>
+            <w:tcW w:w="5502" w:type="dxa"/>
+          </w:tcPr>
+          <w:p>
+            <w:pPr>
+              <w:cnfStyle w:val="000000000000" w:firstRow="0" w:lastRow="0" w:firstColumn="0" w:lastColumn="0" w:oddVBand="0" w:evenVBand="0" w:oddHBand="0" w:evenHBand="0" w:firstRowFirstColumn="0" w:firstRowLastColumn="0" w:lastRowFirstColumn="0" w:lastRowLastColumn="0"/>
+            </w:pPr>
+            <w:r>
+              <w:t>Pagina che mostra i risultati di una ricerca effettuata nel sito</w:t>
+            </w:r>
+          </w:p>
+        </w:tc>
+      </w:tr>
+      <w:tr>
+        <w:trPr>
+          <w:trHeight w:val="255"/>
+        </w:trPr>
+        <w:tc>
+          <w:tcPr>
+            <w:cnfStyle w:val="001000000000" w:firstRow="0" w:lastRow="0" w:firstColumn="1" w:lastColumn="0" w:oddVBand="0" w:evenVBand="0" w:oddHBand="0" w:evenHBand="0" w:firstRowFirstColumn="0" w:firstRowLastColumn="0" w:lastRowFirstColumn="0" w:lastRowLastColumn="0"/>
+            <w:tcW w:w="2817" w:type="dxa"/>
+          </w:tcPr>
+          <w:p>
+            <w:pPr>
+              <w:rPr>
+                <w:b w:val="0"/>
+                <w:bCs w:val="0"/>
+              </w:rPr>
+            </w:pPr>
+            <w:proofErr w:type="spellStart"/>
+            <w:r>
+              <w:rPr>
+                <w:b w:val="0"/>
+                <w:bCs w:val="0"/>
+              </w:rPr>
+              <w:t>GameLink</w:t>
+            </w:r>
+            <w:r>
+              <w:rPr>
+                <w:b w:val="0"/>
+                <w:bCs w:val="0"/>
+              </w:rPr>
+              <w:t>_boundary</w:t>
+            </w:r>
+            <w:proofErr w:type="spellEnd"/>
+          </w:p>
+        </w:tc>
+        <w:tc>
+          <w:tcPr>
+            <w:tcW w:w="1599" w:type="dxa"/>
+          </w:tcPr>
+          <w:p>
+            <w:pPr>
+              <w:cnfStyle w:val="000000000000" w:firstRow="0" w:lastRow="0" w:firstColumn="0" w:lastColumn="0" w:oddVBand="0" w:evenVBand="0" w:oddHBand="0" w:evenHBand="0" w:firstRowFirstColumn="0" w:firstRowLastColumn="0" w:lastRowFirstColumn="0" w:lastRowLastColumn="0"/>
+            </w:pPr>
+            <w:proofErr w:type="spellStart"/>
+            <w:r>
+              <w:t>Boundary</w:t>
+            </w:r>
+            <w:proofErr w:type="spellEnd"/>
+          </w:p>
+        </w:tc>
+        <w:tc>
+          <w:tcPr>
+            <w:tcW w:w="5502" w:type="dxa"/>
+          </w:tcPr>
+          <w:p>
+            <w:pPr>
+              <w:cnfStyle w:val="000000000000" w:firstRow="0" w:lastRow="0" w:firstColumn="0" w:lastColumn="0" w:oddVBand="0" w:evenVBand="0" w:oddHBand="0" w:evenHBand="0" w:firstRowFirstColumn="0" w:firstRowLastColumn="0" w:lastRowFirstColumn="0" w:lastRowLastColumn="0"/>
+            </w:pPr>
+            <w:r>
+              <w:t xml:space="preserve">Link che reindirizza </w:t>
+            </w:r>
+            <w:r>
+              <w:t>alla pagina di uno specifico gioco</w:t>
             </w:r>
           </w:p>
         </w:tc>
@@ -458,22 +791,414 @@
         <w:tc>
           <w:tcPr>
             <w:cnfStyle w:val="001000000000" w:firstRow="0" w:lastRow="0" w:firstColumn="1" w:lastColumn="0" w:oddVBand="0" w:evenVBand="0" w:oddHBand="0" w:evenHBand="0" w:firstRowFirstColumn="0" w:firstRowLastColumn="0" w:lastRowFirstColumn="0" w:lastRowLastColumn="0"/>
-            <w:tcW w:w="2597" w:type="dxa"/>
-          </w:tcPr>
-          <w:p>
-            <w:pPr>
-              <w:rPr>
-                <w:b w:val="0"/>
-                <w:bCs w:val="0"/>
-              </w:rPr>
-            </w:pPr>
-            <w:proofErr w:type="spellStart"/>
-            <w:r>
-              <w:rPr>
-                <w:b w:val="0"/>
-                <w:bCs w:val="0"/>
-              </w:rPr>
-              <w:t>Like_</w:t>
+            <w:tcW w:w="2817" w:type="dxa"/>
+          </w:tcPr>
+          <w:p>
+            <w:pPr>
+              <w:rPr>
+                <w:b w:val="0"/>
+                <w:bCs w:val="0"/>
+              </w:rPr>
+            </w:pPr>
+            <w:proofErr w:type="spellStart"/>
+            <w:r>
+              <w:rPr>
+                <w:b w:val="0"/>
+                <w:bCs w:val="0"/>
+              </w:rPr>
+              <w:t>GamePage</w:t>
+            </w:r>
+            <w:proofErr w:type="spellEnd"/>
+          </w:p>
+        </w:tc>
+        <w:tc>
+          <w:tcPr>
+            <w:tcW w:w="1599" w:type="dxa"/>
+          </w:tcPr>
+          <w:p>
+            <w:pPr>
+              <w:cnfStyle w:val="000000000000" w:firstRow="0" w:lastRow="0" w:firstColumn="0" w:lastColumn="0" w:oddVBand="0" w:evenVBand="0" w:oddHBand="0" w:evenHBand="0" w:firstRowFirstColumn="0" w:firstRowLastColumn="0" w:lastRowFirstColumn="0" w:lastRowLastColumn="0"/>
+            </w:pPr>
+            <w:proofErr w:type="spellStart"/>
+            <w:r>
+              <w:t>Boundary</w:t>
+            </w:r>
+            <w:proofErr w:type="spellEnd"/>
+          </w:p>
+        </w:tc>
+        <w:tc>
+          <w:tcPr>
+            <w:tcW w:w="5502" w:type="dxa"/>
+          </w:tcPr>
+          <w:p>
+            <w:pPr>
+              <w:cnfStyle w:val="000000000000" w:firstRow="0" w:lastRow="0" w:firstColumn="0" w:lastColumn="0" w:oddVBand="0" w:evenVBand="0" w:oddHBand="0" w:evenHBand="0" w:firstRowFirstColumn="0" w:firstRowLastColumn="0" w:lastRowFirstColumn="0" w:lastRowLastColumn="0"/>
+            </w:pPr>
+            <w:r>
+              <w:t xml:space="preserve">Pagina che mostra tutte le informazioni relative ad un determinato </w:t>
+            </w:r>
+            <w:r>
+              <w:t>gioco</w:t>
+            </w:r>
+            <w:r>
+              <w:t xml:space="preserve">, oltre a consentire </w:t>
+            </w:r>
+            <w:r>
+              <w:t>le operazioni sullo stesso, da utente registrato</w:t>
+            </w:r>
+          </w:p>
+        </w:tc>
+      </w:tr>
+      <w:tr>
+        <w:trPr>
+          <w:trHeight w:val="540"/>
+        </w:trPr>
+        <w:tc>
+          <w:tcPr>
+            <w:cnfStyle w:val="001000000000" w:firstRow="0" w:lastRow="0" w:firstColumn="1" w:lastColumn="0" w:oddVBand="0" w:evenVBand="0" w:oddHBand="0" w:evenHBand="0" w:firstRowFirstColumn="0" w:firstRowLastColumn="0" w:lastRowFirstColumn="0" w:lastRowLastColumn="0"/>
+            <w:tcW w:w="2817" w:type="dxa"/>
+          </w:tcPr>
+          <w:p>
+            <w:pPr>
+              <w:rPr>
+                <w:b w:val="0"/>
+                <w:bCs w:val="0"/>
+              </w:rPr>
+            </w:pPr>
+            <w:proofErr w:type="spellStart"/>
+            <w:r>
+              <w:rPr>
+                <w:b w:val="0"/>
+                <w:bCs w:val="0"/>
+              </w:rPr>
+              <w:t>ThreadLink</w:t>
+            </w:r>
+            <w:proofErr w:type="spellEnd"/>
+          </w:p>
+        </w:tc>
+        <w:tc>
+          <w:tcPr>
+            <w:tcW w:w="1599" w:type="dxa"/>
+          </w:tcPr>
+          <w:p>
+            <w:pPr>
+              <w:cnfStyle w:val="000000000000" w:firstRow="0" w:lastRow="0" w:firstColumn="0" w:lastColumn="0" w:oddVBand="0" w:evenVBand="0" w:oddHBand="0" w:evenHBand="0" w:firstRowFirstColumn="0" w:firstRowLastColumn="0" w:lastRowFirstColumn="0" w:lastRowLastColumn="0"/>
+            </w:pPr>
+            <w:proofErr w:type="spellStart"/>
+            <w:r>
+              <w:t>Boundary</w:t>
+            </w:r>
+            <w:proofErr w:type="spellEnd"/>
+          </w:p>
+        </w:tc>
+        <w:tc>
+          <w:tcPr>
+            <w:tcW w:w="5502" w:type="dxa"/>
+          </w:tcPr>
+          <w:p>
+            <w:pPr>
+              <w:cnfStyle w:val="000000000000" w:firstRow="0" w:lastRow="0" w:firstColumn="0" w:lastColumn="0" w:oddVBand="0" w:evenVBand="0" w:oddHBand="0" w:evenHBand="0" w:firstRowFirstColumn="0" w:firstRowLastColumn="0" w:lastRowFirstColumn="0" w:lastRowLastColumn="0"/>
+            </w:pPr>
+          </w:p>
+        </w:tc>
+      </w:tr>
+      <w:tr>
+        <w:trPr>
+          <w:trHeight w:val="540"/>
+        </w:trPr>
+        <w:tc>
+          <w:tcPr>
+            <w:cnfStyle w:val="001000000000" w:firstRow="0" w:lastRow="0" w:firstColumn="1" w:lastColumn="0" w:oddVBand="0" w:evenVBand="0" w:oddHBand="0" w:evenHBand="0" w:firstRowFirstColumn="0" w:firstRowLastColumn="0" w:lastRowFirstColumn="0" w:lastRowLastColumn="0"/>
+            <w:tcW w:w="2817" w:type="dxa"/>
+          </w:tcPr>
+          <w:p>
+            <w:pPr>
+              <w:rPr>
+                <w:b w:val="0"/>
+                <w:bCs w:val="0"/>
+              </w:rPr>
+            </w:pPr>
+            <w:proofErr w:type="spellStart"/>
+            <w:r>
+              <w:rPr>
+                <w:b w:val="0"/>
+                <w:bCs w:val="0"/>
+              </w:rPr>
+              <w:t>ThreadPage</w:t>
+            </w:r>
+            <w:proofErr w:type="spellEnd"/>
+          </w:p>
+        </w:tc>
+        <w:tc>
+          <w:tcPr>
+            <w:tcW w:w="1599" w:type="dxa"/>
+          </w:tcPr>
+          <w:p>
+            <w:pPr>
+              <w:cnfStyle w:val="000000000000" w:firstRow="0" w:lastRow="0" w:firstColumn="0" w:lastColumn="0" w:oddVBand="0" w:evenVBand="0" w:oddHBand="0" w:evenHBand="0" w:firstRowFirstColumn="0" w:firstRowLastColumn="0" w:lastRowFirstColumn="0" w:lastRowLastColumn="0"/>
+            </w:pPr>
+            <w:proofErr w:type="spellStart"/>
+            <w:r>
+              <w:t>Boundary</w:t>
+            </w:r>
+            <w:proofErr w:type="spellEnd"/>
+          </w:p>
+        </w:tc>
+        <w:tc>
+          <w:tcPr>
+            <w:tcW w:w="5502" w:type="dxa"/>
+          </w:tcPr>
+          <w:p>
+            <w:pPr>
+              <w:cnfStyle w:val="000000000000" w:firstRow="0" w:lastRow="0" w:firstColumn="0" w:lastColumn="0" w:oddVBand="0" w:evenVBand="0" w:oddHBand="0" w:evenHBand="0" w:firstRowFirstColumn="0" w:firstRowLastColumn="0" w:lastRowFirstColumn="0" w:lastRowLastColumn="0"/>
+            </w:pPr>
+          </w:p>
+        </w:tc>
+      </w:tr>
+      <w:tr>
+        <w:trPr>
+          <w:trHeight w:val="525"/>
+        </w:trPr>
+        <w:tc>
+          <w:tcPr>
+            <w:cnfStyle w:val="001000000000" w:firstRow="0" w:lastRow="0" w:firstColumn="1" w:lastColumn="0" w:oddVBand="0" w:evenVBand="0" w:oddHBand="0" w:evenHBand="0" w:firstRowFirstColumn="0" w:firstRowLastColumn="0" w:lastRowFirstColumn="0" w:lastRowLastColumn="0"/>
+            <w:tcW w:w="2817" w:type="dxa"/>
+          </w:tcPr>
+          <w:p>
+            <w:pPr>
+              <w:rPr>
+                <w:b w:val="0"/>
+                <w:bCs w:val="0"/>
+              </w:rPr>
+            </w:pPr>
+            <w:proofErr w:type="spellStart"/>
+            <w:r>
+              <w:rPr>
+                <w:b w:val="0"/>
+                <w:bCs w:val="0"/>
+              </w:rPr>
+              <w:t>ThreadForm</w:t>
+            </w:r>
+            <w:proofErr w:type="spellEnd"/>
+          </w:p>
+        </w:tc>
+        <w:tc>
+          <w:tcPr>
+            <w:tcW w:w="1599" w:type="dxa"/>
+          </w:tcPr>
+          <w:p>
+            <w:pPr>
+              <w:cnfStyle w:val="000000000000" w:firstRow="0" w:lastRow="0" w:firstColumn="0" w:lastColumn="0" w:oddVBand="0" w:evenVBand="0" w:oddHBand="0" w:evenHBand="0" w:firstRowFirstColumn="0" w:firstRowLastColumn="0" w:lastRowFirstColumn="0" w:lastRowLastColumn="0"/>
+            </w:pPr>
+            <w:proofErr w:type="spellStart"/>
+            <w:r>
+              <w:t>Boundary</w:t>
+            </w:r>
+            <w:proofErr w:type="spellEnd"/>
+          </w:p>
+        </w:tc>
+        <w:tc>
+          <w:tcPr>
+            <w:tcW w:w="5502" w:type="dxa"/>
+          </w:tcPr>
+          <w:p>
+            <w:pPr>
+              <w:cnfStyle w:val="000000000000" w:firstRow="0" w:lastRow="0" w:firstColumn="0" w:lastColumn="0" w:oddVBand="0" w:evenVBand="0" w:oddHBand="0" w:evenHBand="0" w:firstRowFirstColumn="0" w:firstRowLastColumn="0" w:lastRowFirstColumn="0" w:lastRowLastColumn="0"/>
+            </w:pPr>
+            <w:r>
+              <w:t>Form da compilare per richiedere una nuova discussione (utente registrato) o crearne una (admin)</w:t>
+            </w:r>
+          </w:p>
+        </w:tc>
+      </w:tr>
+      <w:tr>
+        <w:trPr>
+          <w:trHeight w:val="540"/>
+        </w:trPr>
+        <w:tc>
+          <w:tcPr>
+            <w:cnfStyle w:val="001000000000" w:firstRow="0" w:lastRow="0" w:firstColumn="1" w:lastColumn="0" w:oddVBand="0" w:evenVBand="0" w:oddHBand="0" w:evenHBand="0" w:firstRowFirstColumn="0" w:firstRowLastColumn="0" w:lastRowFirstColumn="0" w:lastRowLastColumn="0"/>
+            <w:tcW w:w="2817" w:type="dxa"/>
+          </w:tcPr>
+          <w:p>
+            <w:pPr>
+              <w:rPr>
+                <w:b w:val="0"/>
+                <w:bCs w:val="0"/>
+              </w:rPr>
+            </w:pPr>
+            <w:proofErr w:type="spellStart"/>
+            <w:r>
+              <w:rPr>
+                <w:b w:val="0"/>
+                <w:bCs w:val="0"/>
+              </w:rPr>
+              <w:t>GameRequestForm</w:t>
+            </w:r>
+            <w:proofErr w:type="spellEnd"/>
+          </w:p>
+        </w:tc>
+        <w:tc>
+          <w:tcPr>
+            <w:tcW w:w="1599" w:type="dxa"/>
+          </w:tcPr>
+          <w:p>
+            <w:pPr>
+              <w:cnfStyle w:val="000000000000" w:firstRow="0" w:lastRow="0" w:firstColumn="0" w:lastColumn="0" w:oddVBand="0" w:evenVBand="0" w:oddHBand="0" w:evenHBand="0" w:firstRowFirstColumn="0" w:firstRowLastColumn="0" w:lastRowFirstColumn="0" w:lastRowLastColumn="0"/>
+            </w:pPr>
+            <w:proofErr w:type="spellStart"/>
+            <w:r>
+              <w:t>Boundary</w:t>
+            </w:r>
+            <w:proofErr w:type="spellEnd"/>
+          </w:p>
+        </w:tc>
+        <w:tc>
+          <w:tcPr>
+            <w:tcW w:w="5502" w:type="dxa"/>
+          </w:tcPr>
+          <w:p>
+            <w:pPr>
+              <w:cnfStyle w:val="000000000000" w:firstRow="0" w:lastRow="0" w:firstColumn="0" w:lastColumn="0" w:oddVBand="0" w:evenVBand="0" w:oddHBand="0" w:evenHBand="0" w:firstRowFirstColumn="0" w:firstRowLastColumn="0" w:lastRowFirstColumn="0" w:lastRowLastColumn="0"/>
+            </w:pPr>
+            <w:r>
+              <w:t>Form con cui l’utente registrato può richiedere l’aggiunta di un nuovo gioco</w:t>
+            </w:r>
+          </w:p>
+        </w:tc>
+      </w:tr>
+      <w:tr>
+        <w:trPr>
+          <w:trHeight w:val="540"/>
+        </w:trPr>
+        <w:tc>
+          <w:tcPr>
+            <w:cnfStyle w:val="001000000000" w:firstRow="0" w:lastRow="0" w:firstColumn="1" w:lastColumn="0" w:oddVBand="0" w:evenVBand="0" w:oddHBand="0" w:evenHBand="0" w:firstRowFirstColumn="0" w:firstRowLastColumn="0" w:lastRowFirstColumn="0" w:lastRowLastColumn="0"/>
+            <w:tcW w:w="2817" w:type="dxa"/>
+          </w:tcPr>
+          <w:p>
+            <w:pPr>
+              <w:rPr>
+                <w:b w:val="0"/>
+                <w:bCs w:val="0"/>
+              </w:rPr>
+            </w:pPr>
+            <w:proofErr w:type="spellStart"/>
+            <w:r>
+              <w:rPr>
+                <w:b w:val="0"/>
+                <w:bCs w:val="0"/>
+              </w:rPr>
+              <w:t>ReportButton</w:t>
+            </w:r>
+            <w:proofErr w:type="spellEnd"/>
+          </w:p>
+        </w:tc>
+        <w:tc>
+          <w:tcPr>
+            <w:tcW w:w="1599" w:type="dxa"/>
+          </w:tcPr>
+          <w:p>
+            <w:pPr>
+              <w:cnfStyle w:val="000000000000" w:firstRow="0" w:lastRow="0" w:firstColumn="0" w:lastColumn="0" w:oddVBand="0" w:evenVBand="0" w:oddHBand="0" w:evenHBand="0" w:firstRowFirstColumn="0" w:firstRowLastColumn="0" w:lastRowFirstColumn="0" w:lastRowLastColumn="0"/>
+            </w:pPr>
+            <w:proofErr w:type="spellStart"/>
+            <w:r>
+              <w:t>Boundary</w:t>
+            </w:r>
+            <w:proofErr w:type="spellEnd"/>
+          </w:p>
+        </w:tc>
+        <w:tc>
+          <w:tcPr>
+            <w:tcW w:w="5502" w:type="dxa"/>
+          </w:tcPr>
+          <w:p>
+            <w:pPr>
+              <w:cnfStyle w:val="000000000000" w:firstRow="0" w:lastRow="0" w:firstColumn="0" w:lastColumn="0" w:oddVBand="0" w:evenVBand="0" w:oddHBand="0" w:evenHBand="0" w:firstRowFirstColumn="0" w:firstRowLastColumn="0" w:lastRowFirstColumn="0" w:lastRowLastColumn="0"/>
+            </w:pPr>
+          </w:p>
+        </w:tc>
+      </w:tr>
+      <w:tr>
+        <w:trPr>
+          <w:trHeight w:val="525"/>
+        </w:trPr>
+        <w:tc>
+          <w:tcPr>
+            <w:cnfStyle w:val="001000000000" w:firstRow="0" w:lastRow="0" w:firstColumn="1" w:lastColumn="0" w:oddVBand="0" w:evenVBand="0" w:oddHBand="0" w:evenHBand="0" w:firstRowFirstColumn="0" w:firstRowLastColumn="0" w:lastRowFirstColumn="0" w:lastRowLastColumn="0"/>
+            <w:tcW w:w="2817" w:type="dxa"/>
+          </w:tcPr>
+          <w:p>
+            <w:pPr>
+              <w:rPr>
+                <w:b w:val="0"/>
+                <w:bCs w:val="0"/>
+              </w:rPr>
+            </w:pPr>
+            <w:proofErr w:type="spellStart"/>
+            <w:r>
+              <w:rPr>
+                <w:b w:val="0"/>
+                <w:bCs w:val="0"/>
+              </w:rPr>
+              <w:t>ReportRequestForm</w:t>
+            </w:r>
+            <w:proofErr w:type="spellEnd"/>
+          </w:p>
+        </w:tc>
+        <w:tc>
+          <w:tcPr>
+            <w:tcW w:w="1599" w:type="dxa"/>
+          </w:tcPr>
+          <w:p>
+            <w:pPr>
+              <w:cnfStyle w:val="000000000000" w:firstRow="0" w:lastRow="0" w:firstColumn="0" w:lastColumn="0" w:oddVBand="0" w:evenVBand="0" w:oddHBand="0" w:evenHBand="0" w:firstRowFirstColumn="0" w:firstRowLastColumn="0" w:lastRowFirstColumn="0" w:lastRowLastColumn="0"/>
+            </w:pPr>
+            <w:proofErr w:type="spellStart"/>
+            <w:r>
+              <w:t>Boundary</w:t>
+            </w:r>
+            <w:proofErr w:type="spellEnd"/>
+          </w:p>
+        </w:tc>
+        <w:tc>
+          <w:tcPr>
+            <w:tcW w:w="5502" w:type="dxa"/>
+          </w:tcPr>
+          <w:p>
+            <w:pPr>
+              <w:cnfStyle w:val="000000000000" w:firstRow="0" w:lastRow="0" w:firstColumn="0" w:lastColumn="0" w:oddVBand="0" w:evenVBand="0" w:oddHBand="0" w:evenHBand="0" w:firstRowFirstColumn="0" w:firstRowLastColumn="0" w:lastRowFirstColumn="0" w:lastRowLastColumn="0"/>
+            </w:pPr>
+            <w:r>
+              <w:t>Form con cui l’utente registrato può richiedere la segnalazione di un commento inopportuno</w:t>
+            </w:r>
+          </w:p>
+        </w:tc>
+      </w:tr>
+      <w:tr>
+        <w:trPr>
+          <w:trHeight w:val="304"/>
+        </w:trPr>
+        <w:tc>
+          <w:tcPr>
+            <w:cnfStyle w:val="001000000000" w:firstRow="0" w:lastRow="0" w:firstColumn="1" w:lastColumn="0" w:oddVBand="0" w:evenVBand="0" w:oddHBand="0" w:evenHBand="0" w:firstRowFirstColumn="0" w:firstRowLastColumn="0" w:lastRowFirstColumn="0" w:lastRowLastColumn="0"/>
+            <w:tcW w:w="2817" w:type="dxa"/>
+          </w:tcPr>
+          <w:p>
+            <w:pPr>
+              <w:rPr>
+                <w:b w:val="0"/>
+                <w:bCs w:val="0"/>
+              </w:rPr>
+            </w:pPr>
+            <w:proofErr w:type="spellStart"/>
+            <w:r>
+              <w:rPr>
+                <w:b w:val="0"/>
+                <w:bCs w:val="0"/>
+              </w:rPr>
+              <w:t>Logout_</w:t>
             </w:r>
             <w:r>
               <w:rPr>
@@ -494,7 +1219,7 @@
         </w:tc>
         <w:tc>
           <w:tcPr>
-            <w:tcW w:w="1627" w:type="dxa"/>
+            <w:tcW w:w="1599" w:type="dxa"/>
           </w:tcPr>
           <w:p>
             <w:pPr>
@@ -509,54 +1234,60 @@
         </w:tc>
         <w:tc>
           <w:tcPr>
-            <w:tcW w:w="5694" w:type="dxa"/>
-          </w:tcPr>
-          <w:p>
-            <w:pPr>
-              <w:cnfStyle w:val="000000000000" w:firstRow="0" w:lastRow="0" w:firstColumn="0" w:lastColumn="0" w:oddVBand="0" w:evenVBand="0" w:oddHBand="0" w:evenHBand="0" w:firstRowFirstColumn="0" w:firstRowLastColumn="0" w:lastRowFirstColumn="0" w:lastRowLastColumn="0"/>
-            </w:pPr>
-            <w:r>
-              <w:t>Consente di</w:t>
-            </w:r>
-            <w:r>
-              <w:t xml:space="preserve"> mettere “mi piace” ad un commento</w:t>
-            </w:r>
-            <w:r>
-              <w:t xml:space="preserve"> o toglierlo se era già stato messo</w:t>
-            </w:r>
-          </w:p>
-        </w:tc>
-      </w:tr>
-      <w:tr>
-        <w:trPr>
-          <w:trHeight w:val="525"/>
-        </w:trPr>
-        <w:tc>
-          <w:tcPr>
-            <w:cnfStyle w:val="001000000000" w:firstRow="0" w:lastRow="0" w:firstColumn="1" w:lastColumn="0" w:oddVBand="0" w:evenVBand="0" w:oddHBand="0" w:evenHBand="0" w:firstRowFirstColumn="0" w:firstRowLastColumn="0" w:lastRowFirstColumn="0" w:lastRowLastColumn="0"/>
-            <w:tcW w:w="2597" w:type="dxa"/>
-          </w:tcPr>
-          <w:p>
-            <w:pPr>
-              <w:rPr>
-                <w:b w:val="0"/>
-                <w:bCs w:val="0"/>
-              </w:rPr>
-            </w:pPr>
-            <w:proofErr w:type="spellStart"/>
-            <w:r>
-              <w:rPr>
-                <w:b w:val="0"/>
-                <w:bCs w:val="0"/>
-              </w:rPr>
-              <w:t>CommentField</w:t>
-            </w:r>
-            <w:proofErr w:type="spellEnd"/>
-          </w:p>
-        </w:tc>
-        <w:tc>
-          <w:tcPr>
-            <w:tcW w:w="1627" w:type="dxa"/>
+            <w:tcW w:w="5502" w:type="dxa"/>
+          </w:tcPr>
+          <w:p>
+            <w:pPr>
+              <w:cnfStyle w:val="000000000000" w:firstRow="0" w:lastRow="0" w:firstColumn="0" w:lastColumn="0" w:oddVBand="0" w:evenVBand="0" w:oddHBand="0" w:evenHBand="0" w:firstRowFirstColumn="0" w:firstRowLastColumn="0" w:lastRowFirstColumn="0" w:lastRowLastColumn="0"/>
+            </w:pPr>
+            <w:r>
+              <w:t>Permette di</w:t>
+            </w:r>
+            <w:r>
+              <w:t xml:space="preserve"> terminare la propria sessione attiva</w:t>
+            </w:r>
+          </w:p>
+        </w:tc>
+      </w:tr>
+      <w:tr>
+        <w:trPr>
+          <w:trHeight w:val="255"/>
+        </w:trPr>
+        <w:tc>
+          <w:tcPr>
+            <w:cnfStyle w:val="001000000000" w:firstRow="0" w:lastRow="0" w:firstColumn="1" w:lastColumn="0" w:oddVBand="0" w:evenVBand="0" w:oddHBand="0" w:evenHBand="0" w:firstRowFirstColumn="0" w:firstRowLastColumn="0" w:lastRowFirstColumn="0" w:lastRowLastColumn="0"/>
+            <w:tcW w:w="2817" w:type="dxa"/>
+          </w:tcPr>
+          <w:p>
+            <w:proofErr w:type="spellStart"/>
+            <w:r>
+              <w:rPr>
+                <w:b w:val="0"/>
+                <w:bCs w:val="0"/>
+              </w:rPr>
+              <w:t>RetrievePassword_</w:t>
+            </w:r>
+            <w:r>
+              <w:rPr>
+                <w:b w:val="0"/>
+                <w:bCs w:val="0"/>
+              </w:rPr>
+              <w:t>boundary</w:t>
+            </w:r>
+            <w:proofErr w:type="spellEnd"/>
+          </w:p>
+          <w:p>
+            <w:pPr>
+              <w:rPr>
+                <w:b w:val="0"/>
+                <w:bCs w:val="0"/>
+              </w:rPr>
+            </w:pPr>
+          </w:p>
+        </w:tc>
+        <w:tc>
+          <w:tcPr>
+            <w:tcW w:w="1599" w:type="dxa"/>
           </w:tcPr>
           <w:p>
             <w:pPr>
@@ -571,30 +1302,14 @@
         </w:tc>
         <w:tc>
           <w:tcPr>
-            <w:tcW w:w="5694" w:type="dxa"/>
-          </w:tcPr>
-          <w:p>
-            <w:pPr>
-              <w:cnfStyle w:val="000000000000" w:firstRow="0" w:lastRow="0" w:firstColumn="0" w:lastColumn="0" w:oddVBand="0" w:evenVBand="0" w:oddHBand="0" w:evenHBand="0" w:firstRowFirstColumn="0" w:firstRowLastColumn="0" w:lastRowFirstColumn="0" w:lastRowLastColumn="0"/>
-            </w:pPr>
-            <w:r>
-              <w:t xml:space="preserve">Form costituito da un </w:t>
-            </w:r>
-            <w:proofErr w:type="spellStart"/>
-            <w:r>
-              <w:t>TextField</w:t>
-            </w:r>
-            <w:proofErr w:type="spellEnd"/>
-            <w:r>
-              <w:t xml:space="preserve"> (non vuoto) e </w:t>
-            </w:r>
-            <w:proofErr w:type="spellStart"/>
-            <w:r>
-              <w:t>Submit</w:t>
-            </w:r>
-            <w:proofErr w:type="spellEnd"/>
-            <w:r>
-              <w:t xml:space="preserve"> per inviare un commento (da utente registrato)</w:t>
+            <w:tcW w:w="5502" w:type="dxa"/>
+          </w:tcPr>
+          <w:p>
+            <w:pPr>
+              <w:cnfStyle w:val="000000000000" w:firstRow="0" w:lastRow="0" w:firstColumn="0" w:lastColumn="0" w:oddVBand="0" w:evenVBand="0" w:oddHBand="0" w:evenHBand="0" w:firstRowFirstColumn="0" w:firstRowLastColumn="0" w:lastRowFirstColumn="0" w:lastRowLastColumn="0"/>
+            </w:pPr>
+            <w:r>
+              <w:t>Form da compilare per indicare l’indirizzo e-mail presso il quale inviare il link di recupero della password</w:t>
             </w:r>
           </w:p>
         </w:tc>
@@ -606,29 +1321,30 @@
         <w:tc>
           <w:tcPr>
             <w:cnfStyle w:val="001000000000" w:firstRow="0" w:lastRow="0" w:firstColumn="1" w:lastColumn="0" w:oddVBand="0" w:evenVBand="0" w:oddHBand="0" w:evenHBand="0" w:firstRowFirstColumn="0" w:firstRowLastColumn="0" w:lastRowFirstColumn="0" w:lastRowLastColumn="0"/>
-            <w:tcW w:w="2597" w:type="dxa"/>
-          </w:tcPr>
-          <w:p>
-            <w:pPr>
-              <w:rPr>
-                <w:b w:val="0"/>
-                <w:bCs w:val="0"/>
-              </w:rPr>
-            </w:pPr>
-            <w:proofErr w:type="spellStart"/>
-            <w:r>
-              <w:rPr>
-                <w:b w:val="0"/>
-                <w:bCs w:val="0"/>
-              </w:rPr>
-              <w:t>SearchBar</w:t>
-            </w:r>
-            <w:proofErr w:type="spellEnd"/>
-          </w:p>
-        </w:tc>
-        <w:tc>
-          <w:tcPr>
-            <w:tcW w:w="1627" w:type="dxa"/>
+            <w:tcW w:w="2817" w:type="dxa"/>
+          </w:tcPr>
+          <w:p>
+            <w:proofErr w:type="spellStart"/>
+            <w:r>
+              <w:rPr>
+                <w:b w:val="0"/>
+                <w:bCs w:val="0"/>
+              </w:rPr>
+              <w:t>PasswordModifier</w:t>
+            </w:r>
+            <w:r>
+              <w:rPr>
+                <w:b w:val="0"/>
+                <w:bCs w:val="0"/>
+              </w:rPr>
+              <w:t>_boundary</w:t>
+            </w:r>
+            <w:proofErr w:type="spellEnd"/>
+          </w:p>
+        </w:tc>
+        <w:tc>
+          <w:tcPr>
+            <w:tcW w:w="1599" w:type="dxa"/>
           </w:tcPr>
           <w:p>
             <w:pPr>
@@ -643,20 +1359,70 @@
         </w:tc>
         <w:tc>
           <w:tcPr>
-            <w:tcW w:w="5694" w:type="dxa"/>
-          </w:tcPr>
-          <w:p>
-            <w:pPr>
-              <w:cnfStyle w:val="000000000000" w:firstRow="0" w:lastRow="0" w:firstColumn="0" w:lastColumn="0" w:oddVBand="0" w:evenVBand="0" w:oddHBand="0" w:evenHBand="0" w:firstRowFirstColumn="0" w:firstRowLastColumn="0" w:lastRowFirstColumn="0" w:lastRowLastColumn="0"/>
-            </w:pPr>
-            <w:r>
-              <w:t>Barra di ricerca per effettuare una ricerca</w:t>
-            </w:r>
-            <w:r>
-              <w:t xml:space="preserve"> di giochi</w:t>
-            </w:r>
-            <w:r>
-              <w:t xml:space="preserve"> per parola chiave</w:t>
+            <w:tcW w:w="5502" w:type="dxa"/>
+          </w:tcPr>
+          <w:p>
+            <w:pPr>
+              <w:cnfStyle w:val="000000000000" w:firstRow="0" w:lastRow="0" w:firstColumn="0" w:lastColumn="0" w:oddVBand="0" w:evenVBand="0" w:oddHBand="0" w:evenHBand="0" w:firstRowFirstColumn="0" w:firstRowLastColumn="0" w:lastRowFirstColumn="0" w:lastRowLastColumn="0"/>
+            </w:pPr>
+            <w:r>
+              <w:t>Form da compilare per la modifica della password</w:t>
+            </w:r>
+          </w:p>
+        </w:tc>
+      </w:tr>
+      <w:tr>
+        <w:trPr>
+          <w:trHeight w:val="255"/>
+        </w:trPr>
+        <w:tc>
+          <w:tcPr>
+            <w:cnfStyle w:val="001000000000" w:firstRow="0" w:lastRow="0" w:firstColumn="1" w:lastColumn="0" w:oddVBand="0" w:evenVBand="0" w:oddHBand="0" w:evenHBand="0" w:firstRowFirstColumn="0" w:firstRowLastColumn="0" w:lastRowFirstColumn="0" w:lastRowLastColumn="0"/>
+            <w:tcW w:w="2817" w:type="dxa"/>
+          </w:tcPr>
+          <w:p>
+            <w:pPr>
+              <w:rPr>
+                <w:b w:val="0"/>
+                <w:bCs w:val="0"/>
+              </w:rPr>
+            </w:pPr>
+            <w:proofErr w:type="spellStart"/>
+            <w:r>
+              <w:rPr>
+                <w:b w:val="0"/>
+                <w:bCs w:val="0"/>
+              </w:rPr>
+              <w:t>RequestPage</w:t>
+            </w:r>
+            <w:proofErr w:type="spellEnd"/>
+          </w:p>
+        </w:tc>
+        <w:tc>
+          <w:tcPr>
+            <w:tcW w:w="1599" w:type="dxa"/>
+          </w:tcPr>
+          <w:p>
+            <w:pPr>
+              <w:cnfStyle w:val="000000000000" w:firstRow="0" w:lastRow="0" w:firstColumn="0" w:lastColumn="0" w:oddVBand="0" w:evenVBand="0" w:oddHBand="0" w:evenHBand="0" w:firstRowFirstColumn="0" w:firstRowLastColumn="0" w:lastRowFirstColumn="0" w:lastRowLastColumn="0"/>
+            </w:pPr>
+            <w:proofErr w:type="spellStart"/>
+            <w:r>
+              <w:t>Boundary</w:t>
+            </w:r>
+            <w:proofErr w:type="spellEnd"/>
+          </w:p>
+        </w:tc>
+        <w:tc>
+          <w:tcPr>
+            <w:tcW w:w="5502" w:type="dxa"/>
+          </w:tcPr>
+          <w:p>
+            <w:pPr>
+              <w:cnfStyle w:val="000000000000" w:firstRow="0" w:lastRow="0" w:firstColumn="0" w:lastColumn="0" w:oddVBand="0" w:evenVBand="0" w:oddHBand="0" w:evenHBand="0" w:firstRowFirstColumn="0" w:firstRowLastColumn="0" w:lastRowFirstColumn="0" w:lastRowLastColumn="0"/>
+            </w:pPr>
+            <w:r>
+              <w:t>Pagina accessibile agli admin con le richieste di aggiunta di elementi da parte degli utenti</w:t>
             </w:r>
           </w:p>
         </w:tc>
@@ -668,22 +1434,29 @@
         <w:tc>
           <w:tcPr>
             <w:cnfStyle w:val="001000000000" w:firstRow="0" w:lastRow="0" w:firstColumn="1" w:lastColumn="0" w:oddVBand="0" w:evenVBand="0" w:oddHBand="0" w:evenHBand="0" w:firstRowFirstColumn="0" w:firstRowLastColumn="0" w:lastRowFirstColumn="0" w:lastRowLastColumn="0"/>
-            <w:tcW w:w="2597" w:type="dxa"/>
-          </w:tcPr>
-          <w:p>
-            <w:pPr>
-              <w:rPr>
-                <w:b w:val="0"/>
-                <w:bCs w:val="0"/>
-              </w:rPr>
-            </w:pPr>
-            <w:proofErr w:type="spellStart"/>
-            <w:r>
-              <w:rPr>
-                <w:b w:val="0"/>
-                <w:bCs w:val="0"/>
-              </w:rPr>
-              <w:t>GameSort_</w:t>
+            <w:tcW w:w="2817" w:type="dxa"/>
+          </w:tcPr>
+          <w:p>
+            <w:pPr>
+              <w:rPr>
+                <w:b w:val="0"/>
+                <w:bCs w:val="0"/>
+              </w:rPr>
+            </w:pPr>
+            <w:proofErr w:type="spellStart"/>
+            <w:r>
+              <w:rPr>
+                <w:b w:val="0"/>
+                <w:bCs w:val="0"/>
+              </w:rPr>
+              <w:t>AcceptReq</w:t>
+            </w:r>
+            <w:r>
+              <w:rPr>
+                <w:b w:val="0"/>
+                <w:bCs w:val="0"/>
+              </w:rPr>
+              <w:t>_</w:t>
             </w:r>
             <w:r>
               <w:rPr>
@@ -704,7 +1477,7 @@
         </w:tc>
         <w:tc>
           <w:tcPr>
-            <w:tcW w:w="1627" w:type="dxa"/>
+            <w:tcW w:w="1599" w:type="dxa"/>
           </w:tcPr>
           <w:p>
             <w:pPr>
@@ -719,12 +1492,71 @@
         </w:tc>
         <w:tc>
           <w:tcPr>
-            <w:tcW w:w="5694" w:type="dxa"/>
-          </w:tcPr>
-          <w:p>
-            <w:pPr>
-              <w:cnfStyle w:val="000000000000" w:firstRow="0" w:lastRow="0" w:firstColumn="0" w:lastColumn="0" w:oddVBand="0" w:evenVBand="0" w:oddHBand="0" w:evenHBand="0" w:firstRowFirstColumn="0" w:firstRowLastColumn="0" w:lastRowFirstColumn="0" w:lastRowLastColumn="0"/>
-            </w:pPr>
+            <w:tcW w:w="5502" w:type="dxa"/>
+          </w:tcPr>
+          <w:p>
+            <w:pPr>
+              <w:cnfStyle w:val="000000000000" w:firstRow="0" w:lastRow="0" w:firstColumn="0" w:lastColumn="0" w:oddVBand="0" w:evenVBand="0" w:oddHBand="0" w:evenHBand="0" w:firstRowFirstColumn="0" w:firstRowLastColumn="0" w:lastRowFirstColumn="0" w:lastRowLastColumn="0"/>
+            </w:pPr>
+            <w:r>
+              <w:t>Consente all’admin di accettare o rifiutare una richiesta di un utente</w:t>
+            </w:r>
+          </w:p>
+        </w:tc>
+      </w:tr>
+      <w:tr>
+        <w:trPr>
+          <w:trHeight w:val="255"/>
+        </w:trPr>
+        <w:tc>
+          <w:tcPr>
+            <w:cnfStyle w:val="001000000000" w:firstRow="0" w:lastRow="0" w:firstColumn="1" w:lastColumn="0" w:oddVBand="0" w:evenVBand="0" w:oddHBand="0" w:evenHBand="0" w:firstRowFirstColumn="0" w:firstRowLastColumn="0" w:lastRowFirstColumn="0" w:lastRowLastColumn="0"/>
+            <w:tcW w:w="2817" w:type="dxa"/>
+          </w:tcPr>
+          <w:p>
+            <w:pPr>
+              <w:rPr>
+                <w:b w:val="0"/>
+                <w:bCs w:val="0"/>
+              </w:rPr>
+            </w:pPr>
+            <w:proofErr w:type="spellStart"/>
+            <w:r>
+              <w:rPr>
+                <w:b w:val="0"/>
+                <w:bCs w:val="0"/>
+              </w:rPr>
+              <w:t>NewGameForm</w:t>
+            </w:r>
+            <w:proofErr w:type="spellEnd"/>
+          </w:p>
+        </w:tc>
+        <w:tc>
+          <w:tcPr>
+            <w:tcW w:w="1599" w:type="dxa"/>
+          </w:tcPr>
+          <w:p>
+            <w:pPr>
+              <w:cnfStyle w:val="000000000000" w:firstRow="0" w:lastRow="0" w:firstColumn="0" w:lastColumn="0" w:oddVBand="0" w:evenVBand="0" w:oddHBand="0" w:evenHBand="0" w:firstRowFirstColumn="0" w:firstRowLastColumn="0" w:lastRowFirstColumn="0" w:lastRowLastColumn="0"/>
+            </w:pPr>
+            <w:proofErr w:type="spellStart"/>
+            <w:r>
+              <w:t>Boundary</w:t>
+            </w:r>
+            <w:proofErr w:type="spellEnd"/>
+          </w:p>
+        </w:tc>
+        <w:tc>
+          <w:tcPr>
+            <w:tcW w:w="5502" w:type="dxa"/>
+          </w:tcPr>
+          <w:p>
+            <w:pPr>
+              <w:cnfStyle w:val="000000000000" w:firstRow="0" w:lastRow="0" w:firstColumn="0" w:lastColumn="0" w:oddVBand="0" w:evenVBand="0" w:oddHBand="0" w:evenHBand="0" w:firstRowFirstColumn="0" w:firstRowLastColumn="0" w:lastRowFirstColumn="0" w:lastRowLastColumn="0"/>
+            </w:pPr>
+            <w:r>
+              <w:t>Form che permette all’admin di inserire un nuovo gioco nel database</w:t>
+            </w:r>
           </w:p>
         </w:tc>
       </w:tr>
@@ -735,29 +1567,29 @@
         <w:tc>
           <w:tcPr>
             <w:cnfStyle w:val="001000000000" w:firstRow="0" w:lastRow="0" w:firstColumn="1" w:lastColumn="0" w:oddVBand="0" w:evenVBand="0" w:oddHBand="0" w:evenHBand="0" w:firstRowFirstColumn="0" w:firstRowLastColumn="0" w:lastRowFirstColumn="0" w:lastRowLastColumn="0"/>
-            <w:tcW w:w="2597" w:type="dxa"/>
-          </w:tcPr>
-          <w:p>
-            <w:pPr>
-              <w:rPr>
-                <w:b w:val="0"/>
-                <w:bCs w:val="0"/>
-              </w:rPr>
-            </w:pPr>
-            <w:proofErr w:type="spellStart"/>
-            <w:r>
-              <w:rPr>
-                <w:b w:val="0"/>
-                <w:bCs w:val="0"/>
-              </w:rPr>
-              <w:t>ResultsPage</w:t>
-            </w:r>
-            <w:proofErr w:type="spellEnd"/>
-          </w:p>
-        </w:tc>
-        <w:tc>
-          <w:tcPr>
-            <w:tcW w:w="1627" w:type="dxa"/>
+            <w:tcW w:w="2817" w:type="dxa"/>
+          </w:tcPr>
+          <w:p>
+            <w:pPr>
+              <w:rPr>
+                <w:b w:val="0"/>
+                <w:bCs w:val="0"/>
+              </w:rPr>
+            </w:pPr>
+            <w:proofErr w:type="spellStart"/>
+            <w:r>
+              <w:rPr>
+                <w:b w:val="0"/>
+                <w:bCs w:val="0"/>
+              </w:rPr>
+              <w:t>GameUpdaterForm</w:t>
+            </w:r>
+            <w:proofErr w:type="spellEnd"/>
+          </w:p>
+        </w:tc>
+        <w:tc>
+          <w:tcPr>
+            <w:tcW w:w="1599" w:type="dxa"/>
           </w:tcPr>
           <w:p>
             <w:pPr>
@@ -772,48 +1604,48 @@
         </w:tc>
         <w:tc>
           <w:tcPr>
-            <w:tcW w:w="5694" w:type="dxa"/>
-          </w:tcPr>
-          <w:p>
-            <w:pPr>
-              <w:cnfStyle w:val="000000000000" w:firstRow="0" w:lastRow="0" w:firstColumn="0" w:lastColumn="0" w:oddVBand="0" w:evenVBand="0" w:oddHBand="0" w:evenHBand="0" w:firstRowFirstColumn="0" w:firstRowLastColumn="0" w:lastRowFirstColumn="0" w:lastRowLastColumn="0"/>
-            </w:pPr>
-            <w:r>
-              <w:t>Pagina che mostra i risultati di una ricerca effettuata nel sito</w:t>
-            </w:r>
-          </w:p>
-        </w:tc>
-      </w:tr>
-      <w:tr>
-        <w:trPr>
-          <w:trHeight w:val="255"/>
-        </w:trPr>
-        <w:tc>
-          <w:tcPr>
-            <w:cnfStyle w:val="001000000000" w:firstRow="0" w:lastRow="0" w:firstColumn="1" w:lastColumn="0" w:oddVBand="0" w:evenVBand="0" w:oddHBand="0" w:evenHBand="0" w:firstRowFirstColumn="0" w:firstRowLastColumn="0" w:lastRowFirstColumn="0" w:lastRowLastColumn="0"/>
-            <w:tcW w:w="2597" w:type="dxa"/>
-          </w:tcPr>
-          <w:p>
-            <w:pPr>
-              <w:rPr>
-                <w:b w:val="0"/>
-                <w:bCs w:val="0"/>
-              </w:rPr>
-            </w:pPr>
-            <w:proofErr w:type="spellStart"/>
-            <w:r>
-              <w:rPr>
-                <w:b w:val="0"/>
-                <w:bCs w:val="0"/>
-              </w:rPr>
-              <w:t>GameLink</w:t>
-            </w:r>
-            <w:proofErr w:type="spellEnd"/>
-          </w:p>
-        </w:tc>
-        <w:tc>
-          <w:tcPr>
-            <w:tcW w:w="1627" w:type="dxa"/>
+            <w:tcW w:w="5502" w:type="dxa"/>
+          </w:tcPr>
+          <w:p>
+            <w:pPr>
+              <w:cnfStyle w:val="000000000000" w:firstRow="0" w:lastRow="0" w:firstColumn="0" w:lastColumn="0" w:oddVBand="0" w:evenVBand="0" w:oddHBand="0" w:evenHBand="0" w:firstRowFirstColumn="0" w:firstRowLastColumn="0" w:lastRowFirstColumn="0" w:lastRowLastColumn="0"/>
+            </w:pPr>
+            <w:r>
+              <w:t>Form che permette all’admin di aggiornare i dati relativi ad un determinato gioco</w:t>
+            </w:r>
+          </w:p>
+        </w:tc>
+      </w:tr>
+      <w:tr>
+        <w:trPr>
+          <w:trHeight w:val="270"/>
+        </w:trPr>
+        <w:tc>
+          <w:tcPr>
+            <w:cnfStyle w:val="001000000000" w:firstRow="0" w:lastRow="0" w:firstColumn="1" w:lastColumn="0" w:oddVBand="0" w:evenVBand="0" w:oddHBand="0" w:evenHBand="0" w:firstRowFirstColumn="0" w:firstRowLastColumn="0" w:lastRowFirstColumn="0" w:lastRowLastColumn="0"/>
+            <w:tcW w:w="2817" w:type="dxa"/>
+          </w:tcPr>
+          <w:p>
+            <w:pPr>
+              <w:rPr>
+                <w:b w:val="0"/>
+                <w:bCs w:val="0"/>
+              </w:rPr>
+            </w:pPr>
+            <w:proofErr w:type="spellStart"/>
+            <w:r>
+              <w:rPr>
+                <w:b w:val="0"/>
+                <w:bCs w:val="0"/>
+              </w:rPr>
+              <w:t>ElementRemover</w:t>
+            </w:r>
+            <w:proofErr w:type="spellEnd"/>
+          </w:p>
+        </w:tc>
+        <w:tc>
+          <w:tcPr>
+            <w:tcW w:w="1599" w:type="dxa"/>
           </w:tcPr>
           <w:p>
             <w:pPr>
@@ -828,547 +1660,14 @@
         </w:tc>
         <w:tc>
           <w:tcPr>
-            <w:tcW w:w="5694" w:type="dxa"/>
-          </w:tcPr>
-          <w:p>
-            <w:pPr>
-              <w:cnfStyle w:val="000000000000" w:firstRow="0" w:lastRow="0" w:firstColumn="0" w:lastColumn="0" w:oddVBand="0" w:evenVBand="0" w:oddHBand="0" w:evenHBand="0" w:firstRowFirstColumn="0" w:firstRowLastColumn="0" w:lastRowFirstColumn="0" w:lastRowLastColumn="0"/>
-            </w:pPr>
-            <w:r>
-              <w:t xml:space="preserve">Link che reindirizza </w:t>
-            </w:r>
-            <w:r>
-              <w:t>alla pagina di uno specifico gioco</w:t>
-            </w:r>
-          </w:p>
-        </w:tc>
-      </w:tr>
-      <w:tr>
-        <w:trPr>
-          <w:trHeight w:val="540"/>
-        </w:trPr>
-        <w:tc>
-          <w:tcPr>
-            <w:cnfStyle w:val="001000000000" w:firstRow="0" w:lastRow="0" w:firstColumn="1" w:lastColumn="0" w:oddVBand="0" w:evenVBand="0" w:oddHBand="0" w:evenHBand="0" w:firstRowFirstColumn="0" w:firstRowLastColumn="0" w:lastRowFirstColumn="0" w:lastRowLastColumn="0"/>
-            <w:tcW w:w="2597" w:type="dxa"/>
-          </w:tcPr>
-          <w:p>
-            <w:pPr>
-              <w:rPr>
-                <w:b w:val="0"/>
-                <w:bCs w:val="0"/>
-              </w:rPr>
-            </w:pPr>
-            <w:proofErr w:type="spellStart"/>
-            <w:r>
-              <w:rPr>
-                <w:b w:val="0"/>
-                <w:bCs w:val="0"/>
-              </w:rPr>
-              <w:t>GamePage</w:t>
-            </w:r>
-            <w:proofErr w:type="spellEnd"/>
-          </w:p>
-        </w:tc>
-        <w:tc>
-          <w:tcPr>
-            <w:tcW w:w="1627" w:type="dxa"/>
-          </w:tcPr>
-          <w:p>
-            <w:pPr>
-              <w:cnfStyle w:val="000000000000" w:firstRow="0" w:lastRow="0" w:firstColumn="0" w:lastColumn="0" w:oddVBand="0" w:evenVBand="0" w:oddHBand="0" w:evenHBand="0" w:firstRowFirstColumn="0" w:firstRowLastColumn="0" w:lastRowFirstColumn="0" w:lastRowLastColumn="0"/>
-            </w:pPr>
-            <w:proofErr w:type="spellStart"/>
-            <w:r>
-              <w:t>Boundary</w:t>
-            </w:r>
-            <w:proofErr w:type="spellEnd"/>
-          </w:p>
-        </w:tc>
-        <w:tc>
-          <w:tcPr>
-            <w:tcW w:w="5694" w:type="dxa"/>
-          </w:tcPr>
-          <w:p>
-            <w:pPr>
-              <w:cnfStyle w:val="000000000000" w:firstRow="0" w:lastRow="0" w:firstColumn="0" w:lastColumn="0" w:oddVBand="0" w:evenVBand="0" w:oddHBand="0" w:evenHBand="0" w:firstRowFirstColumn="0" w:firstRowLastColumn="0" w:lastRowFirstColumn="0" w:lastRowLastColumn="0"/>
-            </w:pPr>
-            <w:r>
-              <w:t xml:space="preserve">Pagina che mostra tutte le informazioni relative ad un determinato </w:t>
-            </w:r>
-            <w:r>
-              <w:t>gioco</w:t>
-            </w:r>
-            <w:r>
-              <w:t xml:space="preserve">, oltre a consentire </w:t>
-            </w:r>
-            <w:r>
-              <w:t>le operazioni sullo stesso, da utente registrato</w:t>
-            </w:r>
-          </w:p>
-        </w:tc>
-      </w:tr>
-      <w:tr>
-        <w:trPr>
-          <w:trHeight w:val="540"/>
-        </w:trPr>
-        <w:tc>
-          <w:tcPr>
-            <w:cnfStyle w:val="001000000000" w:firstRow="0" w:lastRow="0" w:firstColumn="1" w:lastColumn="0" w:oddVBand="0" w:evenVBand="0" w:oddHBand="0" w:evenHBand="0" w:firstRowFirstColumn="0" w:firstRowLastColumn="0" w:lastRowFirstColumn="0" w:lastRowLastColumn="0"/>
-            <w:tcW w:w="2597" w:type="dxa"/>
-          </w:tcPr>
-          <w:p>
-            <w:pPr>
-              <w:rPr>
-                <w:b w:val="0"/>
-                <w:bCs w:val="0"/>
-              </w:rPr>
-            </w:pPr>
-            <w:proofErr w:type="spellStart"/>
-            <w:r>
-              <w:rPr>
-                <w:b w:val="0"/>
-                <w:bCs w:val="0"/>
-              </w:rPr>
-              <w:t>ThreadLink</w:t>
-            </w:r>
-            <w:proofErr w:type="spellEnd"/>
-          </w:p>
-        </w:tc>
-        <w:tc>
-          <w:tcPr>
-            <w:tcW w:w="1627" w:type="dxa"/>
-          </w:tcPr>
-          <w:p>
-            <w:pPr>
-              <w:cnfStyle w:val="000000000000" w:firstRow="0" w:lastRow="0" w:firstColumn="0" w:lastColumn="0" w:oddVBand="0" w:evenVBand="0" w:oddHBand="0" w:evenHBand="0" w:firstRowFirstColumn="0" w:firstRowLastColumn="0" w:lastRowFirstColumn="0" w:lastRowLastColumn="0"/>
-            </w:pPr>
-            <w:proofErr w:type="spellStart"/>
-            <w:r>
-              <w:t>Boundary</w:t>
-            </w:r>
-            <w:proofErr w:type="spellEnd"/>
-          </w:p>
-        </w:tc>
-        <w:tc>
-          <w:tcPr>
-            <w:tcW w:w="5694" w:type="dxa"/>
-          </w:tcPr>
-          <w:p>
-            <w:pPr>
-              <w:cnfStyle w:val="000000000000" w:firstRow="0" w:lastRow="0" w:firstColumn="0" w:lastColumn="0" w:oddVBand="0" w:evenVBand="0" w:oddHBand="0" w:evenHBand="0" w:firstRowFirstColumn="0" w:firstRowLastColumn="0" w:lastRowFirstColumn="0" w:lastRowLastColumn="0"/>
-            </w:pPr>
-          </w:p>
-        </w:tc>
-      </w:tr>
-      <w:tr>
-        <w:trPr>
-          <w:trHeight w:val="540"/>
-        </w:trPr>
-        <w:tc>
-          <w:tcPr>
-            <w:cnfStyle w:val="001000000000" w:firstRow="0" w:lastRow="0" w:firstColumn="1" w:lastColumn="0" w:oddVBand="0" w:evenVBand="0" w:oddHBand="0" w:evenHBand="0" w:firstRowFirstColumn="0" w:firstRowLastColumn="0" w:lastRowFirstColumn="0" w:lastRowLastColumn="0"/>
-            <w:tcW w:w="2597" w:type="dxa"/>
-          </w:tcPr>
-          <w:p>
-            <w:pPr>
-              <w:rPr>
-                <w:b w:val="0"/>
-                <w:bCs w:val="0"/>
-              </w:rPr>
-            </w:pPr>
-            <w:proofErr w:type="spellStart"/>
-            <w:r>
-              <w:rPr>
-                <w:b w:val="0"/>
-                <w:bCs w:val="0"/>
-              </w:rPr>
-              <w:t>ThreadPage</w:t>
-            </w:r>
-            <w:proofErr w:type="spellEnd"/>
-          </w:p>
-        </w:tc>
-        <w:tc>
-          <w:tcPr>
-            <w:tcW w:w="1627" w:type="dxa"/>
-          </w:tcPr>
-          <w:p>
-            <w:pPr>
-              <w:cnfStyle w:val="000000000000" w:firstRow="0" w:lastRow="0" w:firstColumn="0" w:lastColumn="0" w:oddVBand="0" w:evenVBand="0" w:oddHBand="0" w:evenHBand="0" w:firstRowFirstColumn="0" w:firstRowLastColumn="0" w:lastRowFirstColumn="0" w:lastRowLastColumn="0"/>
-            </w:pPr>
-            <w:proofErr w:type="spellStart"/>
-            <w:r>
-              <w:t>Boundary</w:t>
-            </w:r>
-            <w:proofErr w:type="spellEnd"/>
-          </w:p>
-        </w:tc>
-        <w:tc>
-          <w:tcPr>
-            <w:tcW w:w="5694" w:type="dxa"/>
-          </w:tcPr>
-          <w:p>
-            <w:pPr>
-              <w:cnfStyle w:val="000000000000" w:firstRow="0" w:lastRow="0" w:firstColumn="0" w:lastColumn="0" w:oddVBand="0" w:evenVBand="0" w:oddHBand="0" w:evenHBand="0" w:firstRowFirstColumn="0" w:firstRowLastColumn="0" w:lastRowFirstColumn="0" w:lastRowLastColumn="0"/>
-            </w:pPr>
-          </w:p>
-        </w:tc>
-      </w:tr>
-      <w:tr>
-        <w:trPr>
-          <w:trHeight w:val="525"/>
-        </w:trPr>
-        <w:tc>
-          <w:tcPr>
-            <w:cnfStyle w:val="001000000000" w:firstRow="0" w:lastRow="0" w:firstColumn="1" w:lastColumn="0" w:oddVBand="0" w:evenVBand="0" w:oddHBand="0" w:evenHBand="0" w:firstRowFirstColumn="0" w:firstRowLastColumn="0" w:lastRowFirstColumn="0" w:lastRowLastColumn="0"/>
-            <w:tcW w:w="2597" w:type="dxa"/>
-          </w:tcPr>
-          <w:p>
-            <w:pPr>
-              <w:rPr>
-                <w:b w:val="0"/>
-                <w:bCs w:val="0"/>
-              </w:rPr>
-            </w:pPr>
-            <w:proofErr w:type="spellStart"/>
-            <w:r>
-              <w:rPr>
-                <w:b w:val="0"/>
-                <w:bCs w:val="0"/>
-              </w:rPr>
-              <w:t>ThreadForm</w:t>
-            </w:r>
-            <w:proofErr w:type="spellEnd"/>
-          </w:p>
-        </w:tc>
-        <w:tc>
-          <w:tcPr>
-            <w:tcW w:w="1627" w:type="dxa"/>
-          </w:tcPr>
-          <w:p>
-            <w:pPr>
-              <w:cnfStyle w:val="000000000000" w:firstRow="0" w:lastRow="0" w:firstColumn="0" w:lastColumn="0" w:oddVBand="0" w:evenVBand="0" w:oddHBand="0" w:evenHBand="0" w:firstRowFirstColumn="0" w:firstRowLastColumn="0" w:lastRowFirstColumn="0" w:lastRowLastColumn="0"/>
-            </w:pPr>
-            <w:proofErr w:type="spellStart"/>
-            <w:r>
-              <w:t>Boundary</w:t>
-            </w:r>
-            <w:proofErr w:type="spellEnd"/>
-          </w:p>
-        </w:tc>
-        <w:tc>
-          <w:tcPr>
-            <w:tcW w:w="5694" w:type="dxa"/>
-          </w:tcPr>
-          <w:p>
-            <w:pPr>
-              <w:cnfStyle w:val="000000000000" w:firstRow="0" w:lastRow="0" w:firstColumn="0" w:lastColumn="0" w:oddVBand="0" w:evenVBand="0" w:oddHBand="0" w:evenHBand="0" w:firstRowFirstColumn="0" w:firstRowLastColumn="0" w:lastRowFirstColumn="0" w:lastRowLastColumn="0"/>
-            </w:pPr>
-            <w:r>
-              <w:t>Form da compilare per richiedere una nuova discussione (utente registrato) o crearne una (admin)</w:t>
-            </w:r>
-          </w:p>
-        </w:tc>
-      </w:tr>
-      <w:tr>
-        <w:trPr>
-          <w:trHeight w:val="540"/>
-        </w:trPr>
-        <w:tc>
-          <w:tcPr>
-            <w:cnfStyle w:val="001000000000" w:firstRow="0" w:lastRow="0" w:firstColumn="1" w:lastColumn="0" w:oddVBand="0" w:evenVBand="0" w:oddHBand="0" w:evenHBand="0" w:firstRowFirstColumn="0" w:firstRowLastColumn="0" w:lastRowFirstColumn="0" w:lastRowLastColumn="0"/>
-            <w:tcW w:w="2597" w:type="dxa"/>
-          </w:tcPr>
-          <w:p>
-            <w:pPr>
-              <w:rPr>
-                <w:b w:val="0"/>
-                <w:bCs w:val="0"/>
-              </w:rPr>
-            </w:pPr>
-            <w:proofErr w:type="spellStart"/>
-            <w:r>
-              <w:rPr>
-                <w:b w:val="0"/>
-                <w:bCs w:val="0"/>
-              </w:rPr>
-              <w:t>GameRequestForm</w:t>
-            </w:r>
-            <w:proofErr w:type="spellEnd"/>
-          </w:p>
-        </w:tc>
-        <w:tc>
-          <w:tcPr>
-            <w:tcW w:w="1627" w:type="dxa"/>
-          </w:tcPr>
-          <w:p>
-            <w:pPr>
-              <w:cnfStyle w:val="000000000000" w:firstRow="0" w:lastRow="0" w:firstColumn="0" w:lastColumn="0" w:oddVBand="0" w:evenVBand="0" w:oddHBand="0" w:evenHBand="0" w:firstRowFirstColumn="0" w:firstRowLastColumn="0" w:lastRowFirstColumn="0" w:lastRowLastColumn="0"/>
-            </w:pPr>
-            <w:proofErr w:type="spellStart"/>
-            <w:r>
-              <w:t>Boundary</w:t>
-            </w:r>
-            <w:proofErr w:type="spellEnd"/>
-          </w:p>
-        </w:tc>
-        <w:tc>
-          <w:tcPr>
-            <w:tcW w:w="5694" w:type="dxa"/>
-          </w:tcPr>
-          <w:p>
-            <w:pPr>
-              <w:cnfStyle w:val="000000000000" w:firstRow="0" w:lastRow="0" w:firstColumn="0" w:lastColumn="0" w:oddVBand="0" w:evenVBand="0" w:oddHBand="0" w:evenHBand="0" w:firstRowFirstColumn="0" w:firstRowLastColumn="0" w:lastRowFirstColumn="0" w:lastRowLastColumn="0"/>
-            </w:pPr>
-            <w:r>
-              <w:t>Form con cui l’utente registrato può richiedere l’aggiunta di un nuovo gioco</w:t>
-            </w:r>
-          </w:p>
-        </w:tc>
-      </w:tr>
-      <w:tr>
-        <w:trPr>
-          <w:trHeight w:val="540"/>
-        </w:trPr>
-        <w:tc>
-          <w:tcPr>
-            <w:cnfStyle w:val="001000000000" w:firstRow="0" w:lastRow="0" w:firstColumn="1" w:lastColumn="0" w:oddVBand="0" w:evenVBand="0" w:oddHBand="0" w:evenHBand="0" w:firstRowFirstColumn="0" w:firstRowLastColumn="0" w:lastRowFirstColumn="0" w:lastRowLastColumn="0"/>
-            <w:tcW w:w="2597" w:type="dxa"/>
-          </w:tcPr>
-          <w:p>
-            <w:pPr>
-              <w:rPr>
-                <w:b w:val="0"/>
-                <w:bCs w:val="0"/>
-              </w:rPr>
-            </w:pPr>
-            <w:proofErr w:type="spellStart"/>
-            <w:r>
-              <w:rPr>
-                <w:b w:val="0"/>
-                <w:bCs w:val="0"/>
-              </w:rPr>
-              <w:t>ReportButton</w:t>
-            </w:r>
-            <w:proofErr w:type="spellEnd"/>
-          </w:p>
-        </w:tc>
-        <w:tc>
-          <w:tcPr>
-            <w:tcW w:w="1627" w:type="dxa"/>
-          </w:tcPr>
-          <w:p>
-            <w:pPr>
-              <w:cnfStyle w:val="000000000000" w:firstRow="0" w:lastRow="0" w:firstColumn="0" w:lastColumn="0" w:oddVBand="0" w:evenVBand="0" w:oddHBand="0" w:evenHBand="0" w:firstRowFirstColumn="0" w:firstRowLastColumn="0" w:lastRowFirstColumn="0" w:lastRowLastColumn="0"/>
-            </w:pPr>
-            <w:proofErr w:type="spellStart"/>
-            <w:r>
-              <w:t>Boundary</w:t>
-            </w:r>
-            <w:proofErr w:type="spellEnd"/>
-          </w:p>
-        </w:tc>
-        <w:tc>
-          <w:tcPr>
-            <w:tcW w:w="5694" w:type="dxa"/>
-          </w:tcPr>
-          <w:p>
-            <w:pPr>
-              <w:cnfStyle w:val="000000000000" w:firstRow="0" w:lastRow="0" w:firstColumn="0" w:lastColumn="0" w:oddVBand="0" w:evenVBand="0" w:oddHBand="0" w:evenHBand="0" w:firstRowFirstColumn="0" w:firstRowLastColumn="0" w:lastRowFirstColumn="0" w:lastRowLastColumn="0"/>
-            </w:pPr>
-          </w:p>
-        </w:tc>
-      </w:tr>
-      <w:tr>
-        <w:trPr>
-          <w:trHeight w:val="525"/>
-        </w:trPr>
-        <w:tc>
-          <w:tcPr>
-            <w:cnfStyle w:val="001000000000" w:firstRow="0" w:lastRow="0" w:firstColumn="1" w:lastColumn="0" w:oddVBand="0" w:evenVBand="0" w:oddHBand="0" w:evenHBand="0" w:firstRowFirstColumn="0" w:firstRowLastColumn="0" w:lastRowFirstColumn="0" w:lastRowLastColumn="0"/>
-            <w:tcW w:w="2597" w:type="dxa"/>
-          </w:tcPr>
-          <w:p>
-            <w:pPr>
-              <w:rPr>
-                <w:b w:val="0"/>
-                <w:bCs w:val="0"/>
-              </w:rPr>
-            </w:pPr>
-            <w:proofErr w:type="spellStart"/>
-            <w:r>
-              <w:rPr>
-                <w:b w:val="0"/>
-                <w:bCs w:val="0"/>
-              </w:rPr>
-              <w:t>ReportRequestForm</w:t>
-            </w:r>
-            <w:proofErr w:type="spellEnd"/>
-          </w:p>
-        </w:tc>
-        <w:tc>
-          <w:tcPr>
-            <w:tcW w:w="1627" w:type="dxa"/>
-          </w:tcPr>
-          <w:p>
-            <w:pPr>
-              <w:cnfStyle w:val="000000000000" w:firstRow="0" w:lastRow="0" w:firstColumn="0" w:lastColumn="0" w:oddVBand="0" w:evenVBand="0" w:oddHBand="0" w:evenHBand="0" w:firstRowFirstColumn="0" w:firstRowLastColumn="0" w:lastRowFirstColumn="0" w:lastRowLastColumn="0"/>
-            </w:pPr>
-            <w:proofErr w:type="spellStart"/>
-            <w:r>
-              <w:t>Boundary</w:t>
-            </w:r>
-            <w:proofErr w:type="spellEnd"/>
-          </w:p>
-        </w:tc>
-        <w:tc>
-          <w:tcPr>
-            <w:tcW w:w="5694" w:type="dxa"/>
-          </w:tcPr>
-          <w:p>
-            <w:pPr>
-              <w:cnfStyle w:val="000000000000" w:firstRow="0" w:lastRow="0" w:firstColumn="0" w:lastColumn="0" w:oddVBand="0" w:evenVBand="0" w:oddHBand="0" w:evenHBand="0" w:firstRowFirstColumn="0" w:firstRowLastColumn="0" w:lastRowFirstColumn="0" w:lastRowLastColumn="0"/>
-            </w:pPr>
-            <w:r>
-              <w:t>Form con cui l’utente registrato può richiedere la segnalazione di un commento inopportuno</w:t>
-            </w:r>
-          </w:p>
-        </w:tc>
-      </w:tr>
-      <w:tr>
-        <w:trPr>
-          <w:trHeight w:val="304"/>
-        </w:trPr>
-        <w:tc>
-          <w:tcPr>
-            <w:cnfStyle w:val="001000000000" w:firstRow="0" w:lastRow="0" w:firstColumn="1" w:lastColumn="0" w:oddVBand="0" w:evenVBand="0" w:oddHBand="0" w:evenHBand="0" w:firstRowFirstColumn="0" w:firstRowLastColumn="0" w:lastRowFirstColumn="0" w:lastRowLastColumn="0"/>
-            <w:tcW w:w="2597" w:type="dxa"/>
-          </w:tcPr>
-          <w:p>
-            <w:pPr>
-              <w:rPr>
-                <w:b w:val="0"/>
-                <w:bCs w:val="0"/>
-              </w:rPr>
-            </w:pPr>
-            <w:proofErr w:type="spellStart"/>
-            <w:r>
-              <w:rPr>
-                <w:b w:val="0"/>
-                <w:bCs w:val="0"/>
-              </w:rPr>
-              <w:t>Logout_</w:t>
-            </w:r>
-            <w:r>
-              <w:rPr>
-                <w:b w:val="0"/>
-                <w:bCs w:val="0"/>
-              </w:rPr>
-              <w:t>B</w:t>
-            </w:r>
-            <w:r>
-              <w:rPr>
-                <w:b w:val="0"/>
-                <w:bCs w:val="0"/>
-              </w:rPr>
-              <w:t>oundary</w:t>
-            </w:r>
-            <w:proofErr w:type="spellEnd"/>
-          </w:p>
-        </w:tc>
-        <w:tc>
-          <w:tcPr>
-            <w:tcW w:w="1627" w:type="dxa"/>
-          </w:tcPr>
-          <w:p>
-            <w:pPr>
-              <w:cnfStyle w:val="000000000000" w:firstRow="0" w:lastRow="0" w:firstColumn="0" w:lastColumn="0" w:oddVBand="0" w:evenVBand="0" w:oddHBand="0" w:evenHBand="0" w:firstRowFirstColumn="0" w:firstRowLastColumn="0" w:lastRowFirstColumn="0" w:lastRowLastColumn="0"/>
-            </w:pPr>
-            <w:proofErr w:type="spellStart"/>
-            <w:r>
-              <w:t>Boundary</w:t>
-            </w:r>
-            <w:proofErr w:type="spellEnd"/>
-          </w:p>
-        </w:tc>
-        <w:tc>
-          <w:tcPr>
-            <w:tcW w:w="5694" w:type="dxa"/>
-          </w:tcPr>
-          <w:p>
-            <w:pPr>
-              <w:cnfStyle w:val="000000000000" w:firstRow="0" w:lastRow="0" w:firstColumn="0" w:lastColumn="0" w:oddVBand="0" w:evenVBand="0" w:oddHBand="0" w:evenHBand="0" w:firstRowFirstColumn="0" w:firstRowLastColumn="0" w:lastRowFirstColumn="0" w:lastRowLastColumn="0"/>
-            </w:pPr>
-            <w:r>
-              <w:t>Permette di</w:t>
-            </w:r>
-            <w:r>
-              <w:t xml:space="preserve"> terminare la propria sessione attiva</w:t>
-            </w:r>
-          </w:p>
-        </w:tc>
-      </w:tr>
-      <w:tr>
-        <w:trPr>
-          <w:trHeight w:val="255"/>
-        </w:trPr>
-        <w:tc>
-          <w:tcPr>
-            <w:cnfStyle w:val="001000000000" w:firstRow="0" w:lastRow="0" w:firstColumn="1" w:lastColumn="0" w:oddVBand="0" w:evenVBand="0" w:oddHBand="0" w:evenHBand="0" w:firstRowFirstColumn="0" w:firstRowLastColumn="0" w:lastRowFirstColumn="0" w:lastRowLastColumn="0"/>
-            <w:tcW w:w="2597" w:type="dxa"/>
-          </w:tcPr>
-          <w:p>
-            <w:proofErr w:type="spellStart"/>
-            <w:r>
-              <w:rPr>
-                <w:b w:val="0"/>
-                <w:bCs w:val="0"/>
-              </w:rPr>
-              <w:t>RetrievePassword_</w:t>
-            </w:r>
-            <w:r>
-              <w:rPr>
-                <w:b w:val="0"/>
-                <w:bCs w:val="0"/>
-              </w:rPr>
-              <w:t>boundary</w:t>
-            </w:r>
-            <w:proofErr w:type="spellEnd"/>
-          </w:p>
-          <w:p>
-            <w:pPr>
-              <w:rPr>
-                <w:b w:val="0"/>
-                <w:bCs w:val="0"/>
-              </w:rPr>
-            </w:pPr>
-          </w:p>
-        </w:tc>
-        <w:tc>
-          <w:tcPr>
-            <w:tcW w:w="1627" w:type="dxa"/>
-          </w:tcPr>
-          <w:p>
-            <w:pPr>
-              <w:cnfStyle w:val="000000000000" w:firstRow="0" w:lastRow="0" w:firstColumn="0" w:lastColumn="0" w:oddVBand="0" w:evenVBand="0" w:oddHBand="0" w:evenHBand="0" w:firstRowFirstColumn="0" w:firstRowLastColumn="0" w:lastRowFirstColumn="0" w:lastRowLastColumn="0"/>
-            </w:pPr>
-            <w:proofErr w:type="spellStart"/>
-            <w:r>
-              <w:t>Boundary</w:t>
-            </w:r>
-            <w:proofErr w:type="spellEnd"/>
-          </w:p>
-        </w:tc>
-        <w:tc>
-          <w:tcPr>
-            <w:tcW w:w="5694" w:type="dxa"/>
-          </w:tcPr>
-          <w:p>
-            <w:pPr>
-              <w:cnfStyle w:val="000000000000" w:firstRow="0" w:lastRow="0" w:firstColumn="0" w:lastColumn="0" w:oddVBand="0" w:evenVBand="0" w:oddHBand="0" w:evenHBand="0" w:firstRowFirstColumn="0" w:firstRowLastColumn="0" w:lastRowFirstColumn="0" w:lastRowLastColumn="0"/>
-            </w:pPr>
-            <w:r>
-              <w:t>Form da compilare per indicare l’indirizzo e-mail presso il quale inviare il link di recupero della password</w:t>
+            <w:tcW w:w="5502" w:type="dxa"/>
+          </w:tcPr>
+          <w:p>
+            <w:pPr>
+              <w:cnfStyle w:val="000000000000" w:firstRow="0" w:lastRow="0" w:firstColumn="0" w:lastColumn="0" w:oddVBand="0" w:evenVBand="0" w:oddHBand="0" w:evenHBand="0" w:firstRowFirstColumn="0" w:firstRowLastColumn="0" w:lastRowFirstColumn="0" w:lastRowLastColumn="0"/>
+            </w:pPr>
+            <w:r>
+              <w:t>Permette all’admin di rimuovere un determinato elemento</w:t>
             </w:r>
           </w:p>
         </w:tc>
@@ -1380,365 +1679,7 @@
         <w:tc>
           <w:tcPr>
             <w:cnfStyle w:val="001000000000" w:firstRow="0" w:lastRow="0" w:firstColumn="1" w:lastColumn="0" w:oddVBand="0" w:evenVBand="0" w:oddHBand="0" w:evenHBand="0" w:firstRowFirstColumn="0" w:firstRowLastColumn="0" w:lastRowFirstColumn="0" w:lastRowLastColumn="0"/>
-            <w:tcW w:w="2597" w:type="dxa"/>
-          </w:tcPr>
-          <w:p>
-            <w:proofErr w:type="spellStart"/>
-            <w:r>
-              <w:rPr>
-                <w:b w:val="0"/>
-                <w:bCs w:val="0"/>
-              </w:rPr>
-              <w:t>PasswordModifier</w:t>
-            </w:r>
-            <w:r>
-              <w:rPr>
-                <w:b w:val="0"/>
-                <w:bCs w:val="0"/>
-              </w:rPr>
-              <w:t>_boundary</w:t>
-            </w:r>
-            <w:proofErr w:type="spellEnd"/>
-          </w:p>
-        </w:tc>
-        <w:tc>
-          <w:tcPr>
-            <w:tcW w:w="1627" w:type="dxa"/>
-          </w:tcPr>
-          <w:p>
-            <w:pPr>
-              <w:cnfStyle w:val="000000000000" w:firstRow="0" w:lastRow="0" w:firstColumn="0" w:lastColumn="0" w:oddVBand="0" w:evenVBand="0" w:oddHBand="0" w:evenHBand="0" w:firstRowFirstColumn="0" w:firstRowLastColumn="0" w:lastRowFirstColumn="0" w:lastRowLastColumn="0"/>
-            </w:pPr>
-            <w:proofErr w:type="spellStart"/>
-            <w:r>
-              <w:t>Boundary</w:t>
-            </w:r>
-            <w:proofErr w:type="spellEnd"/>
-          </w:p>
-        </w:tc>
-        <w:tc>
-          <w:tcPr>
-            <w:tcW w:w="5694" w:type="dxa"/>
-          </w:tcPr>
-          <w:p>
-            <w:pPr>
-              <w:cnfStyle w:val="000000000000" w:firstRow="0" w:lastRow="0" w:firstColumn="0" w:lastColumn="0" w:oddVBand="0" w:evenVBand="0" w:oddHBand="0" w:evenHBand="0" w:firstRowFirstColumn="0" w:firstRowLastColumn="0" w:lastRowFirstColumn="0" w:lastRowLastColumn="0"/>
-            </w:pPr>
-            <w:r>
-              <w:t>Form da compilare per la modifica della password</w:t>
-            </w:r>
-          </w:p>
-        </w:tc>
-      </w:tr>
-      <w:tr>
-        <w:trPr>
-          <w:trHeight w:val="255"/>
-        </w:trPr>
-        <w:tc>
-          <w:tcPr>
-            <w:cnfStyle w:val="001000000000" w:firstRow="0" w:lastRow="0" w:firstColumn="1" w:lastColumn="0" w:oddVBand="0" w:evenVBand="0" w:oddHBand="0" w:evenHBand="0" w:firstRowFirstColumn="0" w:firstRowLastColumn="0" w:lastRowFirstColumn="0" w:lastRowLastColumn="0"/>
-            <w:tcW w:w="2597" w:type="dxa"/>
-          </w:tcPr>
-          <w:p>
-            <w:pPr>
-              <w:rPr>
-                <w:b w:val="0"/>
-                <w:bCs w:val="0"/>
-              </w:rPr>
-            </w:pPr>
-            <w:proofErr w:type="spellStart"/>
-            <w:r>
-              <w:rPr>
-                <w:b w:val="0"/>
-                <w:bCs w:val="0"/>
-              </w:rPr>
-              <w:t>RequestPage</w:t>
-            </w:r>
-            <w:proofErr w:type="spellEnd"/>
-          </w:p>
-        </w:tc>
-        <w:tc>
-          <w:tcPr>
-            <w:tcW w:w="1627" w:type="dxa"/>
-          </w:tcPr>
-          <w:p>
-            <w:pPr>
-              <w:cnfStyle w:val="000000000000" w:firstRow="0" w:lastRow="0" w:firstColumn="0" w:lastColumn="0" w:oddVBand="0" w:evenVBand="0" w:oddHBand="0" w:evenHBand="0" w:firstRowFirstColumn="0" w:firstRowLastColumn="0" w:lastRowFirstColumn="0" w:lastRowLastColumn="0"/>
-            </w:pPr>
-            <w:proofErr w:type="spellStart"/>
-            <w:r>
-              <w:t>Boundary</w:t>
-            </w:r>
-            <w:proofErr w:type="spellEnd"/>
-          </w:p>
-        </w:tc>
-        <w:tc>
-          <w:tcPr>
-            <w:tcW w:w="5694" w:type="dxa"/>
-          </w:tcPr>
-          <w:p>
-            <w:pPr>
-              <w:cnfStyle w:val="000000000000" w:firstRow="0" w:lastRow="0" w:firstColumn="0" w:lastColumn="0" w:oddVBand="0" w:evenVBand="0" w:oddHBand="0" w:evenHBand="0" w:firstRowFirstColumn="0" w:firstRowLastColumn="0" w:lastRowFirstColumn="0" w:lastRowLastColumn="0"/>
-            </w:pPr>
-            <w:r>
-              <w:t>Pagina accessibile agli admin con le richieste di aggiunta di elementi da parte degli utenti</w:t>
-            </w:r>
-          </w:p>
-        </w:tc>
-      </w:tr>
-      <w:tr>
-        <w:trPr>
-          <w:trHeight w:val="270"/>
-        </w:trPr>
-        <w:tc>
-          <w:tcPr>
-            <w:cnfStyle w:val="001000000000" w:firstRow="0" w:lastRow="0" w:firstColumn="1" w:lastColumn="0" w:oddVBand="0" w:evenVBand="0" w:oddHBand="0" w:evenHBand="0" w:firstRowFirstColumn="0" w:firstRowLastColumn="0" w:lastRowFirstColumn="0" w:lastRowLastColumn="0"/>
-            <w:tcW w:w="2597" w:type="dxa"/>
-          </w:tcPr>
-          <w:p>
-            <w:pPr>
-              <w:rPr>
-                <w:b w:val="0"/>
-                <w:bCs w:val="0"/>
-              </w:rPr>
-            </w:pPr>
-            <w:proofErr w:type="spellStart"/>
-            <w:r>
-              <w:rPr>
-                <w:b w:val="0"/>
-                <w:bCs w:val="0"/>
-              </w:rPr>
-              <w:t>AcceptReq</w:t>
-            </w:r>
-            <w:r>
-              <w:rPr>
-                <w:b w:val="0"/>
-                <w:bCs w:val="0"/>
-              </w:rPr>
-              <w:t>_</w:t>
-            </w:r>
-            <w:r>
-              <w:rPr>
-                <w:b w:val="0"/>
-                <w:bCs w:val="0"/>
-              </w:rPr>
-              <w:t>B</w:t>
-            </w:r>
-            <w:r>
-              <w:rPr>
-                <w:b w:val="0"/>
-                <w:bCs w:val="0"/>
-              </w:rPr>
-              <w:t>oundary</w:t>
-            </w:r>
-            <w:proofErr w:type="spellEnd"/>
-          </w:p>
-        </w:tc>
-        <w:tc>
-          <w:tcPr>
-            <w:tcW w:w="1627" w:type="dxa"/>
-          </w:tcPr>
-          <w:p>
-            <w:pPr>
-              <w:cnfStyle w:val="000000000000" w:firstRow="0" w:lastRow="0" w:firstColumn="0" w:lastColumn="0" w:oddVBand="0" w:evenVBand="0" w:oddHBand="0" w:evenHBand="0" w:firstRowFirstColumn="0" w:firstRowLastColumn="0" w:lastRowFirstColumn="0" w:lastRowLastColumn="0"/>
-            </w:pPr>
-            <w:proofErr w:type="spellStart"/>
-            <w:r>
-              <w:t>Boundary</w:t>
-            </w:r>
-            <w:proofErr w:type="spellEnd"/>
-          </w:p>
-        </w:tc>
-        <w:tc>
-          <w:tcPr>
-            <w:tcW w:w="5694" w:type="dxa"/>
-          </w:tcPr>
-          <w:p>
-            <w:pPr>
-              <w:cnfStyle w:val="000000000000" w:firstRow="0" w:lastRow="0" w:firstColumn="0" w:lastColumn="0" w:oddVBand="0" w:evenVBand="0" w:oddHBand="0" w:evenHBand="0" w:firstRowFirstColumn="0" w:firstRowLastColumn="0" w:lastRowFirstColumn="0" w:lastRowLastColumn="0"/>
-            </w:pPr>
-            <w:r>
-              <w:t>Consente all’admin di accettare o rifiutare una richiesta di un utente</w:t>
-            </w:r>
-          </w:p>
-        </w:tc>
-      </w:tr>
-      <w:tr>
-        <w:trPr>
-          <w:trHeight w:val="255"/>
-        </w:trPr>
-        <w:tc>
-          <w:tcPr>
-            <w:cnfStyle w:val="001000000000" w:firstRow="0" w:lastRow="0" w:firstColumn="1" w:lastColumn="0" w:oddVBand="0" w:evenVBand="0" w:oddHBand="0" w:evenHBand="0" w:firstRowFirstColumn="0" w:firstRowLastColumn="0" w:lastRowFirstColumn="0" w:lastRowLastColumn="0"/>
-            <w:tcW w:w="2597" w:type="dxa"/>
-          </w:tcPr>
-          <w:p>
-            <w:pPr>
-              <w:rPr>
-                <w:b w:val="0"/>
-                <w:bCs w:val="0"/>
-              </w:rPr>
-            </w:pPr>
-            <w:proofErr w:type="spellStart"/>
-            <w:r>
-              <w:rPr>
-                <w:b w:val="0"/>
-                <w:bCs w:val="0"/>
-              </w:rPr>
-              <w:t>NewGameForm</w:t>
-            </w:r>
-            <w:proofErr w:type="spellEnd"/>
-          </w:p>
-        </w:tc>
-        <w:tc>
-          <w:tcPr>
-            <w:tcW w:w="1627" w:type="dxa"/>
-          </w:tcPr>
-          <w:p>
-            <w:pPr>
-              <w:cnfStyle w:val="000000000000" w:firstRow="0" w:lastRow="0" w:firstColumn="0" w:lastColumn="0" w:oddVBand="0" w:evenVBand="0" w:oddHBand="0" w:evenHBand="0" w:firstRowFirstColumn="0" w:firstRowLastColumn="0" w:lastRowFirstColumn="0" w:lastRowLastColumn="0"/>
-            </w:pPr>
-            <w:proofErr w:type="spellStart"/>
-            <w:r>
-              <w:t>Boundary</w:t>
-            </w:r>
-            <w:proofErr w:type="spellEnd"/>
-          </w:p>
-        </w:tc>
-        <w:tc>
-          <w:tcPr>
-            <w:tcW w:w="5694" w:type="dxa"/>
-          </w:tcPr>
-          <w:p>
-            <w:pPr>
-              <w:cnfStyle w:val="000000000000" w:firstRow="0" w:lastRow="0" w:firstColumn="0" w:lastColumn="0" w:oddVBand="0" w:evenVBand="0" w:oddHBand="0" w:evenHBand="0" w:firstRowFirstColumn="0" w:firstRowLastColumn="0" w:lastRowFirstColumn="0" w:lastRowLastColumn="0"/>
-            </w:pPr>
-            <w:r>
-              <w:t>Form che permette all’admin di inserire un nuovo gioco nel database</w:t>
-            </w:r>
-          </w:p>
-        </w:tc>
-      </w:tr>
-      <w:tr>
-        <w:trPr>
-          <w:trHeight w:val="270"/>
-        </w:trPr>
-        <w:tc>
-          <w:tcPr>
-            <w:cnfStyle w:val="001000000000" w:firstRow="0" w:lastRow="0" w:firstColumn="1" w:lastColumn="0" w:oddVBand="0" w:evenVBand="0" w:oddHBand="0" w:evenHBand="0" w:firstRowFirstColumn="0" w:firstRowLastColumn="0" w:lastRowFirstColumn="0" w:lastRowLastColumn="0"/>
-            <w:tcW w:w="2597" w:type="dxa"/>
-          </w:tcPr>
-          <w:p>
-            <w:pPr>
-              <w:rPr>
-                <w:b w:val="0"/>
-                <w:bCs w:val="0"/>
-              </w:rPr>
-            </w:pPr>
-            <w:proofErr w:type="spellStart"/>
-            <w:r>
-              <w:rPr>
-                <w:b w:val="0"/>
-                <w:bCs w:val="0"/>
-              </w:rPr>
-              <w:t>GameUpdaterForm</w:t>
-            </w:r>
-            <w:proofErr w:type="spellEnd"/>
-          </w:p>
-        </w:tc>
-        <w:tc>
-          <w:tcPr>
-            <w:tcW w:w="1627" w:type="dxa"/>
-          </w:tcPr>
-          <w:p>
-            <w:pPr>
-              <w:cnfStyle w:val="000000000000" w:firstRow="0" w:lastRow="0" w:firstColumn="0" w:lastColumn="0" w:oddVBand="0" w:evenVBand="0" w:oddHBand="0" w:evenHBand="0" w:firstRowFirstColumn="0" w:firstRowLastColumn="0" w:lastRowFirstColumn="0" w:lastRowLastColumn="0"/>
-            </w:pPr>
-            <w:proofErr w:type="spellStart"/>
-            <w:r>
-              <w:t>Boundary</w:t>
-            </w:r>
-            <w:proofErr w:type="spellEnd"/>
-          </w:p>
-        </w:tc>
-        <w:tc>
-          <w:tcPr>
-            <w:tcW w:w="5694" w:type="dxa"/>
-          </w:tcPr>
-          <w:p>
-            <w:pPr>
-              <w:cnfStyle w:val="000000000000" w:firstRow="0" w:lastRow="0" w:firstColumn="0" w:lastColumn="0" w:oddVBand="0" w:evenVBand="0" w:oddHBand="0" w:evenHBand="0" w:firstRowFirstColumn="0" w:firstRowLastColumn="0" w:lastRowFirstColumn="0" w:lastRowLastColumn="0"/>
-            </w:pPr>
-            <w:r>
-              <w:t>Form che permette all’admin di aggiornare i dati relativi ad un determinato gioco</w:t>
-            </w:r>
-          </w:p>
-        </w:tc>
-      </w:tr>
-      <w:tr>
-        <w:trPr>
-          <w:trHeight w:val="270"/>
-        </w:trPr>
-        <w:tc>
-          <w:tcPr>
-            <w:cnfStyle w:val="001000000000" w:firstRow="0" w:lastRow="0" w:firstColumn="1" w:lastColumn="0" w:oddVBand="0" w:evenVBand="0" w:oddHBand="0" w:evenHBand="0" w:firstRowFirstColumn="0" w:firstRowLastColumn="0" w:lastRowFirstColumn="0" w:lastRowLastColumn="0"/>
-            <w:tcW w:w="2597" w:type="dxa"/>
-          </w:tcPr>
-          <w:p>
-            <w:pPr>
-              <w:rPr>
-                <w:b w:val="0"/>
-                <w:bCs w:val="0"/>
-              </w:rPr>
-            </w:pPr>
-            <w:proofErr w:type="spellStart"/>
-            <w:r>
-              <w:rPr>
-                <w:b w:val="0"/>
-                <w:bCs w:val="0"/>
-              </w:rPr>
-              <w:t>ElementRemover</w:t>
-            </w:r>
-            <w:proofErr w:type="spellEnd"/>
-          </w:p>
-        </w:tc>
-        <w:tc>
-          <w:tcPr>
-            <w:tcW w:w="1627" w:type="dxa"/>
-          </w:tcPr>
-          <w:p>
-            <w:pPr>
-              <w:cnfStyle w:val="000000000000" w:firstRow="0" w:lastRow="0" w:firstColumn="0" w:lastColumn="0" w:oddVBand="0" w:evenVBand="0" w:oddHBand="0" w:evenHBand="0" w:firstRowFirstColumn="0" w:firstRowLastColumn="0" w:lastRowFirstColumn="0" w:lastRowLastColumn="0"/>
-            </w:pPr>
-            <w:proofErr w:type="spellStart"/>
-            <w:r>
-              <w:t>Boundary</w:t>
-            </w:r>
-            <w:proofErr w:type="spellEnd"/>
-          </w:p>
-        </w:tc>
-        <w:tc>
-          <w:tcPr>
-            <w:tcW w:w="5694" w:type="dxa"/>
-          </w:tcPr>
-          <w:p>
-            <w:pPr>
-              <w:cnfStyle w:val="000000000000" w:firstRow="0" w:lastRow="0" w:firstColumn="0" w:lastColumn="0" w:oddVBand="0" w:evenVBand="0" w:oddHBand="0" w:evenHBand="0" w:firstRowFirstColumn="0" w:firstRowLastColumn="0" w:lastRowFirstColumn="0" w:lastRowLastColumn="0"/>
-            </w:pPr>
-            <w:r>
-              <w:t>Permette all’admin di rimuovere un determinato elemento</w:t>
-            </w:r>
-          </w:p>
-        </w:tc>
-      </w:tr>
-      <w:tr>
-        <w:trPr>
-          <w:trHeight w:val="270"/>
-        </w:trPr>
-        <w:tc>
-          <w:tcPr>
-            <w:cnfStyle w:val="001000000000" w:firstRow="0" w:lastRow="0" w:firstColumn="1" w:lastColumn="0" w:oddVBand="0" w:evenVBand="0" w:oddHBand="0" w:evenHBand="0" w:firstRowFirstColumn="0" w:firstRowLastColumn="0" w:lastRowFirstColumn="0" w:lastRowLastColumn="0"/>
-            <w:tcW w:w="2597" w:type="dxa"/>
+            <w:tcW w:w="2817" w:type="dxa"/>
           </w:tcPr>
           <w:p>
             <w:pPr>
@@ -1775,7 +1716,7 @@
         </w:tc>
         <w:tc>
           <w:tcPr>
-            <w:tcW w:w="1627" w:type="dxa"/>
+            <w:tcW w:w="1599" w:type="dxa"/>
           </w:tcPr>
           <w:p>
             <w:pPr>
@@ -1788,7 +1729,7 @@
         </w:tc>
         <w:tc>
           <w:tcPr>
-            <w:tcW w:w="5694" w:type="dxa"/>
+            <w:tcW w:w="5502" w:type="dxa"/>
           </w:tcPr>
           <w:p>
             <w:pPr>
@@ -1830,7 +1771,7 @@
         <w:tc>
           <w:tcPr>
             <w:cnfStyle w:val="001000000000" w:firstRow="0" w:lastRow="0" w:firstColumn="1" w:lastColumn="0" w:oddVBand="0" w:evenVBand="0" w:oddHBand="0" w:evenHBand="0" w:firstRowFirstColumn="0" w:firstRowLastColumn="0" w:lastRowFirstColumn="0" w:lastRowLastColumn="0"/>
-            <w:tcW w:w="2597" w:type="dxa"/>
+            <w:tcW w:w="2817" w:type="dxa"/>
           </w:tcPr>
           <w:p>
             <w:pPr>
@@ -1866,7 +1807,7 @@
         </w:tc>
         <w:tc>
           <w:tcPr>
-            <w:tcW w:w="1627" w:type="dxa"/>
+            <w:tcW w:w="1599" w:type="dxa"/>
           </w:tcPr>
           <w:p>
             <w:pPr>
@@ -1879,7 +1820,7 @@
         </w:tc>
         <w:tc>
           <w:tcPr>
-            <w:tcW w:w="5694" w:type="dxa"/>
+            <w:tcW w:w="5502" w:type="dxa"/>
           </w:tcPr>
           <w:p>
             <w:pPr>
@@ -1904,7 +1845,7 @@
         <w:tc>
           <w:tcPr>
             <w:cnfStyle w:val="001000000000" w:firstRow="0" w:lastRow="0" w:firstColumn="1" w:lastColumn="0" w:oddVBand="0" w:evenVBand="0" w:oddHBand="0" w:evenHBand="0" w:firstRowFirstColumn="0" w:firstRowLastColumn="0" w:lastRowFirstColumn="0" w:lastRowLastColumn="0"/>
-            <w:tcW w:w="2597" w:type="dxa"/>
+            <w:tcW w:w="2817" w:type="dxa"/>
           </w:tcPr>
           <w:p>
             <w:pPr>
@@ -1940,7 +1881,7 @@
         </w:tc>
         <w:tc>
           <w:tcPr>
-            <w:tcW w:w="1627" w:type="dxa"/>
+            <w:tcW w:w="1599" w:type="dxa"/>
           </w:tcPr>
           <w:p>
             <w:pPr>
@@ -1953,7 +1894,7 @@
         </w:tc>
         <w:tc>
           <w:tcPr>
-            <w:tcW w:w="5694" w:type="dxa"/>
+            <w:tcW w:w="5502" w:type="dxa"/>
           </w:tcPr>
           <w:p>
             <w:pPr>
@@ -1975,7 +1916,7 @@
         <w:tc>
           <w:tcPr>
             <w:cnfStyle w:val="001000000000" w:firstRow="0" w:lastRow="0" w:firstColumn="1" w:lastColumn="0" w:oddVBand="0" w:evenVBand="0" w:oddHBand="0" w:evenHBand="0" w:firstRowFirstColumn="0" w:firstRowLastColumn="0" w:lastRowFirstColumn="0" w:lastRowLastColumn="0"/>
-            <w:tcW w:w="2597" w:type="dxa"/>
+            <w:tcW w:w="2817" w:type="dxa"/>
           </w:tcPr>
           <w:p>
             <w:pPr>
@@ -2011,7 +1952,7 @@
         </w:tc>
         <w:tc>
           <w:tcPr>
-            <w:tcW w:w="1627" w:type="dxa"/>
+            <w:tcW w:w="1599" w:type="dxa"/>
           </w:tcPr>
           <w:p>
             <w:pPr>
@@ -2024,7 +1965,7 @@
         </w:tc>
         <w:tc>
           <w:tcPr>
-            <w:tcW w:w="5694" w:type="dxa"/>
+            <w:tcW w:w="5502" w:type="dxa"/>
           </w:tcPr>
           <w:p>
             <w:pPr>
@@ -2049,7 +1990,7 @@
         <w:tc>
           <w:tcPr>
             <w:cnfStyle w:val="001000000000" w:firstRow="0" w:lastRow="0" w:firstColumn="1" w:lastColumn="0" w:oddVBand="0" w:evenVBand="0" w:oddHBand="0" w:evenHBand="0" w:firstRowFirstColumn="0" w:firstRowLastColumn="0" w:lastRowFirstColumn="0" w:lastRowLastColumn="0"/>
-            <w:tcW w:w="2597" w:type="dxa"/>
+            <w:tcW w:w="2817" w:type="dxa"/>
           </w:tcPr>
           <w:p>
             <w:pPr>
@@ -2071,7 +2012,7 @@
         </w:tc>
         <w:tc>
           <w:tcPr>
-            <w:tcW w:w="1627" w:type="dxa"/>
+            <w:tcW w:w="1599" w:type="dxa"/>
           </w:tcPr>
           <w:p>
             <w:pPr>
@@ -2084,7 +2025,7 @@
         </w:tc>
         <w:tc>
           <w:tcPr>
-            <w:tcW w:w="5694" w:type="dxa"/>
+            <w:tcW w:w="5502" w:type="dxa"/>
           </w:tcPr>
           <w:p>
             <w:pPr>
@@ -2109,7 +2050,7 @@
         <w:tc>
           <w:tcPr>
             <w:cnfStyle w:val="001000000000" w:firstRow="0" w:lastRow="0" w:firstColumn="1" w:lastColumn="0" w:oddVBand="0" w:evenVBand="0" w:oddHBand="0" w:evenHBand="0" w:firstRowFirstColumn="0" w:firstRowLastColumn="0" w:lastRowFirstColumn="0" w:lastRowLastColumn="0"/>
-            <w:tcW w:w="2597" w:type="dxa"/>
+            <w:tcW w:w="2817" w:type="dxa"/>
           </w:tcPr>
           <w:p>
             <w:pPr>
@@ -2145,7 +2086,7 @@
         </w:tc>
         <w:tc>
           <w:tcPr>
-            <w:tcW w:w="1627" w:type="dxa"/>
+            <w:tcW w:w="1599" w:type="dxa"/>
           </w:tcPr>
           <w:p>
             <w:pPr>
@@ -2158,7 +2099,7 @@
         </w:tc>
         <w:tc>
           <w:tcPr>
-            <w:tcW w:w="5694" w:type="dxa"/>
+            <w:tcW w:w="5502" w:type="dxa"/>
           </w:tcPr>
           <w:p>
             <w:pPr>
@@ -2203,7 +2144,7 @@
         <w:tc>
           <w:tcPr>
             <w:cnfStyle w:val="001000000000" w:firstRow="0" w:lastRow="0" w:firstColumn="1" w:lastColumn="0" w:oddVBand="0" w:evenVBand="0" w:oddHBand="0" w:evenHBand="0" w:firstRowFirstColumn="0" w:firstRowLastColumn="0" w:lastRowFirstColumn="0" w:lastRowLastColumn="0"/>
-            <w:tcW w:w="2597" w:type="dxa"/>
+            <w:tcW w:w="2817" w:type="dxa"/>
           </w:tcPr>
           <w:p>
             <w:pPr>
@@ -2239,7 +2180,7 @@
         </w:tc>
         <w:tc>
           <w:tcPr>
-            <w:tcW w:w="1627" w:type="dxa"/>
+            <w:tcW w:w="1599" w:type="dxa"/>
           </w:tcPr>
           <w:p>
             <w:pPr>
@@ -2252,7 +2193,7 @@
         </w:tc>
         <w:tc>
           <w:tcPr>
-            <w:tcW w:w="5694" w:type="dxa"/>
+            <w:tcW w:w="5502" w:type="dxa"/>
           </w:tcPr>
           <w:p>
             <w:pPr>
@@ -2274,7 +2215,7 @@
         <w:tc>
           <w:tcPr>
             <w:cnfStyle w:val="001000000000" w:firstRow="0" w:lastRow="0" w:firstColumn="1" w:lastColumn="0" w:oddVBand="0" w:evenVBand="0" w:oddHBand="0" w:evenHBand="0" w:firstRowFirstColumn="0" w:firstRowLastColumn="0" w:lastRowFirstColumn="0" w:lastRowLastColumn="0"/>
-            <w:tcW w:w="2597" w:type="dxa"/>
+            <w:tcW w:w="2817" w:type="dxa"/>
           </w:tcPr>
           <w:p>
             <w:pPr>
@@ -2310,7 +2251,7 @@
         </w:tc>
         <w:tc>
           <w:tcPr>
-            <w:tcW w:w="1627" w:type="dxa"/>
+            <w:tcW w:w="1599" w:type="dxa"/>
           </w:tcPr>
           <w:p>
             <w:pPr>
@@ -2323,7 +2264,7 @@
         </w:tc>
         <w:tc>
           <w:tcPr>
-            <w:tcW w:w="5694" w:type="dxa"/>
+            <w:tcW w:w="5502" w:type="dxa"/>
           </w:tcPr>
           <w:p>
             <w:pPr>
@@ -2370,7 +2311,7 @@
         <w:tc>
           <w:tcPr>
             <w:cnfStyle w:val="001000000000" w:firstRow="0" w:lastRow="0" w:firstColumn="1" w:lastColumn="0" w:oddVBand="0" w:evenVBand="0" w:oddHBand="0" w:evenHBand="0" w:firstRowFirstColumn="0" w:firstRowLastColumn="0" w:lastRowFirstColumn="0" w:lastRowLastColumn="0"/>
-            <w:tcW w:w="2597" w:type="dxa"/>
+            <w:tcW w:w="2817" w:type="dxa"/>
           </w:tcPr>
           <w:p>
             <w:pPr>
@@ -2406,7 +2347,7 @@
         </w:tc>
         <w:tc>
           <w:tcPr>
-            <w:tcW w:w="1627" w:type="dxa"/>
+            <w:tcW w:w="1599" w:type="dxa"/>
           </w:tcPr>
           <w:p>
             <w:pPr>
@@ -2419,7 +2360,7 @@
         </w:tc>
         <w:tc>
           <w:tcPr>
-            <w:tcW w:w="5694" w:type="dxa"/>
+            <w:tcW w:w="5502" w:type="dxa"/>
           </w:tcPr>
           <w:p>
             <w:pPr>
@@ -2455,7 +2396,58 @@
         <w:tc>
           <w:tcPr>
             <w:cnfStyle w:val="001000000000" w:firstRow="0" w:lastRow="0" w:firstColumn="1" w:lastColumn="0" w:oddVBand="0" w:evenVBand="0" w:oddHBand="0" w:evenHBand="0" w:firstRowFirstColumn="0" w:firstRowLastColumn="0" w:lastRowFirstColumn="0" w:lastRowLastColumn="0"/>
-            <w:tcW w:w="2597" w:type="dxa"/>
+            <w:tcW w:w="2817" w:type="dxa"/>
+          </w:tcPr>
+          <w:p>
+            <w:pPr>
+              <w:rPr>
+                <w:b w:val="0"/>
+                <w:bCs w:val="0"/>
+              </w:rPr>
+            </w:pPr>
+            <w:proofErr w:type="spellStart"/>
+            <w:r>
+              <w:rPr>
+                <w:b w:val="0"/>
+                <w:bCs w:val="0"/>
+              </w:rPr>
+              <w:t>Vote_control</w:t>
+            </w:r>
+            <w:proofErr w:type="spellEnd"/>
+          </w:p>
+        </w:tc>
+        <w:tc>
+          <w:tcPr>
+            <w:tcW w:w="1599" w:type="dxa"/>
+          </w:tcPr>
+          <w:p>
+            <w:pPr>
+              <w:cnfStyle w:val="000000000000" w:firstRow="0" w:lastRow="0" w:firstColumn="0" w:lastColumn="0" w:oddVBand="0" w:evenVBand="0" w:oddHBand="0" w:evenHBand="0" w:firstRowFirstColumn="0" w:firstRowLastColumn="0" w:lastRowFirstColumn="0" w:lastRowLastColumn="0"/>
+            </w:pPr>
+            <w:r>
+              <w:t>Control</w:t>
+            </w:r>
+          </w:p>
+        </w:tc>
+        <w:tc>
+          <w:tcPr>
+            <w:tcW w:w="5502" w:type="dxa"/>
+          </w:tcPr>
+          <w:p>
+            <w:pPr>
+              <w:cnfStyle w:val="000000000000" w:firstRow="0" w:lastRow="0" w:firstColumn="0" w:lastColumn="0" w:oddVBand="0" w:evenVBand="0" w:oddHBand="0" w:evenHBand="0" w:firstRowFirstColumn="0" w:firstRowLastColumn="0" w:lastRowFirstColumn="0" w:lastRowLastColumn="0"/>
+            </w:pPr>
+          </w:p>
+        </w:tc>
+      </w:tr>
+      <w:tr>
+        <w:trPr>
+          <w:trHeight w:val="255"/>
+        </w:trPr>
+        <w:tc>
+          <w:tcPr>
+            <w:cnfStyle w:val="001000000000" w:firstRow="0" w:lastRow="0" w:firstColumn="1" w:lastColumn="0" w:oddVBand="0" w:evenVBand="0" w:oddHBand="0" w:evenHBand="0" w:firstRowFirstColumn="0" w:firstRowLastColumn="0" w:lastRowFirstColumn="0" w:lastRowLastColumn="0"/>
+            <w:tcW w:w="2817" w:type="dxa"/>
           </w:tcPr>
           <w:p>
             <w:pPr>
@@ -2491,7 +2483,7 @@
         </w:tc>
         <w:tc>
           <w:tcPr>
-            <w:tcW w:w="1627" w:type="dxa"/>
+            <w:tcW w:w="1599" w:type="dxa"/>
           </w:tcPr>
           <w:p>
             <w:pPr>
@@ -2504,7 +2496,7 @@
         </w:tc>
         <w:tc>
           <w:tcPr>
-            <w:tcW w:w="5694" w:type="dxa"/>
+            <w:tcW w:w="5502" w:type="dxa"/>
           </w:tcPr>
           <w:p>
             <w:pPr>
@@ -2534,7 +2526,7 @@
         <w:tc>
           <w:tcPr>
             <w:cnfStyle w:val="001000000000" w:firstRow="0" w:lastRow="0" w:firstColumn="1" w:lastColumn="0" w:oddVBand="0" w:evenVBand="0" w:oddHBand="0" w:evenHBand="0" w:firstRowFirstColumn="0" w:firstRowLastColumn="0" w:lastRowFirstColumn="0" w:lastRowLastColumn="0"/>
-            <w:tcW w:w="2597" w:type="dxa"/>
+            <w:tcW w:w="2817" w:type="dxa"/>
           </w:tcPr>
           <w:p>
             <w:pPr>
@@ -2577,7 +2569,7 @@
         </w:tc>
         <w:tc>
           <w:tcPr>
-            <w:tcW w:w="1627" w:type="dxa"/>
+            <w:tcW w:w="1599" w:type="dxa"/>
           </w:tcPr>
           <w:p>
             <w:pPr>
@@ -2590,7 +2582,7 @@
         </w:tc>
         <w:tc>
           <w:tcPr>
-            <w:tcW w:w="5694" w:type="dxa"/>
+            <w:tcW w:w="5502" w:type="dxa"/>
           </w:tcPr>
           <w:p>
             <w:pPr>
@@ -2609,7 +2601,7 @@
         <w:tc>
           <w:tcPr>
             <w:cnfStyle w:val="001000000000" w:firstRow="0" w:lastRow="0" w:firstColumn="1" w:lastColumn="0" w:oddVBand="0" w:evenVBand="0" w:oddHBand="0" w:evenHBand="0" w:firstRowFirstColumn="0" w:firstRowLastColumn="0" w:lastRowFirstColumn="0" w:lastRowLastColumn="0"/>
-            <w:tcW w:w="2597" w:type="dxa"/>
+            <w:tcW w:w="2817" w:type="dxa"/>
           </w:tcPr>
           <w:p>
             <w:pPr>
@@ -2629,7 +2621,7 @@
         </w:tc>
         <w:tc>
           <w:tcPr>
-            <w:tcW w:w="1627" w:type="dxa"/>
+            <w:tcW w:w="1599" w:type="dxa"/>
           </w:tcPr>
           <w:p>
             <w:pPr>
@@ -2644,7 +2636,7 @@
         </w:tc>
         <w:tc>
           <w:tcPr>
-            <w:tcW w:w="5694" w:type="dxa"/>
+            <w:tcW w:w="5502" w:type="dxa"/>
           </w:tcPr>
           <w:p>
             <w:pPr>
@@ -2666,7 +2658,76 @@
         <w:tc>
           <w:tcPr>
             <w:cnfStyle w:val="001000000000" w:firstRow="0" w:lastRow="0" w:firstColumn="1" w:lastColumn="0" w:oddVBand="0" w:evenVBand="0" w:oddHBand="0" w:evenHBand="0" w:firstRowFirstColumn="0" w:firstRowLastColumn="0" w:lastRowFirstColumn="0" w:lastRowLastColumn="0"/>
-            <w:tcW w:w="2597" w:type="dxa"/>
+            <w:tcW w:w="2817" w:type="dxa"/>
+          </w:tcPr>
+          <w:p>
+            <w:pPr>
+              <w:rPr>
+                <w:b w:val="0"/>
+                <w:bCs w:val="0"/>
+              </w:rPr>
+            </w:pPr>
+            <w:proofErr w:type="spellStart"/>
+            <w:r>
+              <w:rPr>
+                <w:b w:val="0"/>
+                <w:bCs w:val="0"/>
+              </w:rPr>
+              <w:t>Game</w:t>
+            </w:r>
+            <w:r>
+              <w:rPr>
+                <w:b w:val="0"/>
+                <w:bCs w:val="0"/>
+              </w:rPr>
+              <w:t>Set</w:t>
+            </w:r>
+            <w:proofErr w:type="spellEnd"/>
+          </w:p>
+        </w:tc>
+        <w:tc>
+          <w:tcPr>
+            <w:tcW w:w="1599" w:type="dxa"/>
+          </w:tcPr>
+          <w:p>
+            <w:pPr>
+              <w:cnfStyle w:val="000000000000" w:firstRow="0" w:lastRow="0" w:firstColumn="0" w:lastColumn="0" w:oddVBand="0" w:evenVBand="0" w:oddHBand="0" w:evenHBand="0" w:firstRowFirstColumn="0" w:firstRowLastColumn="0" w:lastRowFirstColumn="0" w:lastRowLastColumn="0"/>
+            </w:pPr>
+            <w:proofErr w:type="spellStart"/>
+            <w:r>
+              <w:t>Entity</w:t>
+            </w:r>
+            <w:proofErr w:type="spellEnd"/>
+          </w:p>
+        </w:tc>
+        <w:tc>
+          <w:tcPr>
+            <w:tcW w:w="5502" w:type="dxa"/>
+          </w:tcPr>
+          <w:p>
+            <w:pPr>
+              <w:cnfStyle w:val="000000000000" w:firstRow="0" w:lastRow="0" w:firstColumn="0" w:lastColumn="0" w:oddVBand="0" w:evenVBand="0" w:oddHBand="0" w:evenHBand="0" w:firstRowFirstColumn="0" w:firstRowLastColumn="0" w:lastRowFirstColumn="0" w:lastRowLastColumn="0"/>
+            </w:pPr>
+            <w:r>
+              <w:t>Rappresenta un</w:t>
+            </w:r>
+            <w:r>
+              <w:t xml:space="preserve"> insieme</w:t>
+            </w:r>
+            <w:r>
+              <w:t xml:space="preserve"> di giochi</w:t>
+            </w:r>
+          </w:p>
+        </w:tc>
+      </w:tr>
+      <w:tr>
+        <w:trPr>
+          <w:trHeight w:val="270"/>
+        </w:trPr>
+        <w:tc>
+          <w:tcPr>
+            <w:cnfStyle w:val="001000000000" w:firstRow="0" w:lastRow="0" w:firstColumn="1" w:lastColumn="0" w:oddVBand="0" w:evenVBand="0" w:oddHBand="0" w:evenHBand="0" w:firstRowFirstColumn="0" w:firstRowLastColumn="0" w:lastRowFirstColumn="0" w:lastRowLastColumn="0"/>
+            <w:tcW w:w="2817" w:type="dxa"/>
           </w:tcPr>
           <w:p>
             <w:r>
@@ -2689,7 +2750,7 @@
         </w:tc>
         <w:tc>
           <w:tcPr>
-            <w:tcW w:w="1627" w:type="dxa"/>
+            <w:tcW w:w="1599" w:type="dxa"/>
           </w:tcPr>
           <w:p>
             <w:pPr>
@@ -2704,7 +2765,7 @@
         </w:tc>
         <w:tc>
           <w:tcPr>
-            <w:tcW w:w="5694" w:type="dxa"/>
+            <w:tcW w:w="5502" w:type="dxa"/>
           </w:tcPr>
           <w:p>
             <w:pPr>
@@ -2726,7 +2787,7 @@
         <w:tc>
           <w:tcPr>
             <w:cnfStyle w:val="001000000000" w:firstRow="0" w:lastRow="0" w:firstColumn="1" w:lastColumn="0" w:oddVBand="0" w:evenVBand="0" w:oddHBand="0" w:evenHBand="0" w:firstRowFirstColumn="0" w:firstRowLastColumn="0" w:lastRowFirstColumn="0" w:lastRowLastColumn="0"/>
-            <w:tcW w:w="2597" w:type="dxa"/>
+            <w:tcW w:w="2817" w:type="dxa"/>
           </w:tcPr>
           <w:p>
             <w:pPr>
@@ -2746,7 +2807,7 @@
         </w:tc>
         <w:tc>
           <w:tcPr>
-            <w:tcW w:w="1627" w:type="dxa"/>
+            <w:tcW w:w="1599" w:type="dxa"/>
           </w:tcPr>
           <w:p>
             <w:pPr>
@@ -2761,7 +2822,7 @@
         </w:tc>
         <w:tc>
           <w:tcPr>
-            <w:tcW w:w="5694" w:type="dxa"/>
+            <w:tcW w:w="5502" w:type="dxa"/>
           </w:tcPr>
           <w:p>
             <w:pPr>
@@ -2780,7 +2841,7 @@
         <w:tc>
           <w:tcPr>
             <w:cnfStyle w:val="001000000000" w:firstRow="0" w:lastRow="0" w:firstColumn="1" w:lastColumn="0" w:oddVBand="0" w:evenVBand="0" w:oddHBand="0" w:evenHBand="0" w:firstRowFirstColumn="0" w:firstRowLastColumn="0" w:lastRowFirstColumn="0" w:lastRowLastColumn="0"/>
-            <w:tcW w:w="2597" w:type="dxa"/>
+            <w:tcW w:w="2817" w:type="dxa"/>
           </w:tcPr>
           <w:p>
             <w:pPr>
@@ -2800,7 +2861,7 @@
         </w:tc>
         <w:tc>
           <w:tcPr>
-            <w:tcW w:w="1627" w:type="dxa"/>
+            <w:tcW w:w="1599" w:type="dxa"/>
           </w:tcPr>
           <w:p>
             <w:pPr>
@@ -2815,7 +2876,7 @@
         </w:tc>
         <w:tc>
           <w:tcPr>
-            <w:tcW w:w="5694" w:type="dxa"/>
+            <w:tcW w:w="5502" w:type="dxa"/>
           </w:tcPr>
           <w:p>
             <w:pPr>
@@ -2837,7 +2898,7 @@
         <w:tc>
           <w:tcPr>
             <w:cnfStyle w:val="001000000000" w:firstRow="0" w:lastRow="0" w:firstColumn="1" w:lastColumn="0" w:oddVBand="0" w:evenVBand="0" w:oddHBand="0" w:evenHBand="0" w:firstRowFirstColumn="0" w:firstRowLastColumn="0" w:lastRowFirstColumn="0" w:lastRowLastColumn="0"/>
-            <w:tcW w:w="2597" w:type="dxa"/>
+            <w:tcW w:w="2817" w:type="dxa"/>
           </w:tcPr>
           <w:p>
             <w:pPr>
@@ -2857,7 +2918,7 @@
         </w:tc>
         <w:tc>
           <w:tcPr>
-            <w:tcW w:w="1627" w:type="dxa"/>
+            <w:tcW w:w="1599" w:type="dxa"/>
           </w:tcPr>
           <w:p>
             <w:pPr>
@@ -2872,7 +2933,7 @@
         </w:tc>
         <w:tc>
           <w:tcPr>
-            <w:tcW w:w="5694" w:type="dxa"/>
+            <w:tcW w:w="5502" w:type="dxa"/>
           </w:tcPr>
           <w:p>
             <w:pPr>
@@ -2891,7 +2952,7 @@
         <w:tc>
           <w:tcPr>
             <w:cnfStyle w:val="001000000000" w:firstRow="0" w:lastRow="0" w:firstColumn="1" w:lastColumn="0" w:oddVBand="0" w:evenVBand="0" w:oddHBand="0" w:evenHBand="0" w:firstRowFirstColumn="0" w:firstRowLastColumn="0" w:lastRowFirstColumn="0" w:lastRowLastColumn="0"/>
-            <w:tcW w:w="2597" w:type="dxa"/>
+            <w:tcW w:w="2817" w:type="dxa"/>
           </w:tcPr>
           <w:p>
             <w:pPr>
@@ -2911,7 +2972,7 @@
         </w:tc>
         <w:tc>
           <w:tcPr>
-            <w:tcW w:w="1627" w:type="dxa"/>
+            <w:tcW w:w="1599" w:type="dxa"/>
           </w:tcPr>
           <w:p>
             <w:pPr>
@@ -2926,7 +2987,7 @@
         </w:tc>
         <w:tc>
           <w:tcPr>
-            <w:tcW w:w="5694" w:type="dxa"/>
+            <w:tcW w:w="5502" w:type="dxa"/>
           </w:tcPr>
           <w:p>
             <w:pPr>
@@ -2948,7 +3009,7 @@
         <w:tc>
           <w:tcPr>
             <w:cnfStyle w:val="001000000000" w:firstRow="0" w:lastRow="0" w:firstColumn="1" w:lastColumn="0" w:oddVBand="0" w:evenVBand="0" w:oddHBand="0" w:evenHBand="0" w:firstRowFirstColumn="0" w:firstRowLastColumn="0" w:lastRowFirstColumn="0" w:lastRowLastColumn="0"/>
-            <w:tcW w:w="2597" w:type="dxa"/>
+            <w:tcW w:w="2817" w:type="dxa"/>
           </w:tcPr>
           <w:p>
             <w:pPr>
@@ -2970,7 +3031,7 @@
         </w:tc>
         <w:tc>
           <w:tcPr>
-            <w:tcW w:w="1627" w:type="dxa"/>
+            <w:tcW w:w="1599" w:type="dxa"/>
           </w:tcPr>
           <w:p>
             <w:pPr>
@@ -2985,7 +3046,7 @@
         </w:tc>
         <w:tc>
           <w:tcPr>
-            <w:tcW w:w="5694" w:type="dxa"/>
+            <w:tcW w:w="5502" w:type="dxa"/>
           </w:tcPr>
           <w:p>
             <w:pPr>
@@ -3007,7 +3068,7 @@
         <w:tc>
           <w:tcPr>
             <w:cnfStyle w:val="001000000000" w:firstRow="0" w:lastRow="0" w:firstColumn="1" w:lastColumn="0" w:oddVBand="0" w:evenVBand="0" w:oddHBand="0" w:evenHBand="0" w:firstRowFirstColumn="0" w:firstRowLastColumn="0" w:lastRowFirstColumn="0" w:lastRowLastColumn="0"/>
-            <w:tcW w:w="2597" w:type="dxa"/>
+            <w:tcW w:w="2817" w:type="dxa"/>
           </w:tcPr>
           <w:p>
             <w:proofErr w:type="spellStart"/>
@@ -3023,7 +3084,7 @@
         </w:tc>
         <w:tc>
           <w:tcPr>
-            <w:tcW w:w="1627" w:type="dxa"/>
+            <w:tcW w:w="1599" w:type="dxa"/>
           </w:tcPr>
           <w:p>
             <w:pPr>
@@ -3038,7 +3099,7 @@
         </w:tc>
         <w:tc>
           <w:tcPr>
-            <w:tcW w:w="5694" w:type="dxa"/>
+            <w:tcW w:w="5502" w:type="dxa"/>
           </w:tcPr>
           <w:p>
             <w:pPr>
@@ -3060,21 +3121,91 @@
         <w:tc>
           <w:tcPr>
             <w:cnfStyle w:val="001000000000" w:firstRow="0" w:lastRow="0" w:firstColumn="1" w:lastColumn="0" w:oddVBand="0" w:evenVBand="0" w:oddHBand="0" w:evenHBand="0" w:firstRowFirstColumn="0" w:firstRowLastColumn="0" w:lastRowFirstColumn="0" w:lastRowLastColumn="0"/>
-            <w:tcW w:w="2597" w:type="dxa"/>
-          </w:tcPr>
-          <w:p>
-            <w:pPr>
-              <w:rPr>
-                <w:b w:val="0"/>
-                <w:bCs w:val="0"/>
-              </w:rPr>
-            </w:pPr>
-            <w:proofErr w:type="spellStart"/>
-            <w:r>
-              <w:rPr>
-                <w:b w:val="0"/>
-                <w:bCs w:val="0"/>
-              </w:rPr>
+            <w:tcW w:w="2817" w:type="dxa"/>
+          </w:tcPr>
+          <w:p>
+            <w:pPr>
+              <w:rPr>
+                <w:b w:val="0"/>
+                <w:bCs w:val="0"/>
+              </w:rPr>
+            </w:pPr>
+            <w:proofErr w:type="spellStart"/>
+            <w:r>
+              <w:rPr>
+                <w:b w:val="0"/>
+                <w:bCs w:val="0"/>
+              </w:rPr>
+              <w:t>Thread</w:t>
+            </w:r>
+            <w:r>
+              <w:rPr>
+                <w:b w:val="0"/>
+                <w:bCs w:val="0"/>
+              </w:rPr>
+              <w:t>Set</w:t>
+            </w:r>
+            <w:proofErr w:type="spellEnd"/>
+          </w:p>
+        </w:tc>
+        <w:tc>
+          <w:tcPr>
+            <w:tcW w:w="1599" w:type="dxa"/>
+          </w:tcPr>
+          <w:p>
+            <w:pPr>
+              <w:cnfStyle w:val="000000000000" w:firstRow="0" w:lastRow="0" w:firstColumn="0" w:lastColumn="0" w:oddVBand="0" w:evenVBand="0" w:oddHBand="0" w:evenHBand="0" w:firstRowFirstColumn="0" w:firstRowLastColumn="0" w:lastRowFirstColumn="0" w:lastRowLastColumn="0"/>
+            </w:pPr>
+            <w:proofErr w:type="spellStart"/>
+            <w:r>
+              <w:t>Entity</w:t>
+            </w:r>
+            <w:proofErr w:type="spellEnd"/>
+          </w:p>
+        </w:tc>
+        <w:tc>
+          <w:tcPr>
+            <w:tcW w:w="5502" w:type="dxa"/>
+          </w:tcPr>
+          <w:p>
+            <w:pPr>
+              <w:cnfStyle w:val="000000000000" w:firstRow="0" w:lastRow="0" w:firstColumn="0" w:lastColumn="0" w:oddVBand="0" w:evenVBand="0" w:oddHBand="0" w:evenHBand="0" w:firstRowFirstColumn="0" w:firstRowLastColumn="0" w:lastRowFirstColumn="0" w:lastRowLastColumn="0"/>
+            </w:pPr>
+            <w:r>
+              <w:t>Rappresenta un</w:t>
+            </w:r>
+            <w:r>
+              <w:t xml:space="preserve"> insieme</w:t>
+            </w:r>
+            <w:r>
+              <w:t xml:space="preserve"> di discussioni per un gioco</w:t>
+            </w:r>
+          </w:p>
+        </w:tc>
+      </w:tr>
+      <w:tr>
+        <w:trPr>
+          <w:trHeight w:val="270"/>
+        </w:trPr>
+        <w:tc>
+          <w:tcPr>
+            <w:cnfStyle w:val="001000000000" w:firstRow="0" w:lastRow="0" w:firstColumn="1" w:lastColumn="0" w:oddVBand="0" w:evenVBand="0" w:oddHBand="0" w:evenHBand="0" w:firstRowFirstColumn="0" w:firstRowLastColumn="0" w:lastRowFirstColumn="0" w:lastRowLastColumn="0"/>
+            <w:tcW w:w="2817" w:type="dxa"/>
+          </w:tcPr>
+          <w:p>
+            <w:pPr>
+              <w:rPr>
+                <w:b w:val="0"/>
+                <w:bCs w:val="0"/>
+              </w:rPr>
+            </w:pPr>
+            <w:proofErr w:type="spellStart"/>
+            <w:r>
+              <w:rPr>
+                <w:b w:val="0"/>
+                <w:bCs w:val="0"/>
+              </w:rPr>
+              <w:lastRenderedPageBreak/>
               <w:t>Game</w:t>
             </w:r>
             <w:r>
@@ -3089,7 +3220,7 @@
         </w:tc>
         <w:tc>
           <w:tcPr>
-            <w:tcW w:w="1627" w:type="dxa"/>
+            <w:tcW w:w="1599" w:type="dxa"/>
           </w:tcPr>
           <w:p>
             <w:pPr>
@@ -3104,7 +3235,7 @@
         </w:tc>
         <w:tc>
           <w:tcPr>
-            <w:tcW w:w="5694" w:type="dxa"/>
+            <w:tcW w:w="5502" w:type="dxa"/>
           </w:tcPr>
           <w:p>
             <w:pPr>
@@ -3129,7 +3260,7 @@
         <w:tc>
           <w:tcPr>
             <w:cnfStyle w:val="001000000000" w:firstRow="0" w:lastRow="0" w:firstColumn="1" w:lastColumn="0" w:oddVBand="0" w:evenVBand="0" w:oddHBand="0" w:evenHBand="0" w:firstRowFirstColumn="0" w:firstRowLastColumn="0" w:lastRowFirstColumn="0" w:lastRowLastColumn="0"/>
-            <w:tcW w:w="2597" w:type="dxa"/>
+            <w:tcW w:w="2817" w:type="dxa"/>
           </w:tcPr>
           <w:p>
             <w:pPr>
@@ -3151,7 +3282,7 @@
         </w:tc>
         <w:tc>
           <w:tcPr>
-            <w:tcW w:w="1627" w:type="dxa"/>
+            <w:tcW w:w="1599" w:type="dxa"/>
           </w:tcPr>
           <w:p>
             <w:pPr>
@@ -3166,7 +3297,7 @@
         </w:tc>
         <w:tc>
           <w:tcPr>
-            <w:tcW w:w="5694" w:type="dxa"/>
+            <w:tcW w:w="5502" w:type="dxa"/>
           </w:tcPr>
           <w:p>
             <w:pPr>
@@ -3193,22 +3324,21 @@
         <w:tc>
           <w:tcPr>
             <w:cnfStyle w:val="001000000000" w:firstRow="0" w:lastRow="0" w:firstColumn="1" w:lastColumn="0" w:oddVBand="0" w:evenVBand="0" w:oddHBand="0" w:evenHBand="0" w:firstRowFirstColumn="0" w:firstRowLastColumn="0" w:lastRowFirstColumn="0" w:lastRowLastColumn="0"/>
-            <w:tcW w:w="2597" w:type="dxa"/>
-          </w:tcPr>
-          <w:p>
-            <w:pPr>
-              <w:rPr>
-                <w:b w:val="0"/>
-                <w:bCs w:val="0"/>
-              </w:rPr>
-            </w:pPr>
-            <w:proofErr w:type="spellStart"/>
-            <w:r>
-              <w:rPr>
-                <w:b w:val="0"/>
-                <w:bCs w:val="0"/>
-              </w:rPr>
-              <w:lastRenderedPageBreak/>
+            <w:tcW w:w="2817" w:type="dxa"/>
+          </w:tcPr>
+          <w:p>
+            <w:pPr>
+              <w:rPr>
+                <w:b w:val="0"/>
+                <w:bCs w:val="0"/>
+              </w:rPr>
+            </w:pPr>
+            <w:proofErr w:type="spellStart"/>
+            <w:r>
+              <w:rPr>
+                <w:b w:val="0"/>
+                <w:bCs w:val="0"/>
+              </w:rPr>
               <w:t>ReportRequest</w:t>
             </w:r>
             <w:proofErr w:type="spellEnd"/>
@@ -3216,7 +3346,7 @@
         </w:tc>
         <w:tc>
           <w:tcPr>
-            <w:tcW w:w="1627" w:type="dxa"/>
+            <w:tcW w:w="1599" w:type="dxa"/>
           </w:tcPr>
           <w:p>
             <w:pPr>
@@ -3231,7 +3361,7 @@
         </w:tc>
         <w:tc>
           <w:tcPr>
-            <w:tcW w:w="5694" w:type="dxa"/>
+            <w:tcW w:w="5502" w:type="dxa"/>
           </w:tcPr>
           <w:p>
             <w:pPr>
@@ -3264,7 +3394,7 @@
         <w:tc>
           <w:tcPr>
             <w:cnfStyle w:val="001000000000" w:firstRow="0" w:lastRow="0" w:firstColumn="1" w:lastColumn="0" w:oddVBand="0" w:evenVBand="0" w:oddHBand="0" w:evenHBand="0" w:firstRowFirstColumn="0" w:firstRowLastColumn="0" w:lastRowFirstColumn="0" w:lastRowLastColumn="0"/>
-            <w:tcW w:w="2597" w:type="dxa"/>
+            <w:tcW w:w="2817" w:type="dxa"/>
           </w:tcPr>
           <w:p>
             <w:pPr>
@@ -3286,7 +3416,7 @@
         </w:tc>
         <w:tc>
           <w:tcPr>
-            <w:tcW w:w="1627" w:type="dxa"/>
+            <w:tcW w:w="1599" w:type="dxa"/>
           </w:tcPr>
           <w:p>
             <w:pPr>
@@ -3299,7 +3429,7 @@
         </w:tc>
         <w:tc>
           <w:tcPr>
-            <w:tcW w:w="5694" w:type="dxa"/>
+            <w:tcW w:w="5502" w:type="dxa"/>
           </w:tcPr>
           <w:p>
             <w:pPr>
@@ -3327,7 +3457,7 @@
         <w:tc>
           <w:tcPr>
             <w:cnfStyle w:val="001000000000" w:firstRow="0" w:lastRow="0" w:firstColumn="1" w:lastColumn="0" w:oddVBand="0" w:evenVBand="0" w:oddHBand="0" w:evenHBand="0" w:firstRowFirstColumn="0" w:firstRowLastColumn="0" w:lastRowFirstColumn="0" w:lastRowLastColumn="0"/>
-            <w:tcW w:w="2597" w:type="dxa"/>
+            <w:tcW w:w="2817" w:type="dxa"/>
           </w:tcPr>
           <w:p>
             <w:pPr>
@@ -3349,7 +3479,7 @@
         </w:tc>
         <w:tc>
           <w:tcPr>
-            <w:tcW w:w="1627" w:type="dxa"/>
+            <w:tcW w:w="1599" w:type="dxa"/>
           </w:tcPr>
           <w:p>
             <w:pPr>
@@ -3362,7 +3492,61 @@
         </w:tc>
         <w:tc>
           <w:tcPr>
-            <w:tcW w:w="5694" w:type="dxa"/>
+            <w:tcW w:w="5502" w:type="dxa"/>
+          </w:tcPr>
+          <w:p>
+            <w:pPr>
+              <w:cnfStyle w:val="000000000000" w:firstRow="0" w:lastRow="0" w:firstColumn="0" w:lastColumn="0" w:oddVBand="0" w:evenVBand="0" w:oddHBand="0" w:evenHBand="0" w:firstRowFirstColumn="0" w:firstRowLastColumn="0" w:lastRowFirstColumn="0" w:lastRowLastColumn="0"/>
+            </w:pPr>
+            <w:r>
+              <w:t>Si occupa della gestione dei dati persistenti relativi all’entità “Game”</w:t>
+            </w:r>
+          </w:p>
+        </w:tc>
+      </w:tr>
+      <w:tr>
+        <w:trPr>
+          <w:trHeight w:val="341"/>
+        </w:trPr>
+        <w:tc>
+          <w:tcPr>
+            <w:cnfStyle w:val="001000000000" w:firstRow="0" w:lastRow="0" w:firstColumn="1" w:lastColumn="0" w:oddVBand="0" w:evenVBand="0" w:oddHBand="0" w:evenHBand="0" w:firstRowFirstColumn="0" w:firstRowLastColumn="0" w:lastRowFirstColumn="0" w:lastRowLastColumn="0"/>
+            <w:tcW w:w="2817" w:type="dxa"/>
+          </w:tcPr>
+          <w:p>
+            <w:pPr>
+              <w:rPr>
+                <w:b w:val="0"/>
+                <w:bCs w:val="0"/>
+              </w:rPr>
+            </w:pPr>
+            <w:proofErr w:type="spellStart"/>
+            <w:r>
+              <w:rPr>
+                <w:b w:val="0"/>
+                <w:bCs w:val="0"/>
+              </w:rPr>
+              <w:t>Thread_manager</w:t>
+            </w:r>
+            <w:proofErr w:type="spellEnd"/>
+          </w:p>
+        </w:tc>
+        <w:tc>
+          <w:tcPr>
+            <w:tcW w:w="1599" w:type="dxa"/>
+          </w:tcPr>
+          <w:p>
+            <w:pPr>
+              <w:cnfStyle w:val="000000000000" w:firstRow="0" w:lastRow="0" w:firstColumn="0" w:lastColumn="0" w:oddVBand="0" w:evenVBand="0" w:oddHBand="0" w:evenHBand="0" w:firstRowFirstColumn="0" w:firstRowLastColumn="0" w:lastRowFirstColumn="0" w:lastRowLastColumn="0"/>
+            </w:pPr>
+            <w:r>
+              <w:t>Manager</w:t>
+            </w:r>
+          </w:p>
+        </w:tc>
+        <w:tc>
+          <w:tcPr>
+            <w:tcW w:w="5502" w:type="dxa"/>
           </w:tcPr>
           <w:p>
             <w:pPr>
@@ -3371,12 +3555,140 @@
             <w:r>
               <w:t>Si occupa della gestione dei dati persistenti relativi all’entità “</w:t>
             </w:r>
-            <w:r>
-              <w:t>Game</w:t>
-            </w:r>
+            <w:proofErr w:type="spellStart"/>
+            <w:r>
+              <w:t>Thread</w:t>
+            </w:r>
+            <w:proofErr w:type="spellEnd"/>
             <w:r>
               <w:t>”</w:t>
             </w:r>
+          </w:p>
+        </w:tc>
+      </w:tr>
+      <w:tr>
+        <w:trPr>
+          <w:trHeight w:val="341"/>
+        </w:trPr>
+        <w:tc>
+          <w:tcPr>
+            <w:cnfStyle w:val="001000000000" w:firstRow="0" w:lastRow="0" w:firstColumn="1" w:lastColumn="0" w:oddVBand="0" w:evenVBand="0" w:oddHBand="0" w:evenHBand="0" w:firstRowFirstColumn="0" w:firstRowLastColumn="0" w:lastRowFirstColumn="0" w:lastRowLastColumn="0"/>
+            <w:tcW w:w="2817" w:type="dxa"/>
+          </w:tcPr>
+          <w:p>
+            <w:proofErr w:type="spellStart"/>
+            <w:r>
+              <w:rPr>
+                <w:b w:val="0"/>
+                <w:bCs w:val="0"/>
+              </w:rPr>
+              <w:t>List_manager</w:t>
+            </w:r>
+            <w:proofErr w:type="spellEnd"/>
+          </w:p>
+        </w:tc>
+        <w:tc>
+          <w:tcPr>
+            <w:tcW w:w="1599" w:type="dxa"/>
+          </w:tcPr>
+          <w:p>
+            <w:pPr>
+              <w:cnfStyle w:val="000000000000" w:firstRow="0" w:lastRow="0" w:firstColumn="0" w:lastColumn="0" w:oddVBand="0" w:evenVBand="0" w:oddHBand="0" w:evenHBand="0" w:firstRowFirstColumn="0" w:firstRowLastColumn="0" w:lastRowFirstColumn="0" w:lastRowLastColumn="0"/>
+            </w:pPr>
+          </w:p>
+        </w:tc>
+        <w:tc>
+          <w:tcPr>
+            <w:tcW w:w="5502" w:type="dxa"/>
+          </w:tcPr>
+          <w:p>
+            <w:pPr>
+              <w:cnfStyle w:val="000000000000" w:firstRow="0" w:lastRow="0" w:firstColumn="0" w:lastColumn="0" w:oddVBand="0" w:evenVBand="0" w:oddHBand="0" w:evenHBand="0" w:firstRowFirstColumn="0" w:firstRowLastColumn="0" w:lastRowFirstColumn="0" w:lastRowLastColumn="0"/>
+            </w:pPr>
+          </w:p>
+        </w:tc>
+      </w:tr>
+      <w:tr>
+        <w:trPr>
+          <w:trHeight w:val="341"/>
+        </w:trPr>
+        <w:tc>
+          <w:tcPr>
+            <w:cnfStyle w:val="001000000000" w:firstRow="0" w:lastRow="0" w:firstColumn="1" w:lastColumn="0" w:oddVBand="0" w:evenVBand="0" w:oddHBand="0" w:evenHBand="0" w:firstRowFirstColumn="0" w:firstRowLastColumn="0" w:lastRowFirstColumn="0" w:lastRowLastColumn="0"/>
+            <w:tcW w:w="2817" w:type="dxa"/>
+          </w:tcPr>
+          <w:p>
+            <w:proofErr w:type="spellStart"/>
+            <w:r>
+              <w:rPr>
+                <w:b w:val="0"/>
+                <w:bCs w:val="0"/>
+              </w:rPr>
+              <w:t>Vote_manager</w:t>
+            </w:r>
+            <w:proofErr w:type="spellEnd"/>
+          </w:p>
+        </w:tc>
+        <w:tc>
+          <w:tcPr>
+            <w:tcW w:w="1599" w:type="dxa"/>
+          </w:tcPr>
+          <w:p>
+            <w:pPr>
+              <w:cnfStyle w:val="000000000000" w:firstRow="0" w:lastRow="0" w:firstColumn="0" w:lastColumn="0" w:oddVBand="0" w:evenVBand="0" w:oddHBand="0" w:evenHBand="0" w:firstRowFirstColumn="0" w:firstRowLastColumn="0" w:lastRowFirstColumn="0" w:lastRowLastColumn="0"/>
+            </w:pPr>
+          </w:p>
+        </w:tc>
+        <w:tc>
+          <w:tcPr>
+            <w:tcW w:w="5502" w:type="dxa"/>
+          </w:tcPr>
+          <w:p>
+            <w:pPr>
+              <w:cnfStyle w:val="000000000000" w:firstRow="0" w:lastRow="0" w:firstColumn="0" w:lastColumn="0" w:oddVBand="0" w:evenVBand="0" w:oddHBand="0" w:evenHBand="0" w:firstRowFirstColumn="0" w:firstRowLastColumn="0" w:lastRowFirstColumn="0" w:lastRowLastColumn="0"/>
+            </w:pPr>
+          </w:p>
+        </w:tc>
+      </w:tr>
+      <w:tr>
+        <w:trPr>
+          <w:trHeight w:val="341"/>
+        </w:trPr>
+        <w:tc>
+          <w:tcPr>
+            <w:cnfStyle w:val="001000000000" w:firstRow="0" w:lastRow="0" w:firstColumn="1" w:lastColumn="0" w:oddVBand="0" w:evenVBand="0" w:oddHBand="0" w:evenHBand="0" w:firstRowFirstColumn="0" w:firstRowLastColumn="0" w:lastRowFirstColumn="0" w:lastRowLastColumn="0"/>
+            <w:tcW w:w="2817" w:type="dxa"/>
+          </w:tcPr>
+          <w:p>
+            <w:proofErr w:type="spellStart"/>
+            <w:r>
+              <w:rPr>
+                <w:b w:val="0"/>
+                <w:bCs w:val="0"/>
+              </w:rPr>
+              <w:t>Comment_manager</w:t>
+            </w:r>
+            <w:proofErr w:type="spellEnd"/>
+          </w:p>
+        </w:tc>
+        <w:tc>
+          <w:tcPr>
+            <w:tcW w:w="1599" w:type="dxa"/>
+          </w:tcPr>
+          <w:p>
+            <w:pPr>
+              <w:cnfStyle w:val="000000000000" w:firstRow="0" w:lastRow="0" w:firstColumn="0" w:lastColumn="0" w:oddVBand="0" w:evenVBand="0" w:oddHBand="0" w:evenHBand="0" w:firstRowFirstColumn="0" w:firstRowLastColumn="0" w:lastRowFirstColumn="0" w:lastRowLastColumn="0"/>
+            </w:pPr>
+          </w:p>
+        </w:tc>
+        <w:tc>
+          <w:tcPr>
+            <w:tcW w:w="5502" w:type="dxa"/>
+          </w:tcPr>
+          <w:p>
+            <w:pPr>
+              <w:cnfStyle w:val="000000000000" w:firstRow="0" w:lastRow="0" w:firstColumn="0" w:lastColumn="0" w:oddVBand="0" w:evenVBand="0" w:oddHBand="0" w:evenHBand="0" w:firstRowFirstColumn="0" w:firstRowLastColumn="0" w:lastRowFirstColumn="0" w:lastRowLastColumn="0"/>
+            </w:pPr>
           </w:p>
         </w:tc>
       </w:tr>
@@ -3384,8 +3696,6 @@
     <w:p>
       <w:pPr>
         <w:rPr>
-          <w:b/>
-          <w:bCs/>
           <w:sz w:val="24"/>
           <w:szCs w:val="24"/>
         </w:rPr>

</xml_diff>